<commit_message>
Aggiunta la traduzione dello Schema E-R
</commit_message>
<xml_diff>
--- a/Documentazione/Struttura del Database.docx
+++ b/Documentazione/Struttura del Database.docx
@@ -84,7 +84,21 @@
           <w:rFonts w:ascii="Helvetica" w:hAnsi="Helvetica"/>
           <w:sz w:val="28"/>
         </w:rPr>
-        <w:t>) – (1,1) CLIENTI (0,1) – (1,1) DIETA</w:t>
+        <w:t>) – (</w:t>
+      </w:r>
+      <w:r>
+        <w:rPr>
+          <w:rFonts w:ascii="Helvetica" w:hAnsi="Helvetica"/>
+          <w:sz w:val="28"/>
+        </w:rPr>
+        <w:t>0</w:t>
+      </w:r>
+      <w:r>
+        <w:rPr>
+          <w:rFonts w:ascii="Helvetica" w:hAnsi="Helvetica"/>
+          <w:sz w:val="28"/>
+        </w:rPr>
+        <w:t>,1) CLIENTI (0,1) – (1,1) DIETA</w:t>
       </w:r>
     </w:p>
     <w:p>
@@ -250,14 +264,7 @@
           <w:rFonts w:ascii="Helvetica" w:hAnsi="Helvetica"/>
           <w:sz w:val="28"/>
         </w:rPr>
-        <w:t>COACH</w:t>
-      </w:r>
-      <w:r>
-        <w:rPr>
-          <w:rFonts w:ascii="Helvetica" w:hAnsi="Helvetica"/>
-          <w:sz w:val="28"/>
-        </w:rPr>
-        <w:t xml:space="preserve"> (</w:t>
+        <w:t>COACH (</w:t>
       </w:r>
       <w:proofErr w:type="gramStart"/>
       <w:r>
@@ -273,14 +280,99 @@
           <w:rFonts w:ascii="Helvetica" w:hAnsi="Helvetica"/>
           <w:sz w:val="28"/>
         </w:rPr>
-        <w:t xml:space="preserve">) – (1,1) CLIENTI (0,1) – (1,1) </w:t>
-      </w:r>
-      <w:r>
-        <w:rPr>
-          <w:rFonts w:ascii="Helvetica" w:hAnsi="Helvetica"/>
-          <w:sz w:val="28"/>
-        </w:rPr>
-        <w:t>SCHEDA ALLENAMENTO</w:t>
+        <w:t>) – (</w:t>
+      </w:r>
+      <w:r>
+        <w:rPr>
+          <w:rFonts w:ascii="Helvetica" w:hAnsi="Helvetica"/>
+          <w:sz w:val="28"/>
+        </w:rPr>
+        <w:t>0</w:t>
+      </w:r>
+      <w:r>
+        <w:rPr>
+          <w:rFonts w:ascii="Helvetica" w:hAnsi="Helvetica"/>
+          <w:sz w:val="28"/>
+        </w:rPr>
+        <w:t>,1) CLIENTI (0,1) – (1,1) SCHEDA ALLENAMENTO</w:t>
+      </w:r>
+    </w:p>
+    <w:p>
+      <w:pPr>
+        <w:rPr>
+          <w:rFonts w:ascii="Helvetica" w:hAnsi="Helvetica"/>
+          <w:sz w:val="28"/>
+        </w:rPr>
+      </w:pPr>
+    </w:p>
+    <w:p>
+      <w:pPr>
+        <w:rPr>
+          <w:rFonts w:ascii="Helvetica" w:hAnsi="Helvetica"/>
+          <w:sz w:val="28"/>
+        </w:rPr>
+      </w:pPr>
+      <w:r>
+        <w:rPr>
+          <w:rFonts w:ascii="Helvetica" w:hAnsi="Helvetica"/>
+          <w:sz w:val="28"/>
+        </w:rPr>
+        <w:t>CLIENTE (</w:t>
+      </w:r>
+      <w:proofErr w:type="gramStart"/>
+      <w:r>
+        <w:rPr>
+          <w:rFonts w:ascii="Helvetica" w:hAnsi="Helvetica"/>
+          <w:sz w:val="28"/>
+        </w:rPr>
+        <w:t>0,N</w:t>
+      </w:r>
+      <w:proofErr w:type="gramEnd"/>
+      <w:r>
+        <w:rPr>
+          <w:rFonts w:ascii="Helvetica" w:hAnsi="Helvetica"/>
+          <w:sz w:val="28"/>
+        </w:rPr>
+        <w:t>) – (1,1) PROPOSTA_DIETA (1,1) – (0,N) DIETOLOGO</w:t>
+      </w:r>
+    </w:p>
+    <w:p>
+      <w:pPr>
+        <w:rPr>
+          <w:rFonts w:ascii="Helvetica" w:hAnsi="Helvetica"/>
+          <w:sz w:val="28"/>
+        </w:rPr>
+      </w:pPr>
+    </w:p>
+    <w:p>
+      <w:pPr>
+        <w:rPr>
+          <w:rFonts w:ascii="Helvetica" w:hAnsi="Helvetica"/>
+          <w:sz w:val="28"/>
+        </w:rPr>
+      </w:pPr>
+      <w:r>
+        <w:rPr>
+          <w:rFonts w:ascii="Helvetica" w:hAnsi="Helvetica"/>
+          <w:sz w:val="28"/>
+        </w:rPr>
+        <w:t>CLIENTE (</w:t>
+      </w:r>
+      <w:proofErr w:type="gramStart"/>
+      <w:r>
+        <w:rPr>
+          <w:rFonts w:ascii="Helvetica" w:hAnsi="Helvetica"/>
+          <w:sz w:val="28"/>
+        </w:rPr>
+        <w:t>0,N</w:t>
+      </w:r>
+      <w:proofErr w:type="gramEnd"/>
+      <w:r>
+        <w:rPr>
+          <w:rFonts w:ascii="Helvetica" w:hAnsi="Helvetica"/>
+          <w:sz w:val="28"/>
+        </w:rPr>
+        <w:t>) – DIETA – (0,N) ALIMENTI</w:t>
       </w:r>
     </w:p>
     <w:p>
@@ -344,6 +436,13 @@
         </w:rPr>
         <w:t xml:space="preserve">Username </w:t>
       </w:r>
+      <w:r>
+        <w:rPr>
+          <w:rFonts w:ascii="Helvetica" w:hAnsi="Helvetica"/>
+          <w:sz w:val="28"/>
+        </w:rPr>
+        <w:t>PRIMARY KEY</w:t>
+      </w:r>
     </w:p>
     <w:p>
       <w:pPr>
@@ -570,14 +669,7 @@
           <w:rFonts w:ascii="Helvetica" w:hAnsi="Helvetica"/>
           <w:sz w:val="28"/>
         </w:rPr>
-        <w:t xml:space="preserve">Struttura entità </w:t>
-      </w:r>
-      <w:r>
-        <w:rPr>
-          <w:rFonts w:ascii="Helvetica" w:hAnsi="Helvetica"/>
-          <w:sz w:val="28"/>
-        </w:rPr>
-        <w:t>DIETOLOGO</w:t>
+        <w:t>Struttura entità DIETOLOGO</w:t>
       </w:r>
     </w:p>
     <w:p>
@@ -599,6 +691,13 @@
         </w:rPr>
         <w:t xml:space="preserve">Username </w:t>
       </w:r>
+      <w:r>
+        <w:rPr>
+          <w:rFonts w:ascii="Helvetica" w:hAnsi="Helvetica"/>
+          <w:sz w:val="28"/>
+        </w:rPr>
+        <w:t>PRIMARY KEY</w:t>
+      </w:r>
     </w:p>
     <w:p>
       <w:pPr>
@@ -838,14 +937,7 @@
           <w:rFonts w:ascii="Helvetica" w:hAnsi="Helvetica"/>
           <w:sz w:val="28"/>
         </w:rPr>
-        <w:t xml:space="preserve">Struttura entità </w:t>
-      </w:r>
-      <w:r>
-        <w:rPr>
-          <w:rFonts w:ascii="Helvetica" w:hAnsi="Helvetica"/>
-          <w:sz w:val="28"/>
-        </w:rPr>
-        <w:t>COACH</w:t>
+        <w:t>Struttura entità COACH</w:t>
       </w:r>
     </w:p>
     <w:p>
@@ -867,6 +959,13 @@
         </w:rPr>
         <w:t xml:space="preserve">Username </w:t>
       </w:r>
+      <w:r>
+        <w:rPr>
+          <w:rFonts w:ascii="Helvetica" w:hAnsi="Helvetica"/>
+          <w:sz w:val="28"/>
+        </w:rPr>
+        <w:t>PRIMARY KEY</w:t>
+      </w:r>
     </w:p>
     <w:p>
       <w:pPr>
@@ -1201,28 +1300,7 @@
           <w:rFonts w:ascii="Helvetica" w:hAnsi="Helvetica"/>
           <w:sz w:val="28"/>
         </w:rPr>
-        <w:t xml:space="preserve">Struttura </w:t>
-      </w:r>
-      <w:r>
-        <w:rPr>
-          <w:rFonts w:ascii="Helvetica" w:hAnsi="Helvetica"/>
-          <w:sz w:val="28"/>
-        </w:rPr>
-        <w:t>relazione</w:t>
-      </w:r>
-      <w:r>
-        <w:rPr>
-          <w:rFonts w:ascii="Helvetica" w:hAnsi="Helvetica"/>
-          <w:sz w:val="28"/>
-        </w:rPr>
-        <w:t xml:space="preserve"> </w:t>
-      </w:r>
-      <w:r>
-        <w:rPr>
-          <w:rFonts w:ascii="Helvetica" w:hAnsi="Helvetica"/>
-          <w:sz w:val="28"/>
-        </w:rPr>
-        <w:t>DIETA</w:t>
+        <w:t>Struttura relazione DIETA</w:t>
       </w:r>
     </w:p>
     <w:p>
@@ -1285,14 +1363,7 @@
           <w:rFonts w:ascii="Helvetica" w:hAnsi="Helvetica"/>
           <w:sz w:val="28"/>
         </w:rPr>
-        <w:t xml:space="preserve">Struttura entità </w:t>
-      </w:r>
-      <w:r>
-        <w:rPr>
-          <w:rFonts w:ascii="Helvetica" w:hAnsi="Helvetica"/>
-          <w:sz w:val="28"/>
-        </w:rPr>
-        <w:t>ESERCIZIO</w:t>
+        <w:t>Struttura entità ESERCIZIO</w:t>
       </w:r>
     </w:p>
     <w:p>
@@ -1374,37 +1445,28 @@
         </w:rPr>
         <w:t>Spiegazione</w:t>
       </w:r>
-      <w:bookmarkStart w:id="0" w:name="_GoBack"/>
-      <w:bookmarkEnd w:id="0"/>
-    </w:p>
-    <w:p>
-      <w:pPr>
-        <w:rPr>
-          <w:rFonts w:ascii="Helvetica" w:hAnsi="Helvetica"/>
-          <w:sz w:val="28"/>
-        </w:rPr>
-      </w:pPr>
-    </w:p>
-    <w:p>
-      <w:pPr>
-        <w:rPr>
-          <w:rFonts w:ascii="Helvetica" w:hAnsi="Helvetica"/>
-          <w:sz w:val="28"/>
-        </w:rPr>
-      </w:pPr>
-      <w:r>
-        <w:rPr>
-          <w:rFonts w:ascii="Helvetica" w:hAnsi="Helvetica"/>
-          <w:sz w:val="28"/>
-        </w:rPr>
-        <w:t xml:space="preserve">Struttura relazione </w:t>
-      </w:r>
-      <w:r>
-        <w:rPr>
-          <w:rFonts w:ascii="Helvetica" w:hAnsi="Helvetica"/>
-          <w:sz w:val="28"/>
-        </w:rPr>
-        <w:t>SCHEDA ALLENAMENTO</w:t>
+    </w:p>
+    <w:p>
+      <w:pPr>
+        <w:rPr>
+          <w:rFonts w:ascii="Helvetica" w:hAnsi="Helvetica"/>
+          <w:sz w:val="28"/>
+        </w:rPr>
+      </w:pPr>
+    </w:p>
+    <w:p>
+      <w:pPr>
+        <w:rPr>
+          <w:rFonts w:ascii="Helvetica" w:hAnsi="Helvetica"/>
+          <w:sz w:val="28"/>
+        </w:rPr>
+      </w:pPr>
+      <w:r>
+        <w:rPr>
+          <w:rFonts w:ascii="Helvetica" w:hAnsi="Helvetica"/>
+          <w:sz w:val="28"/>
+        </w:rPr>
+        <w:t>Struttura relazione SCHEDA ALLENAMENTO</w:t>
       </w:r>
     </w:p>
     <w:p>
@@ -1467,28 +1529,7 @@
           <w:rFonts w:ascii="Helvetica" w:hAnsi="Helvetica"/>
           <w:sz w:val="28"/>
         </w:rPr>
-        <w:t xml:space="preserve">Struttura </w:t>
-      </w:r>
-      <w:r>
-        <w:rPr>
-          <w:rFonts w:ascii="Helvetica" w:hAnsi="Helvetica"/>
-          <w:sz w:val="28"/>
-        </w:rPr>
-        <w:t>relazione</w:t>
-      </w:r>
-      <w:r>
-        <w:rPr>
-          <w:rFonts w:ascii="Helvetica" w:hAnsi="Helvetica"/>
-          <w:sz w:val="28"/>
-        </w:rPr>
-        <w:t xml:space="preserve"> </w:t>
-      </w:r>
-      <w:r>
-        <w:rPr>
-          <w:rFonts w:ascii="Helvetica" w:hAnsi="Helvetica"/>
-          <w:sz w:val="28"/>
-        </w:rPr>
-        <w:t>DIARIO ALIMENTARE</w:t>
+        <w:t>Struttura relazione DIARIO ALIMENTARE</w:t>
       </w:r>
     </w:p>
     <w:p>
@@ -1571,14 +1612,8 @@
           <w:rFonts w:ascii="Helvetica" w:hAnsi="Helvetica"/>
           <w:sz w:val="28"/>
         </w:rPr>
-        <w:t xml:space="preserve">Struttura entità </w:t>
-      </w:r>
-      <w:r>
-        <w:rPr>
-          <w:rFonts w:ascii="Helvetica" w:hAnsi="Helvetica"/>
-          <w:sz w:val="28"/>
-        </w:rPr>
-        <w:t>LISTA DELLA SPESA</w:t>
+        <w:lastRenderedPageBreak/>
+        <w:t>Struttura entità LISTA DELLA SPESA</w:t>
       </w:r>
     </w:p>
     <w:p>
@@ -1598,14 +1633,7 @@
           <w:rFonts w:ascii="Helvetica" w:hAnsi="Helvetica"/>
           <w:sz w:val="28"/>
         </w:rPr>
-        <w:t>Nome</w:t>
-      </w:r>
-      <w:r>
-        <w:rPr>
-          <w:rFonts w:ascii="Helvetica" w:hAnsi="Helvetica"/>
-          <w:sz w:val="28"/>
-        </w:rPr>
-        <w:t xml:space="preserve"> Prodotto</w:t>
+        <w:t>Nome Prodotto</w:t>
       </w:r>
     </w:p>
     <w:p>
@@ -1671,15 +1699,7 @@
           <w:rFonts w:ascii="Helvetica" w:hAnsi="Helvetica"/>
           <w:sz w:val="28"/>
         </w:rPr>
-        <w:lastRenderedPageBreak/>
-        <w:t xml:space="preserve">Struttura entità </w:t>
-      </w:r>
-      <w:r>
-        <w:rPr>
-          <w:rFonts w:ascii="Helvetica" w:hAnsi="Helvetica"/>
-          <w:sz w:val="28"/>
-        </w:rPr>
-        <w:t>ACHIEVEMENT</w:t>
+        <w:t>Struttura entità ACHIEVEMENT</w:t>
       </w:r>
     </w:p>
     <w:p>
@@ -1699,14 +1719,7 @@
           <w:rFonts w:ascii="Helvetica" w:hAnsi="Helvetica"/>
           <w:sz w:val="28"/>
         </w:rPr>
-        <w:t>Nome</w:t>
-      </w:r>
-      <w:r>
-        <w:rPr>
-          <w:rFonts w:ascii="Helvetica" w:hAnsi="Helvetica"/>
-          <w:sz w:val="28"/>
-        </w:rPr>
-        <w:t xml:space="preserve"> </w:t>
+        <w:t xml:space="preserve">Nome </w:t>
       </w:r>
       <w:proofErr w:type="spellStart"/>
       <w:r>
@@ -1896,14 +1909,7 @@
           <w:rFonts w:ascii="Helvetica" w:hAnsi="Helvetica"/>
           <w:sz w:val="28"/>
         </w:rPr>
-        <w:t xml:space="preserve">Struttura entità </w:t>
-      </w:r>
-      <w:r>
-        <w:rPr>
-          <w:rFonts w:ascii="Helvetica" w:hAnsi="Helvetica"/>
-          <w:sz w:val="28"/>
-        </w:rPr>
-        <w:t>PERFORMANCE</w:t>
+        <w:t>Struttura entità PERFORMANCE</w:t>
       </w:r>
     </w:p>
     <w:p>
@@ -1998,14 +2004,7 @@
           <w:rFonts w:ascii="Helvetica" w:hAnsi="Helvetica"/>
           <w:sz w:val="28"/>
         </w:rPr>
-        <w:t xml:space="preserve"> </w:t>
-      </w:r>
-      <w:r>
-        <w:rPr>
-          <w:rFonts w:ascii="Helvetica" w:hAnsi="Helvetica"/>
-          <w:sz w:val="28"/>
-        </w:rPr>
-        <w:t>PROPOSTA</w:t>
+        <w:t xml:space="preserve"> PROPOSTA</w:t>
       </w:r>
       <w:r>
         <w:rPr>
@@ -2162,14 +2161,7 @@
           <w:rFonts w:ascii="Helvetica" w:hAnsi="Helvetica"/>
           <w:sz w:val="28"/>
         </w:rPr>
-        <w:t>Struttura relazione PROPOSTA_</w:t>
-      </w:r>
-      <w:r>
-        <w:rPr>
-          <w:rFonts w:ascii="Helvetica" w:hAnsi="Helvetica"/>
-          <w:sz w:val="28"/>
-        </w:rPr>
-        <w:t>ALLENAMENTO</w:t>
+        <w:t>Struttura relazione PROPOSTA_ALLENAMENTO</w:t>
       </w:r>
     </w:p>
     <w:p>
@@ -2258,21 +2250,7 @@
           <w:rFonts w:ascii="Helvetica" w:hAnsi="Helvetica"/>
           <w:sz w:val="28"/>
         </w:rPr>
-        <w:t xml:space="preserve"> (Stringa = nome </w:t>
-      </w:r>
-      <w:r>
-        <w:rPr>
-          <w:rFonts w:ascii="Helvetica" w:hAnsi="Helvetica"/>
-          <w:sz w:val="28"/>
-        </w:rPr>
-        <w:t>esercizio</w:t>
-      </w:r>
-      <w:r>
-        <w:rPr>
-          <w:rFonts w:ascii="Helvetica" w:hAnsi="Helvetica"/>
-          <w:sz w:val="28"/>
-        </w:rPr>
-        <w:t>)</w:t>
+        <w:t xml:space="preserve"> (Stringa = nome esercizio)</w:t>
       </w:r>
     </w:p>
     <w:p>
@@ -2394,10 +2372,4161 @@
     </w:p>
     <w:p>
       <w:pPr>
+        <w:rPr>
+          <w:rFonts w:ascii="Helvetica" w:hAnsi="Helvetica"/>
+          <w:sz w:val="28"/>
+        </w:rPr>
+      </w:pPr>
+    </w:p>
+    <w:p>
+      <w:pPr>
+        <w:rPr>
+          <w:rFonts w:ascii="Helvetica" w:hAnsi="Helvetica"/>
+          <w:sz w:val="28"/>
+        </w:rPr>
+      </w:pPr>
+    </w:p>
+    <w:p>
+      <w:pPr>
+        <w:rPr>
+          <w:rFonts w:ascii="Helvetica" w:hAnsi="Helvetica"/>
+          <w:sz w:val="28"/>
+        </w:rPr>
+      </w:pPr>
+    </w:p>
+    <w:p>
+      <w:pPr>
+        <w:rPr>
+          <w:rFonts w:ascii="Helvetica" w:hAnsi="Helvetica"/>
+          <w:sz w:val="28"/>
+        </w:rPr>
+      </w:pPr>
+    </w:p>
+    <w:p>
+      <w:pPr>
+        <w:rPr>
+          <w:rFonts w:ascii="Helvetica" w:hAnsi="Helvetica"/>
+          <w:sz w:val="28"/>
+        </w:rPr>
+      </w:pPr>
+    </w:p>
+    <w:p>
+      <w:pPr>
+        <w:rPr>
+          <w:rFonts w:ascii="Helvetica" w:hAnsi="Helvetica"/>
+          <w:b/>
+          <w:i/>
+          <w:sz w:val="32"/>
+        </w:rPr>
+      </w:pPr>
+      <w:r>
+        <w:rPr>
+          <w:rFonts w:ascii="Helvetica" w:hAnsi="Helvetica"/>
+          <w:b/>
+          <w:i/>
+          <w:sz w:val="32"/>
+        </w:rPr>
+        <w:t>TRADUZIONE MODELLO CONCETTUALE A LOGICO</w:t>
+      </w:r>
+    </w:p>
+    <w:p>
+      <w:pPr>
+        <w:rPr>
+          <w:rFonts w:ascii="Helvetica" w:hAnsi="Helvetica"/>
+          <w:sz w:val="28"/>
+          <w:lang w:val="en-US"/>
+        </w:rPr>
+      </w:pPr>
+      <w:proofErr w:type="spellStart"/>
+      <w:proofErr w:type="gramStart"/>
+      <w:r>
+        <w:rPr>
+          <w:rFonts w:ascii="Helvetica" w:hAnsi="Helvetica"/>
+          <w:b/>
+          <w:sz w:val="28"/>
+          <w:lang w:val="en-US"/>
+        </w:rPr>
+        <w:t>Cliente</w:t>
+      </w:r>
+      <w:proofErr w:type="spellEnd"/>
+      <w:r>
+        <w:rPr>
+          <w:rFonts w:ascii="Helvetica" w:hAnsi="Helvetica"/>
+          <w:sz w:val="28"/>
+          <w:lang w:val="en-US"/>
+        </w:rPr>
+        <w:t>(</w:t>
+      </w:r>
+      <w:proofErr w:type="gramEnd"/>
+      <w:r>
+        <w:rPr>
+          <w:rFonts w:ascii="Helvetica" w:hAnsi="Helvetica"/>
+          <w:sz w:val="28"/>
+          <w:lang w:val="en-US"/>
+        </w:rPr>
+        <w:t>Username String PRIMARY KE</w:t>
+      </w:r>
+      <w:r>
+        <w:rPr>
+          <w:rFonts w:ascii="Helvetica" w:hAnsi="Helvetica"/>
+          <w:sz w:val="28"/>
+          <w:lang w:val="en-US"/>
+        </w:rPr>
+        <w:t>Y,</w:t>
+      </w:r>
+    </w:p>
+    <w:p>
+      <w:pPr>
+        <w:ind w:left="1416"/>
+        <w:rPr>
+          <w:rFonts w:ascii="Helvetica" w:hAnsi="Helvetica"/>
+          <w:sz w:val="28"/>
+          <w:lang w:val="en-US"/>
+        </w:rPr>
+      </w:pPr>
+      <w:r>
+        <w:rPr>
+          <w:rFonts w:ascii="Helvetica" w:hAnsi="Helvetica"/>
+          <w:sz w:val="28"/>
+          <w:lang w:val="en-US"/>
+        </w:rPr>
+        <w:t>Password String,</w:t>
+      </w:r>
+    </w:p>
+    <w:p>
+      <w:pPr>
+        <w:ind w:left="1416"/>
+        <w:rPr>
+          <w:rFonts w:ascii="Helvetica" w:hAnsi="Helvetica"/>
+          <w:sz w:val="28"/>
+          <w:lang w:val="en-US"/>
+        </w:rPr>
+      </w:pPr>
+      <w:r>
+        <w:rPr>
+          <w:rFonts w:ascii="Helvetica" w:hAnsi="Helvetica"/>
+          <w:sz w:val="28"/>
+          <w:lang w:val="en-US"/>
+        </w:rPr>
+        <w:t>Email String UNIQUE,</w:t>
+      </w:r>
+    </w:p>
+    <w:p>
+      <w:pPr>
+        <w:ind w:left="1416"/>
+        <w:rPr>
+          <w:rFonts w:ascii="Helvetica" w:hAnsi="Helvetica"/>
+          <w:sz w:val="28"/>
+          <w:lang w:val="en-US"/>
+        </w:rPr>
+      </w:pPr>
+      <w:r>
+        <w:rPr>
+          <w:rFonts w:ascii="Helvetica" w:hAnsi="Helvetica"/>
+          <w:sz w:val="28"/>
+          <w:lang w:val="en-US"/>
+        </w:rPr>
+        <w:t>Nome String,</w:t>
+      </w:r>
+    </w:p>
+    <w:p>
+      <w:pPr>
+        <w:ind w:left="1416"/>
+        <w:rPr>
+          <w:rFonts w:ascii="Helvetica" w:hAnsi="Helvetica"/>
+          <w:sz w:val="28"/>
+          <w:lang w:val="en-US"/>
+        </w:rPr>
+      </w:pPr>
+      <w:proofErr w:type="spellStart"/>
+      <w:r>
+        <w:rPr>
+          <w:rFonts w:ascii="Helvetica" w:hAnsi="Helvetica"/>
+          <w:sz w:val="28"/>
+          <w:lang w:val="en-US"/>
+        </w:rPr>
+        <w:t>Cognome</w:t>
+      </w:r>
+      <w:proofErr w:type="spellEnd"/>
+      <w:r>
+        <w:rPr>
+          <w:rFonts w:ascii="Helvetica" w:hAnsi="Helvetica"/>
+          <w:sz w:val="28"/>
+          <w:lang w:val="en-US"/>
+        </w:rPr>
+        <w:t xml:space="preserve"> String,</w:t>
+      </w:r>
+    </w:p>
+    <w:p>
+      <w:pPr>
+        <w:ind w:left="1416"/>
+        <w:rPr>
+          <w:rFonts w:ascii="Helvetica" w:hAnsi="Helvetica"/>
+          <w:sz w:val="28"/>
+          <w:lang w:val="en-US"/>
+        </w:rPr>
+      </w:pPr>
+      <w:proofErr w:type="spellStart"/>
+      <w:r>
+        <w:rPr>
+          <w:rFonts w:ascii="Helvetica" w:hAnsi="Helvetica"/>
+          <w:sz w:val="28"/>
+          <w:lang w:val="en-US"/>
+        </w:rPr>
+        <w:t>Età</w:t>
+      </w:r>
+      <w:proofErr w:type="spellEnd"/>
+      <w:r>
+        <w:rPr>
+          <w:rFonts w:ascii="Helvetica" w:hAnsi="Helvetica"/>
+          <w:sz w:val="28"/>
+          <w:lang w:val="en-US"/>
+        </w:rPr>
+        <w:t xml:space="preserve"> </w:t>
+      </w:r>
+      <w:proofErr w:type="spellStart"/>
+      <w:r>
+        <w:rPr>
+          <w:rFonts w:ascii="Helvetica" w:hAnsi="Helvetica"/>
+          <w:sz w:val="28"/>
+          <w:lang w:val="en-US"/>
+        </w:rPr>
+        <w:t>Int</w:t>
+      </w:r>
+      <w:proofErr w:type="spellEnd"/>
+      <w:r>
+        <w:rPr>
+          <w:rFonts w:ascii="Helvetica" w:hAnsi="Helvetica"/>
+          <w:sz w:val="28"/>
+          <w:lang w:val="en-US"/>
+        </w:rPr>
+        <w:t>,</w:t>
+      </w:r>
+    </w:p>
+    <w:p>
+      <w:pPr>
+        <w:ind w:left="1416"/>
+        <w:rPr>
+          <w:rFonts w:ascii="Helvetica" w:hAnsi="Helvetica"/>
+          <w:sz w:val="28"/>
+          <w:lang w:val="en-US"/>
+        </w:rPr>
+      </w:pPr>
+      <w:proofErr w:type="spellStart"/>
+      <w:r>
+        <w:rPr>
+          <w:rFonts w:ascii="Helvetica" w:hAnsi="Helvetica"/>
+          <w:sz w:val="28"/>
+          <w:lang w:val="en-US"/>
+        </w:rPr>
+        <w:t>FotoProfilo</w:t>
+      </w:r>
+      <w:proofErr w:type="spellEnd"/>
+      <w:r>
+        <w:rPr>
+          <w:rFonts w:ascii="Helvetica" w:hAnsi="Helvetica"/>
+          <w:sz w:val="28"/>
+          <w:lang w:val="en-US"/>
+        </w:rPr>
+        <w:t xml:space="preserve"> String,</w:t>
+      </w:r>
+    </w:p>
+    <w:p>
+      <w:pPr>
+        <w:ind w:left="1416"/>
+        <w:rPr>
+          <w:rFonts w:ascii="Helvetica" w:hAnsi="Helvetica"/>
+          <w:sz w:val="28"/>
+          <w:lang w:val="en-US"/>
+        </w:rPr>
+      </w:pPr>
+      <w:proofErr w:type="spellStart"/>
+      <w:r>
+        <w:rPr>
+          <w:rFonts w:ascii="Helvetica" w:hAnsi="Helvetica"/>
+          <w:sz w:val="28"/>
+          <w:lang w:val="en-US"/>
+        </w:rPr>
+        <w:t>Sesso</w:t>
+      </w:r>
+      <w:proofErr w:type="spellEnd"/>
+      <w:r>
+        <w:rPr>
+          <w:rFonts w:ascii="Helvetica" w:hAnsi="Helvetica"/>
+          <w:sz w:val="28"/>
+          <w:lang w:val="en-US"/>
+        </w:rPr>
+        <w:t xml:space="preserve"> String,</w:t>
+      </w:r>
+    </w:p>
+    <w:p>
+      <w:pPr>
+        <w:ind w:left="1416"/>
+        <w:rPr>
+          <w:rFonts w:ascii="Helvetica" w:hAnsi="Helvetica"/>
+          <w:sz w:val="28"/>
+          <w:lang w:val="en-US"/>
+        </w:rPr>
+      </w:pPr>
+      <w:r>
+        <w:rPr>
+          <w:rFonts w:ascii="Helvetica" w:hAnsi="Helvetica"/>
+          <w:sz w:val="28"/>
+          <w:lang w:val="en-US"/>
+        </w:rPr>
+        <w:t xml:space="preserve">Peso </w:t>
+      </w:r>
+      <w:proofErr w:type="spellStart"/>
+      <w:r>
+        <w:rPr>
+          <w:rFonts w:ascii="Helvetica" w:hAnsi="Helvetica"/>
+          <w:sz w:val="28"/>
+          <w:lang w:val="en-US"/>
+        </w:rPr>
+        <w:t>Int</w:t>
+      </w:r>
+      <w:proofErr w:type="spellEnd"/>
+      <w:r>
+        <w:rPr>
+          <w:rFonts w:ascii="Helvetica" w:hAnsi="Helvetica"/>
+          <w:sz w:val="28"/>
+          <w:lang w:val="en-US"/>
+        </w:rPr>
+        <w:t>,</w:t>
+      </w:r>
+    </w:p>
+    <w:p>
+      <w:pPr>
+        <w:ind w:left="1416"/>
+        <w:rPr>
+          <w:rFonts w:ascii="Helvetica" w:hAnsi="Helvetica"/>
+          <w:sz w:val="28"/>
+          <w:lang w:val="en-US"/>
+        </w:rPr>
+      </w:pPr>
+      <w:proofErr w:type="spellStart"/>
+      <w:r>
+        <w:rPr>
+          <w:rFonts w:ascii="Helvetica" w:hAnsi="Helvetica"/>
+          <w:sz w:val="28"/>
+          <w:lang w:val="en-US"/>
+        </w:rPr>
+        <w:t>Altezza</w:t>
+      </w:r>
+      <w:proofErr w:type="spellEnd"/>
+      <w:r>
+        <w:rPr>
+          <w:rFonts w:ascii="Helvetica" w:hAnsi="Helvetica"/>
+          <w:sz w:val="28"/>
+          <w:lang w:val="en-US"/>
+        </w:rPr>
+        <w:t xml:space="preserve"> </w:t>
+      </w:r>
+      <w:proofErr w:type="spellStart"/>
+      <w:r>
+        <w:rPr>
+          <w:rFonts w:ascii="Helvetica" w:hAnsi="Helvetica"/>
+          <w:sz w:val="28"/>
+          <w:lang w:val="en-US"/>
+        </w:rPr>
+        <w:t>Int</w:t>
+      </w:r>
+      <w:proofErr w:type="spellEnd"/>
+      <w:r>
+        <w:rPr>
+          <w:rFonts w:ascii="Helvetica" w:hAnsi="Helvetica"/>
+          <w:sz w:val="28"/>
+          <w:lang w:val="en-US"/>
+        </w:rPr>
+        <w:t>);</w:t>
+      </w:r>
+    </w:p>
+    <w:p>
+      <w:pPr>
+        <w:ind w:left="1416"/>
+        <w:rPr>
+          <w:rFonts w:ascii="Helvetica" w:hAnsi="Helvetica"/>
+          <w:sz w:val="28"/>
+          <w:lang w:val="en-US"/>
+        </w:rPr>
+      </w:pPr>
+    </w:p>
+    <w:p>
+      <w:pPr>
+        <w:rPr>
+          <w:rFonts w:ascii="Helvetica" w:hAnsi="Helvetica"/>
+          <w:sz w:val="28"/>
+          <w:lang w:val="en-US"/>
+        </w:rPr>
+      </w:pPr>
+      <w:proofErr w:type="spellStart"/>
+      <w:proofErr w:type="gramStart"/>
+      <w:r>
+        <w:rPr>
+          <w:rFonts w:ascii="Helvetica" w:hAnsi="Helvetica"/>
+          <w:b/>
+          <w:sz w:val="28"/>
+          <w:lang w:val="en-US"/>
+        </w:rPr>
+        <w:t>Dietologo</w:t>
+      </w:r>
+      <w:proofErr w:type="spellEnd"/>
+      <w:r>
+        <w:rPr>
+          <w:rFonts w:ascii="Helvetica" w:hAnsi="Helvetica"/>
+          <w:sz w:val="28"/>
+          <w:lang w:val="en-US"/>
+        </w:rPr>
+        <w:t>(</w:t>
+      </w:r>
+      <w:proofErr w:type="gramEnd"/>
+      <w:r>
+        <w:rPr>
+          <w:rFonts w:ascii="Helvetica" w:hAnsi="Helvetica"/>
+          <w:sz w:val="28"/>
+          <w:lang w:val="en-US"/>
+        </w:rPr>
+        <w:t>Username String PRIMARY KE</w:t>
+      </w:r>
+      <w:r>
+        <w:rPr>
+          <w:rFonts w:ascii="Helvetica" w:hAnsi="Helvetica"/>
+          <w:sz w:val="28"/>
+          <w:lang w:val="en-US"/>
+        </w:rPr>
+        <w:t>Y,</w:t>
+      </w:r>
+    </w:p>
+    <w:p>
+      <w:pPr>
+        <w:ind w:left="1416"/>
+        <w:rPr>
+          <w:rFonts w:ascii="Helvetica" w:hAnsi="Helvetica"/>
+          <w:sz w:val="28"/>
+          <w:lang w:val="en-US"/>
+        </w:rPr>
+      </w:pPr>
+      <w:r>
+        <w:rPr>
+          <w:rFonts w:ascii="Helvetica" w:hAnsi="Helvetica"/>
+          <w:sz w:val="28"/>
+          <w:lang w:val="en-US"/>
+        </w:rPr>
+        <w:t>Password String,</w:t>
+      </w:r>
+    </w:p>
+    <w:p>
+      <w:pPr>
+        <w:ind w:left="1416"/>
+        <w:rPr>
+          <w:rFonts w:ascii="Helvetica" w:hAnsi="Helvetica"/>
+          <w:sz w:val="28"/>
+          <w:lang w:val="en-US"/>
+        </w:rPr>
+      </w:pPr>
+      <w:r>
+        <w:rPr>
+          <w:rFonts w:ascii="Helvetica" w:hAnsi="Helvetica"/>
+          <w:sz w:val="28"/>
+          <w:lang w:val="en-US"/>
+        </w:rPr>
+        <w:t>Email String UNIQUE,</w:t>
+      </w:r>
+    </w:p>
+    <w:p>
+      <w:pPr>
+        <w:ind w:left="1416"/>
+        <w:rPr>
+          <w:rFonts w:ascii="Helvetica" w:hAnsi="Helvetica"/>
+          <w:sz w:val="28"/>
+        </w:rPr>
+      </w:pPr>
+      <w:r>
+        <w:rPr>
+          <w:rFonts w:ascii="Helvetica" w:hAnsi="Helvetica"/>
+          <w:sz w:val="28"/>
+        </w:rPr>
+        <w:t xml:space="preserve">Nome </w:t>
+      </w:r>
+      <w:proofErr w:type="spellStart"/>
+      <w:r>
+        <w:rPr>
+          <w:rFonts w:ascii="Helvetica" w:hAnsi="Helvetica"/>
+          <w:sz w:val="28"/>
+        </w:rPr>
+        <w:t>String</w:t>
+      </w:r>
+      <w:proofErr w:type="spellEnd"/>
+      <w:r>
+        <w:rPr>
+          <w:rFonts w:ascii="Helvetica" w:hAnsi="Helvetica"/>
+          <w:sz w:val="28"/>
+        </w:rPr>
+        <w:t>,</w:t>
+      </w:r>
+    </w:p>
+    <w:p>
+      <w:pPr>
+        <w:ind w:left="1416"/>
+        <w:rPr>
+          <w:rFonts w:ascii="Helvetica" w:hAnsi="Helvetica"/>
+          <w:sz w:val="28"/>
+        </w:rPr>
+      </w:pPr>
+      <w:r>
+        <w:rPr>
+          <w:rFonts w:ascii="Helvetica" w:hAnsi="Helvetica"/>
+          <w:sz w:val="28"/>
+        </w:rPr>
+        <w:t xml:space="preserve">Cognome </w:t>
+      </w:r>
+      <w:proofErr w:type="spellStart"/>
+      <w:r>
+        <w:rPr>
+          <w:rFonts w:ascii="Helvetica" w:hAnsi="Helvetica"/>
+          <w:sz w:val="28"/>
+        </w:rPr>
+        <w:t>String</w:t>
+      </w:r>
+      <w:proofErr w:type="spellEnd"/>
+      <w:r>
+        <w:rPr>
+          <w:rFonts w:ascii="Helvetica" w:hAnsi="Helvetica"/>
+          <w:sz w:val="28"/>
+        </w:rPr>
+        <w:t>,</w:t>
+      </w:r>
+    </w:p>
+    <w:p>
+      <w:pPr>
+        <w:ind w:left="1416"/>
+        <w:rPr>
+          <w:rFonts w:ascii="Helvetica" w:hAnsi="Helvetica"/>
+          <w:sz w:val="28"/>
+        </w:rPr>
+      </w:pPr>
+      <w:r>
+        <w:rPr>
+          <w:rFonts w:ascii="Helvetica" w:hAnsi="Helvetica"/>
+          <w:sz w:val="28"/>
+        </w:rPr>
+        <w:t xml:space="preserve">Età </w:t>
+      </w:r>
+      <w:proofErr w:type="spellStart"/>
+      <w:r>
+        <w:rPr>
+          <w:rFonts w:ascii="Helvetica" w:hAnsi="Helvetica"/>
+          <w:sz w:val="28"/>
+        </w:rPr>
+        <w:t>Int</w:t>
+      </w:r>
+      <w:proofErr w:type="spellEnd"/>
+      <w:r>
+        <w:rPr>
+          <w:rFonts w:ascii="Helvetica" w:hAnsi="Helvetica"/>
+          <w:sz w:val="28"/>
+        </w:rPr>
+        <w:t>,</w:t>
+      </w:r>
+    </w:p>
+    <w:p>
+      <w:pPr>
+        <w:ind w:left="1416"/>
+        <w:rPr>
+          <w:rFonts w:ascii="Helvetica" w:hAnsi="Helvetica"/>
+          <w:sz w:val="28"/>
+        </w:rPr>
+      </w:pPr>
+      <w:proofErr w:type="spellStart"/>
+      <w:r>
+        <w:rPr>
+          <w:rFonts w:ascii="Helvetica" w:hAnsi="Helvetica"/>
+          <w:sz w:val="28"/>
+        </w:rPr>
+        <w:t>FotoProfilo</w:t>
+      </w:r>
+      <w:proofErr w:type="spellEnd"/>
+      <w:r>
+        <w:rPr>
+          <w:rFonts w:ascii="Helvetica" w:hAnsi="Helvetica"/>
+          <w:sz w:val="28"/>
+        </w:rPr>
+        <w:t xml:space="preserve"> </w:t>
+      </w:r>
+      <w:proofErr w:type="spellStart"/>
+      <w:r>
+        <w:rPr>
+          <w:rFonts w:ascii="Helvetica" w:hAnsi="Helvetica"/>
+          <w:sz w:val="28"/>
+        </w:rPr>
+        <w:t>String</w:t>
+      </w:r>
+      <w:proofErr w:type="spellEnd"/>
+      <w:r>
+        <w:rPr>
+          <w:rFonts w:ascii="Helvetica" w:hAnsi="Helvetica"/>
+          <w:sz w:val="28"/>
+        </w:rPr>
+        <w:t>,</w:t>
+      </w:r>
+    </w:p>
+    <w:p>
+      <w:pPr>
+        <w:ind w:left="1416"/>
+        <w:rPr>
+          <w:rFonts w:ascii="Helvetica" w:hAnsi="Helvetica"/>
+          <w:sz w:val="28"/>
+        </w:rPr>
+      </w:pPr>
+      <w:r>
+        <w:rPr>
+          <w:rFonts w:ascii="Helvetica" w:hAnsi="Helvetica"/>
+          <w:sz w:val="28"/>
+        </w:rPr>
+        <w:t xml:space="preserve">Sesso </w:t>
+      </w:r>
+      <w:proofErr w:type="spellStart"/>
+      <w:r>
+        <w:rPr>
+          <w:rFonts w:ascii="Helvetica" w:hAnsi="Helvetica"/>
+          <w:sz w:val="28"/>
+        </w:rPr>
+        <w:t>String</w:t>
+      </w:r>
+      <w:proofErr w:type="spellEnd"/>
+      <w:r>
+        <w:rPr>
+          <w:rFonts w:ascii="Helvetica" w:hAnsi="Helvetica"/>
+          <w:sz w:val="28"/>
+        </w:rPr>
+        <w:t>,</w:t>
+      </w:r>
+    </w:p>
+    <w:p>
+      <w:pPr>
+        <w:ind w:left="1416"/>
+        <w:rPr>
+          <w:rFonts w:ascii="Helvetica" w:hAnsi="Helvetica"/>
+          <w:sz w:val="28"/>
+          <w:lang w:val="en-US"/>
+        </w:rPr>
+      </w:pPr>
+      <w:r>
+        <w:rPr>
+          <w:rFonts w:ascii="Helvetica" w:hAnsi="Helvetica"/>
+          <w:sz w:val="28"/>
+        </w:rPr>
+        <w:t xml:space="preserve">Studio </w:t>
+      </w:r>
+      <w:proofErr w:type="spellStart"/>
+      <w:r>
+        <w:rPr>
+          <w:rFonts w:ascii="Helvetica" w:hAnsi="Helvetica"/>
+          <w:sz w:val="28"/>
+        </w:rPr>
+        <w:t>String</w:t>
+      </w:r>
+      <w:proofErr w:type="spellEnd"/>
+      <w:r>
+        <w:rPr>
+          <w:rFonts w:ascii="Helvetica" w:hAnsi="Helvetica"/>
+          <w:sz w:val="28"/>
+        </w:rPr>
+        <w:t xml:space="preserve"> </w:t>
+      </w:r>
+      <w:proofErr w:type="spellStart"/>
+      <w:r>
+        <w:rPr>
+          <w:rFonts w:ascii="Helvetica" w:hAnsi="Helvetica"/>
+          <w:sz w:val="28"/>
+        </w:rPr>
+        <w:t>references</w:t>
+      </w:r>
+      <w:proofErr w:type="spellEnd"/>
+      <w:r>
+        <w:rPr>
+          <w:rFonts w:ascii="Helvetica" w:hAnsi="Helvetica"/>
+          <w:sz w:val="28"/>
+        </w:rPr>
+        <w:t xml:space="preserve"> Studio</w:t>
+      </w:r>
+      <w:r>
+        <w:rPr>
+          <w:rFonts w:ascii="Helvetica" w:hAnsi="Helvetica"/>
+          <w:sz w:val="28"/>
+          <w:lang w:val="en-US"/>
+        </w:rPr>
+        <w:t>);</w:t>
+      </w:r>
+    </w:p>
+    <w:p>
+      <w:pPr>
+        <w:rPr>
+          <w:rFonts w:ascii="Helvetica" w:hAnsi="Helvetica"/>
+          <w:sz w:val="28"/>
+          <w:lang w:val="en-US"/>
+        </w:rPr>
+      </w:pPr>
+    </w:p>
+    <w:p>
+      <w:pPr>
+        <w:rPr>
+          <w:rFonts w:ascii="Helvetica" w:hAnsi="Helvetica"/>
+          <w:sz w:val="28"/>
+          <w:lang w:val="en-US"/>
+        </w:rPr>
+      </w:pPr>
+      <w:proofErr w:type="gramStart"/>
+      <w:r>
+        <w:rPr>
+          <w:rFonts w:ascii="Helvetica" w:hAnsi="Helvetica"/>
+          <w:b/>
+          <w:sz w:val="28"/>
+          <w:lang w:val="en-US"/>
+        </w:rPr>
+        <w:t>Studio</w:t>
+      </w:r>
+      <w:r>
+        <w:rPr>
+          <w:rFonts w:ascii="Helvetica" w:hAnsi="Helvetica"/>
+          <w:sz w:val="28"/>
+          <w:lang w:val="en-US"/>
+        </w:rPr>
+        <w:t>(</w:t>
+      </w:r>
+      <w:proofErr w:type="spellStart"/>
+      <w:proofErr w:type="gramEnd"/>
+      <w:r>
+        <w:rPr>
+          <w:rFonts w:ascii="Helvetica" w:hAnsi="Helvetica"/>
+          <w:sz w:val="28"/>
+          <w:lang w:val="en-US"/>
+        </w:rPr>
+        <w:t>NTel</w:t>
+      </w:r>
+      <w:proofErr w:type="spellEnd"/>
+      <w:r>
+        <w:rPr>
+          <w:rFonts w:ascii="Helvetica" w:hAnsi="Helvetica"/>
+          <w:sz w:val="28"/>
+          <w:lang w:val="en-US"/>
+        </w:rPr>
+        <w:t xml:space="preserve"> </w:t>
+      </w:r>
+      <w:r>
+        <w:rPr>
+          <w:rFonts w:ascii="Helvetica" w:hAnsi="Helvetica"/>
+          <w:sz w:val="28"/>
+          <w:lang w:val="en-US"/>
+        </w:rPr>
+        <w:t xml:space="preserve">String </w:t>
+      </w:r>
+      <w:r>
+        <w:rPr>
+          <w:rFonts w:ascii="Helvetica" w:hAnsi="Helvetica"/>
+          <w:sz w:val="28"/>
+          <w:lang w:val="en-US"/>
+        </w:rPr>
+        <w:t>PRIMARY KEY,</w:t>
+      </w:r>
+    </w:p>
+    <w:p>
+      <w:pPr>
+        <w:rPr>
+          <w:rFonts w:ascii="Helvetica" w:hAnsi="Helvetica"/>
+          <w:sz w:val="28"/>
+          <w:lang w:val="en-US"/>
+        </w:rPr>
+      </w:pPr>
+      <w:r>
+        <w:rPr>
+          <w:rFonts w:ascii="Helvetica" w:hAnsi="Helvetica"/>
+          <w:sz w:val="28"/>
+          <w:lang w:val="en-US"/>
+        </w:rPr>
+        <w:tab/>
+      </w:r>
+      <w:proofErr w:type="spellStart"/>
+      <w:r>
+        <w:rPr>
+          <w:rFonts w:ascii="Helvetica" w:hAnsi="Helvetica"/>
+          <w:sz w:val="28"/>
+          <w:lang w:val="en-US"/>
+        </w:rPr>
+        <w:t>Indirizzo</w:t>
+      </w:r>
+      <w:proofErr w:type="spellEnd"/>
+      <w:r>
+        <w:rPr>
+          <w:rFonts w:ascii="Helvetica" w:hAnsi="Helvetica"/>
+          <w:sz w:val="28"/>
+          <w:lang w:val="en-US"/>
+        </w:rPr>
+        <w:t xml:space="preserve"> String);</w:t>
+      </w:r>
+    </w:p>
+    <w:p>
+      <w:pPr>
+        <w:rPr>
+          <w:rFonts w:ascii="Helvetica" w:hAnsi="Helvetica"/>
+          <w:sz w:val="28"/>
+          <w:lang w:val="en-US"/>
+        </w:rPr>
+      </w:pPr>
+    </w:p>
+    <w:p>
+      <w:pPr>
+        <w:rPr>
+          <w:rFonts w:ascii="Helvetica" w:hAnsi="Helvetica"/>
+          <w:sz w:val="28"/>
+          <w:lang w:val="en-US"/>
+        </w:rPr>
+      </w:pPr>
+      <w:proofErr w:type="spellStart"/>
+      <w:proofErr w:type="gramStart"/>
+      <w:r>
+        <w:rPr>
+          <w:rFonts w:ascii="Helvetica" w:hAnsi="Helvetica"/>
+          <w:b/>
+          <w:sz w:val="28"/>
+          <w:lang w:val="en-US"/>
+        </w:rPr>
+        <w:t>ClienteDietologo</w:t>
+      </w:r>
+      <w:proofErr w:type="spellEnd"/>
+      <w:r>
+        <w:rPr>
+          <w:rFonts w:ascii="Helvetica" w:hAnsi="Helvetica"/>
+          <w:sz w:val="28"/>
+          <w:lang w:val="en-US"/>
+        </w:rPr>
+        <w:t>(</w:t>
+      </w:r>
+      <w:proofErr w:type="spellStart"/>
+      <w:proofErr w:type="gramEnd"/>
+      <w:r>
+        <w:rPr>
+          <w:rFonts w:ascii="Helvetica" w:hAnsi="Helvetica"/>
+          <w:sz w:val="28"/>
+          <w:lang w:val="en-US"/>
+        </w:rPr>
+        <w:t>Cliente</w:t>
+      </w:r>
+      <w:proofErr w:type="spellEnd"/>
+      <w:r>
+        <w:rPr>
+          <w:rFonts w:ascii="Helvetica" w:hAnsi="Helvetica"/>
+          <w:sz w:val="28"/>
+          <w:lang w:val="en-US"/>
+        </w:rPr>
+        <w:t xml:space="preserve"> String PRIMARY KEY references </w:t>
+      </w:r>
+      <w:proofErr w:type="spellStart"/>
+      <w:r>
+        <w:rPr>
+          <w:rFonts w:ascii="Helvetica" w:hAnsi="Helvetica"/>
+          <w:sz w:val="28"/>
+          <w:lang w:val="en-US"/>
+        </w:rPr>
+        <w:t>Cliente</w:t>
+      </w:r>
+      <w:proofErr w:type="spellEnd"/>
+      <w:r>
+        <w:rPr>
+          <w:rFonts w:ascii="Helvetica" w:hAnsi="Helvetica"/>
+          <w:sz w:val="28"/>
+          <w:lang w:val="en-US"/>
+        </w:rPr>
+        <w:t>,</w:t>
+      </w:r>
+    </w:p>
+    <w:p>
+      <w:pPr>
+        <w:rPr>
+          <w:rFonts w:ascii="Helvetica" w:hAnsi="Helvetica"/>
+          <w:sz w:val="28"/>
+          <w:lang w:val="en-US"/>
+        </w:rPr>
+      </w:pPr>
+      <w:r>
+        <w:rPr>
+          <w:rFonts w:ascii="Helvetica" w:hAnsi="Helvetica"/>
+          <w:sz w:val="28"/>
+          <w:lang w:val="en-US"/>
+        </w:rPr>
+        <w:tab/>
+      </w:r>
+      <w:r>
+        <w:rPr>
+          <w:rFonts w:ascii="Helvetica" w:hAnsi="Helvetica"/>
+          <w:sz w:val="28"/>
+          <w:lang w:val="en-US"/>
+        </w:rPr>
+        <w:tab/>
+      </w:r>
+      <w:r>
+        <w:rPr>
+          <w:rFonts w:ascii="Helvetica" w:hAnsi="Helvetica"/>
+          <w:sz w:val="28"/>
+          <w:lang w:val="en-US"/>
+        </w:rPr>
+        <w:tab/>
+      </w:r>
+      <w:proofErr w:type="spellStart"/>
+      <w:r>
+        <w:rPr>
+          <w:rFonts w:ascii="Helvetica" w:hAnsi="Helvetica"/>
+          <w:sz w:val="28"/>
+          <w:lang w:val="en-US"/>
+        </w:rPr>
+        <w:t>Dietologo</w:t>
+      </w:r>
+      <w:proofErr w:type="spellEnd"/>
+      <w:r>
+        <w:rPr>
+          <w:rFonts w:ascii="Helvetica" w:hAnsi="Helvetica"/>
+          <w:sz w:val="28"/>
+          <w:lang w:val="en-US"/>
+        </w:rPr>
+        <w:t xml:space="preserve"> String references </w:t>
+      </w:r>
+      <w:proofErr w:type="spellStart"/>
+      <w:r>
+        <w:rPr>
+          <w:rFonts w:ascii="Helvetica" w:hAnsi="Helvetica"/>
+          <w:sz w:val="28"/>
+          <w:lang w:val="en-US"/>
+        </w:rPr>
+        <w:t>Dietologo</w:t>
+      </w:r>
+      <w:proofErr w:type="spellEnd"/>
+      <w:r>
+        <w:rPr>
+          <w:rFonts w:ascii="Helvetica" w:hAnsi="Helvetica"/>
+          <w:sz w:val="28"/>
+          <w:lang w:val="en-US"/>
+        </w:rPr>
+        <w:t>);</w:t>
+      </w:r>
+    </w:p>
+    <w:p>
+      <w:pPr>
+        <w:rPr>
+          <w:rFonts w:ascii="Helvetica" w:hAnsi="Helvetica"/>
+          <w:sz w:val="28"/>
+          <w:lang w:val="en-US"/>
+        </w:rPr>
+      </w:pPr>
+    </w:p>
+    <w:p>
+      <w:pPr>
+        <w:rPr>
+          <w:rFonts w:ascii="Helvetica" w:hAnsi="Helvetica"/>
+          <w:sz w:val="28"/>
+          <w:lang w:val="en-US"/>
+        </w:rPr>
+      </w:pPr>
+      <w:proofErr w:type="spellStart"/>
+      <w:proofErr w:type="gramStart"/>
+      <w:r>
+        <w:rPr>
+          <w:rFonts w:ascii="Helvetica" w:hAnsi="Helvetica"/>
+          <w:b/>
+          <w:sz w:val="28"/>
+          <w:lang w:val="en-US"/>
+        </w:rPr>
+        <w:t>PropostaDieta</w:t>
+      </w:r>
+      <w:proofErr w:type="spellEnd"/>
+      <w:r>
+        <w:rPr>
+          <w:rFonts w:ascii="Helvetica" w:hAnsi="Helvetica"/>
+          <w:sz w:val="28"/>
+          <w:lang w:val="en-US"/>
+        </w:rPr>
+        <w:t>(</w:t>
+      </w:r>
+      <w:proofErr w:type="gramEnd"/>
+      <w:r>
+        <w:rPr>
+          <w:rFonts w:ascii="Helvetica" w:hAnsi="Helvetica"/>
+          <w:sz w:val="28"/>
+          <w:lang w:val="en-US"/>
+        </w:rPr>
+        <w:t xml:space="preserve">ID </w:t>
+      </w:r>
+      <w:proofErr w:type="spellStart"/>
+      <w:r>
+        <w:rPr>
+          <w:rFonts w:ascii="Helvetica" w:hAnsi="Helvetica"/>
+          <w:sz w:val="28"/>
+          <w:lang w:val="en-US"/>
+        </w:rPr>
+        <w:t>Int</w:t>
+      </w:r>
+      <w:proofErr w:type="spellEnd"/>
+      <w:r>
+        <w:rPr>
+          <w:rFonts w:ascii="Helvetica" w:hAnsi="Helvetica"/>
+          <w:sz w:val="28"/>
+          <w:lang w:val="en-US"/>
+        </w:rPr>
+        <w:t xml:space="preserve"> PRIMARY KEY AUTO INCREMENT,</w:t>
+      </w:r>
+    </w:p>
+    <w:p>
+      <w:pPr>
+        <w:rPr>
+          <w:rFonts w:ascii="Helvetica" w:hAnsi="Helvetica"/>
+          <w:sz w:val="28"/>
+          <w:lang w:val="en-US"/>
+        </w:rPr>
+      </w:pPr>
+      <w:r>
+        <w:rPr>
+          <w:rFonts w:ascii="Helvetica" w:hAnsi="Helvetica"/>
+          <w:sz w:val="28"/>
+          <w:lang w:val="en-US"/>
+        </w:rPr>
+        <w:tab/>
+      </w:r>
+      <w:r>
+        <w:rPr>
+          <w:rFonts w:ascii="Helvetica" w:hAnsi="Helvetica"/>
+          <w:sz w:val="28"/>
+          <w:lang w:val="en-US"/>
+        </w:rPr>
+        <w:tab/>
+      </w:r>
+      <w:r>
+        <w:rPr>
+          <w:rFonts w:ascii="Helvetica" w:hAnsi="Helvetica"/>
+          <w:sz w:val="28"/>
+          <w:lang w:val="en-US"/>
+        </w:rPr>
+        <w:tab/>
+      </w:r>
+      <w:proofErr w:type="spellStart"/>
+      <w:r>
+        <w:rPr>
+          <w:rFonts w:ascii="Helvetica" w:hAnsi="Helvetica"/>
+          <w:sz w:val="28"/>
+          <w:lang w:val="en-US"/>
+        </w:rPr>
+        <w:t>Cliente</w:t>
+      </w:r>
+      <w:proofErr w:type="spellEnd"/>
+      <w:r>
+        <w:rPr>
+          <w:rFonts w:ascii="Helvetica" w:hAnsi="Helvetica"/>
+          <w:sz w:val="28"/>
+          <w:lang w:val="en-US"/>
+        </w:rPr>
+        <w:t xml:space="preserve"> String references </w:t>
+      </w:r>
+      <w:proofErr w:type="spellStart"/>
+      <w:r>
+        <w:rPr>
+          <w:rFonts w:ascii="Helvetica" w:hAnsi="Helvetica"/>
+          <w:sz w:val="28"/>
+          <w:lang w:val="en-US"/>
+        </w:rPr>
+        <w:t>Cliente</w:t>
+      </w:r>
+      <w:proofErr w:type="spellEnd"/>
+      <w:r>
+        <w:rPr>
+          <w:rFonts w:ascii="Helvetica" w:hAnsi="Helvetica"/>
+          <w:sz w:val="28"/>
+          <w:lang w:val="en-US"/>
+        </w:rPr>
+        <w:t>,</w:t>
+      </w:r>
+    </w:p>
+    <w:p>
+      <w:pPr>
+        <w:rPr>
+          <w:rFonts w:ascii="Helvetica" w:hAnsi="Helvetica"/>
+          <w:sz w:val="28"/>
+          <w:lang w:val="en-US"/>
+        </w:rPr>
+      </w:pPr>
+      <w:r>
+        <w:rPr>
+          <w:rFonts w:ascii="Helvetica" w:hAnsi="Helvetica"/>
+          <w:sz w:val="28"/>
+          <w:lang w:val="en-US"/>
+        </w:rPr>
+        <w:tab/>
+      </w:r>
+      <w:r>
+        <w:rPr>
+          <w:rFonts w:ascii="Helvetica" w:hAnsi="Helvetica"/>
+          <w:sz w:val="28"/>
+          <w:lang w:val="en-US"/>
+        </w:rPr>
+        <w:tab/>
+      </w:r>
+      <w:r>
+        <w:rPr>
+          <w:rFonts w:ascii="Helvetica" w:hAnsi="Helvetica"/>
+          <w:sz w:val="28"/>
+          <w:lang w:val="en-US"/>
+        </w:rPr>
+        <w:tab/>
+      </w:r>
+      <w:proofErr w:type="spellStart"/>
+      <w:r>
+        <w:rPr>
+          <w:rFonts w:ascii="Helvetica" w:hAnsi="Helvetica"/>
+          <w:sz w:val="28"/>
+          <w:lang w:val="en-US"/>
+        </w:rPr>
+        <w:t>Dietologo</w:t>
+      </w:r>
+      <w:proofErr w:type="spellEnd"/>
+      <w:r>
+        <w:rPr>
+          <w:rFonts w:ascii="Helvetica" w:hAnsi="Helvetica"/>
+          <w:sz w:val="28"/>
+          <w:lang w:val="en-US"/>
+        </w:rPr>
+        <w:t xml:space="preserve"> String references </w:t>
+      </w:r>
+      <w:proofErr w:type="spellStart"/>
+      <w:r>
+        <w:rPr>
+          <w:rFonts w:ascii="Helvetica" w:hAnsi="Helvetica"/>
+          <w:sz w:val="28"/>
+          <w:lang w:val="en-US"/>
+        </w:rPr>
+        <w:t>Dietologo</w:t>
+      </w:r>
+      <w:proofErr w:type="spellEnd"/>
+      <w:r>
+        <w:rPr>
+          <w:rFonts w:ascii="Helvetica" w:hAnsi="Helvetica"/>
+          <w:sz w:val="28"/>
+          <w:lang w:val="en-US"/>
+        </w:rPr>
+        <w:t>,</w:t>
+      </w:r>
+    </w:p>
+    <w:p>
+      <w:pPr>
+        <w:rPr>
+          <w:rFonts w:ascii="Helvetica" w:hAnsi="Helvetica"/>
+          <w:sz w:val="28"/>
+          <w:lang w:val="en-US"/>
+        </w:rPr>
+      </w:pPr>
+      <w:r>
+        <w:rPr>
+          <w:rFonts w:ascii="Helvetica" w:hAnsi="Helvetica"/>
+          <w:sz w:val="28"/>
+          <w:lang w:val="en-US"/>
+        </w:rPr>
+        <w:tab/>
+      </w:r>
+      <w:r>
+        <w:rPr>
+          <w:rFonts w:ascii="Helvetica" w:hAnsi="Helvetica"/>
+          <w:sz w:val="28"/>
+          <w:lang w:val="en-US"/>
+        </w:rPr>
+        <w:tab/>
+      </w:r>
+      <w:r>
+        <w:rPr>
+          <w:rFonts w:ascii="Helvetica" w:hAnsi="Helvetica"/>
+          <w:sz w:val="28"/>
+          <w:lang w:val="en-US"/>
+        </w:rPr>
+        <w:tab/>
+      </w:r>
+      <w:proofErr w:type="spellStart"/>
+      <w:r>
+        <w:rPr>
+          <w:rFonts w:ascii="Helvetica" w:hAnsi="Helvetica"/>
+          <w:sz w:val="28"/>
+          <w:lang w:val="en-US"/>
+        </w:rPr>
+        <w:t>AlimentoDaModificare</w:t>
+      </w:r>
+      <w:proofErr w:type="spellEnd"/>
+      <w:r>
+        <w:rPr>
+          <w:rFonts w:ascii="Helvetica" w:hAnsi="Helvetica"/>
+          <w:sz w:val="28"/>
+          <w:lang w:val="en-US"/>
+        </w:rPr>
+        <w:t xml:space="preserve"> String,</w:t>
+      </w:r>
+    </w:p>
+    <w:p>
+      <w:pPr>
+        <w:rPr>
+          <w:rFonts w:ascii="Helvetica" w:hAnsi="Helvetica"/>
+          <w:sz w:val="28"/>
+          <w:lang w:val="en-US"/>
+        </w:rPr>
+      </w:pPr>
+      <w:r>
+        <w:rPr>
+          <w:rFonts w:ascii="Helvetica" w:hAnsi="Helvetica"/>
+          <w:sz w:val="28"/>
+          <w:lang w:val="en-US"/>
+        </w:rPr>
+        <w:tab/>
+      </w:r>
+      <w:r>
+        <w:rPr>
+          <w:rFonts w:ascii="Helvetica" w:hAnsi="Helvetica"/>
+          <w:sz w:val="28"/>
+          <w:lang w:val="en-US"/>
+        </w:rPr>
+        <w:tab/>
+      </w:r>
+      <w:r>
+        <w:rPr>
+          <w:rFonts w:ascii="Helvetica" w:hAnsi="Helvetica"/>
+          <w:sz w:val="28"/>
+          <w:lang w:val="en-US"/>
+        </w:rPr>
+        <w:tab/>
+      </w:r>
+      <w:proofErr w:type="spellStart"/>
+      <w:r>
+        <w:rPr>
+          <w:rFonts w:ascii="Helvetica" w:hAnsi="Helvetica"/>
+          <w:sz w:val="28"/>
+          <w:lang w:val="en-US"/>
+        </w:rPr>
+        <w:t>AlimentoRichiesto</w:t>
+      </w:r>
+      <w:proofErr w:type="spellEnd"/>
+      <w:r>
+        <w:rPr>
+          <w:rFonts w:ascii="Helvetica" w:hAnsi="Helvetica"/>
+          <w:sz w:val="28"/>
+          <w:lang w:val="en-US"/>
+        </w:rPr>
+        <w:t xml:space="preserve"> String,</w:t>
+      </w:r>
+    </w:p>
+    <w:p>
+      <w:pPr>
+        <w:rPr>
+          <w:rFonts w:ascii="Helvetica" w:hAnsi="Helvetica"/>
+          <w:sz w:val="28"/>
+          <w:lang w:val="en-US"/>
+        </w:rPr>
+      </w:pPr>
+      <w:r>
+        <w:rPr>
+          <w:rFonts w:ascii="Helvetica" w:hAnsi="Helvetica"/>
+          <w:sz w:val="28"/>
+          <w:lang w:val="en-US"/>
+        </w:rPr>
+        <w:tab/>
+      </w:r>
+      <w:r>
+        <w:rPr>
+          <w:rFonts w:ascii="Helvetica" w:hAnsi="Helvetica"/>
+          <w:sz w:val="28"/>
+          <w:lang w:val="en-US"/>
+        </w:rPr>
+        <w:tab/>
+      </w:r>
+      <w:r>
+        <w:rPr>
+          <w:rFonts w:ascii="Helvetica" w:hAnsi="Helvetica"/>
+          <w:sz w:val="28"/>
+          <w:lang w:val="en-US"/>
+        </w:rPr>
+        <w:tab/>
+      </w:r>
+      <w:proofErr w:type="spellStart"/>
+      <w:r>
+        <w:rPr>
+          <w:rFonts w:ascii="Helvetica" w:hAnsi="Helvetica"/>
+          <w:sz w:val="28"/>
+          <w:lang w:val="en-US"/>
+        </w:rPr>
+        <w:t>isApprovata</w:t>
+      </w:r>
+      <w:proofErr w:type="spellEnd"/>
+      <w:r>
+        <w:rPr>
+          <w:rFonts w:ascii="Helvetica" w:hAnsi="Helvetica"/>
+          <w:sz w:val="28"/>
+          <w:lang w:val="en-US"/>
+        </w:rPr>
+        <w:t xml:space="preserve"> bool);</w:t>
+      </w:r>
+    </w:p>
+    <w:p>
+      <w:pPr>
+        <w:rPr>
+          <w:rFonts w:ascii="Helvetica" w:hAnsi="Helvetica"/>
+          <w:sz w:val="28"/>
+          <w:lang w:val="en-US"/>
+        </w:rPr>
+      </w:pPr>
+    </w:p>
+    <w:p>
+      <w:pPr>
+        <w:rPr>
+          <w:rFonts w:ascii="Helvetica" w:hAnsi="Helvetica"/>
+          <w:sz w:val="28"/>
+          <w:lang w:val="en-US"/>
+        </w:rPr>
+      </w:pPr>
+      <w:proofErr w:type="spellStart"/>
+      <w:proofErr w:type="gramStart"/>
+      <w:r>
+        <w:rPr>
+          <w:rFonts w:ascii="Helvetica" w:hAnsi="Helvetica"/>
+          <w:b/>
+          <w:sz w:val="28"/>
+          <w:lang w:val="en-US"/>
+        </w:rPr>
+        <w:t>Alimento</w:t>
+      </w:r>
+      <w:proofErr w:type="spellEnd"/>
+      <w:r>
+        <w:rPr>
+          <w:rFonts w:ascii="Helvetica" w:hAnsi="Helvetica"/>
+          <w:sz w:val="28"/>
+          <w:lang w:val="en-US"/>
+        </w:rPr>
+        <w:t>(</w:t>
+      </w:r>
+      <w:proofErr w:type="gramEnd"/>
+      <w:r>
+        <w:rPr>
+          <w:rFonts w:ascii="Helvetica" w:hAnsi="Helvetica"/>
+          <w:sz w:val="28"/>
+          <w:lang w:val="en-US"/>
+        </w:rPr>
+        <w:t xml:space="preserve">ID </w:t>
+      </w:r>
+      <w:proofErr w:type="spellStart"/>
+      <w:r>
+        <w:rPr>
+          <w:rFonts w:ascii="Helvetica" w:hAnsi="Helvetica"/>
+          <w:sz w:val="28"/>
+          <w:lang w:val="en-US"/>
+        </w:rPr>
+        <w:t>Int</w:t>
+      </w:r>
+      <w:proofErr w:type="spellEnd"/>
+      <w:r>
+        <w:rPr>
+          <w:rFonts w:ascii="Helvetica" w:hAnsi="Helvetica"/>
+          <w:sz w:val="28"/>
+          <w:lang w:val="en-US"/>
+        </w:rPr>
+        <w:t xml:space="preserve"> </w:t>
+      </w:r>
+      <w:r>
+        <w:rPr>
+          <w:rFonts w:ascii="Helvetica" w:hAnsi="Helvetica"/>
+          <w:sz w:val="28"/>
+          <w:lang w:val="en-US"/>
+        </w:rPr>
+        <w:t>PRIMARY KEY AUTO INCREMENT,</w:t>
+      </w:r>
+    </w:p>
+    <w:p>
+      <w:pPr>
+        <w:rPr>
+          <w:rFonts w:ascii="Helvetica" w:hAnsi="Helvetica"/>
+          <w:sz w:val="28"/>
+          <w:lang w:val="en-US"/>
+        </w:rPr>
+      </w:pPr>
+      <w:r>
+        <w:rPr>
+          <w:rFonts w:ascii="Helvetica" w:hAnsi="Helvetica"/>
+          <w:sz w:val="28"/>
+          <w:lang w:val="en-US"/>
+        </w:rPr>
+        <w:tab/>
+        <w:t>Nome String,</w:t>
+      </w:r>
+    </w:p>
+    <w:p>
+      <w:pPr>
+        <w:rPr>
+          <w:rFonts w:ascii="Helvetica" w:hAnsi="Helvetica"/>
+          <w:sz w:val="28"/>
+          <w:lang w:val="en-US"/>
+        </w:rPr>
+      </w:pPr>
+      <w:r>
+        <w:rPr>
+          <w:rFonts w:ascii="Helvetica" w:hAnsi="Helvetica"/>
+          <w:sz w:val="28"/>
+          <w:lang w:val="en-US"/>
+        </w:rPr>
+        <w:tab/>
+      </w:r>
+      <w:proofErr w:type="spellStart"/>
+      <w:r>
+        <w:rPr>
+          <w:rFonts w:ascii="Helvetica" w:hAnsi="Helvetica"/>
+          <w:sz w:val="28"/>
+          <w:lang w:val="en-US"/>
+        </w:rPr>
+        <w:t>Quantità</w:t>
+      </w:r>
+      <w:proofErr w:type="spellEnd"/>
+      <w:r>
+        <w:rPr>
+          <w:rFonts w:ascii="Helvetica" w:hAnsi="Helvetica"/>
+          <w:sz w:val="28"/>
+          <w:lang w:val="en-US"/>
+        </w:rPr>
+        <w:t xml:space="preserve"> String</w:t>
+      </w:r>
+    </w:p>
+    <w:p>
+      <w:pPr>
+        <w:rPr>
+          <w:rFonts w:ascii="Helvetica" w:hAnsi="Helvetica"/>
+          <w:sz w:val="28"/>
+        </w:rPr>
+      </w:pPr>
+      <w:r>
+        <w:rPr>
+          <w:rFonts w:ascii="Helvetica" w:hAnsi="Helvetica"/>
+          <w:sz w:val="28"/>
+          <w:lang w:val="en-US"/>
+        </w:rPr>
+        <w:tab/>
+      </w:r>
+      <w:proofErr w:type="spellStart"/>
+      <w:r>
+        <w:rPr>
+          <w:rFonts w:ascii="Helvetica" w:hAnsi="Helvetica"/>
+          <w:sz w:val="28"/>
+        </w:rPr>
+        <w:t>TipoPasto</w:t>
+      </w:r>
+      <w:proofErr w:type="spellEnd"/>
+      <w:r>
+        <w:rPr>
+          <w:rFonts w:ascii="Helvetica" w:hAnsi="Helvetica"/>
+          <w:sz w:val="28"/>
+        </w:rPr>
+        <w:t xml:space="preserve"> ENUM (colazione, pranzo, cena, s</w:t>
+      </w:r>
+      <w:r>
+        <w:rPr>
+          <w:rFonts w:ascii="Helvetica" w:hAnsi="Helvetica"/>
+          <w:sz w:val="28"/>
+        </w:rPr>
+        <w:t>nack)</w:t>
+      </w:r>
+    </w:p>
+    <w:p>
+      <w:pPr>
+        <w:rPr>
+          <w:rFonts w:ascii="Helvetica" w:hAnsi="Helvetica"/>
+          <w:sz w:val="28"/>
+        </w:rPr>
+      </w:pPr>
+      <w:r>
+        <w:rPr>
+          <w:rFonts w:ascii="Helvetica" w:hAnsi="Helvetica"/>
+          <w:sz w:val="28"/>
+        </w:rPr>
+        <w:tab/>
+        <w:t>Giorno ENUM (</w:t>
+      </w:r>
+      <w:proofErr w:type="spellStart"/>
+      <w:r>
+        <w:rPr>
+          <w:rFonts w:ascii="Helvetica" w:hAnsi="Helvetica"/>
+          <w:sz w:val="28"/>
+        </w:rPr>
+        <w:t>lun</w:t>
+      </w:r>
+      <w:proofErr w:type="spellEnd"/>
+      <w:r>
+        <w:rPr>
+          <w:rFonts w:ascii="Helvetica" w:hAnsi="Helvetica"/>
+          <w:sz w:val="28"/>
+        </w:rPr>
+        <w:t xml:space="preserve">, mar, </w:t>
+      </w:r>
+      <w:proofErr w:type="spellStart"/>
+      <w:r>
+        <w:rPr>
+          <w:rFonts w:ascii="Helvetica" w:hAnsi="Helvetica"/>
+          <w:sz w:val="28"/>
+        </w:rPr>
+        <w:t>mer</w:t>
+      </w:r>
+      <w:proofErr w:type="spellEnd"/>
+      <w:r>
+        <w:rPr>
+          <w:rFonts w:ascii="Helvetica" w:hAnsi="Helvetica"/>
+          <w:sz w:val="28"/>
+        </w:rPr>
+        <w:t xml:space="preserve">, </w:t>
+      </w:r>
+      <w:proofErr w:type="spellStart"/>
+      <w:r>
+        <w:rPr>
+          <w:rFonts w:ascii="Helvetica" w:hAnsi="Helvetica"/>
+          <w:sz w:val="28"/>
+        </w:rPr>
+        <w:t>gio</w:t>
+      </w:r>
+      <w:proofErr w:type="spellEnd"/>
+      <w:r>
+        <w:rPr>
+          <w:rFonts w:ascii="Helvetica" w:hAnsi="Helvetica"/>
+          <w:sz w:val="28"/>
+        </w:rPr>
+        <w:t xml:space="preserve">, </w:t>
+      </w:r>
+      <w:proofErr w:type="spellStart"/>
+      <w:r>
+        <w:rPr>
+          <w:rFonts w:ascii="Helvetica" w:hAnsi="Helvetica"/>
+          <w:sz w:val="28"/>
+        </w:rPr>
+        <w:t>ven</w:t>
+      </w:r>
+      <w:proofErr w:type="spellEnd"/>
+      <w:r>
+        <w:rPr>
+          <w:rFonts w:ascii="Helvetica" w:hAnsi="Helvetica"/>
+          <w:sz w:val="28"/>
+        </w:rPr>
+        <w:t xml:space="preserve">, </w:t>
+      </w:r>
+      <w:proofErr w:type="spellStart"/>
+      <w:r>
+        <w:rPr>
+          <w:rFonts w:ascii="Helvetica" w:hAnsi="Helvetica"/>
+          <w:sz w:val="28"/>
+        </w:rPr>
+        <w:t>sab</w:t>
+      </w:r>
+      <w:proofErr w:type="spellEnd"/>
+      <w:r>
+        <w:rPr>
+          <w:rFonts w:ascii="Helvetica" w:hAnsi="Helvetica"/>
+          <w:sz w:val="28"/>
+        </w:rPr>
+        <w:t xml:space="preserve">, </w:t>
+      </w:r>
+      <w:proofErr w:type="spellStart"/>
+      <w:r>
+        <w:rPr>
+          <w:rFonts w:ascii="Helvetica" w:hAnsi="Helvetica"/>
+          <w:sz w:val="28"/>
+        </w:rPr>
+        <w:t>dom</w:t>
+      </w:r>
+      <w:proofErr w:type="spellEnd"/>
+      <w:r>
+        <w:rPr>
+          <w:rFonts w:ascii="Helvetica" w:hAnsi="Helvetica"/>
+          <w:sz w:val="28"/>
+        </w:rPr>
+        <w:t>)</w:t>
+      </w:r>
+    </w:p>
+    <w:p>
+      <w:pPr>
+        <w:rPr>
+          <w:rFonts w:ascii="Helvetica" w:hAnsi="Helvetica"/>
+          <w:sz w:val="28"/>
+          <w:lang w:val="en-US"/>
+        </w:rPr>
+      </w:pPr>
+      <w:proofErr w:type="spellStart"/>
+      <w:proofErr w:type="gramStart"/>
+      <w:r>
+        <w:rPr>
+          <w:rFonts w:ascii="Helvetica" w:hAnsi="Helvetica"/>
+          <w:b/>
+          <w:sz w:val="28"/>
+          <w:lang w:val="en-US"/>
+        </w:rPr>
+        <w:lastRenderedPageBreak/>
+        <w:t>Dieta</w:t>
+      </w:r>
+      <w:proofErr w:type="spellEnd"/>
+      <w:r>
+        <w:rPr>
+          <w:rFonts w:ascii="Helvetica" w:hAnsi="Helvetica"/>
+          <w:sz w:val="28"/>
+          <w:lang w:val="en-US"/>
+        </w:rPr>
+        <w:t>(</w:t>
+      </w:r>
+      <w:proofErr w:type="spellStart"/>
+      <w:proofErr w:type="gramEnd"/>
+      <w:r>
+        <w:rPr>
+          <w:rFonts w:ascii="Helvetica" w:hAnsi="Helvetica"/>
+          <w:sz w:val="28"/>
+          <w:lang w:val="en-US"/>
+        </w:rPr>
+        <w:t>Cliente</w:t>
+      </w:r>
+      <w:proofErr w:type="spellEnd"/>
+      <w:r>
+        <w:rPr>
+          <w:rFonts w:ascii="Helvetica" w:hAnsi="Helvetica"/>
+          <w:sz w:val="28"/>
+          <w:lang w:val="en-US"/>
+        </w:rPr>
+        <w:t xml:space="preserve"> String PRIMARY KEY ref</w:t>
+      </w:r>
+      <w:r>
+        <w:rPr>
+          <w:rFonts w:ascii="Helvetica" w:hAnsi="Helvetica"/>
+          <w:sz w:val="28"/>
+          <w:lang w:val="en-US"/>
+        </w:rPr>
+        <w:t xml:space="preserve">erences </w:t>
+      </w:r>
+      <w:proofErr w:type="spellStart"/>
+      <w:r>
+        <w:rPr>
+          <w:rFonts w:ascii="Helvetica" w:hAnsi="Helvetica"/>
+          <w:sz w:val="28"/>
+          <w:lang w:val="en-US"/>
+        </w:rPr>
+        <w:t>Cliente</w:t>
+      </w:r>
+      <w:proofErr w:type="spellEnd"/>
+      <w:r>
+        <w:rPr>
+          <w:rFonts w:ascii="Helvetica" w:hAnsi="Helvetica"/>
+          <w:sz w:val="28"/>
+          <w:lang w:val="en-US"/>
+        </w:rPr>
+        <w:t>,</w:t>
+      </w:r>
+    </w:p>
+    <w:p>
+      <w:pPr>
+        <w:rPr>
+          <w:rFonts w:ascii="Helvetica" w:hAnsi="Helvetica"/>
+          <w:sz w:val="28"/>
+          <w:lang w:val="en-US"/>
+        </w:rPr>
+      </w:pPr>
+      <w:r>
+        <w:rPr>
+          <w:rFonts w:ascii="Helvetica" w:hAnsi="Helvetica"/>
+          <w:sz w:val="28"/>
+          <w:lang w:val="en-US"/>
+        </w:rPr>
+        <w:tab/>
+      </w:r>
+      <w:proofErr w:type="spellStart"/>
+      <w:r>
+        <w:rPr>
+          <w:rFonts w:ascii="Helvetica" w:hAnsi="Helvetica"/>
+          <w:sz w:val="28"/>
+          <w:lang w:val="en-US"/>
+        </w:rPr>
+        <w:t>Alimento</w:t>
+      </w:r>
+      <w:proofErr w:type="spellEnd"/>
+      <w:r>
+        <w:rPr>
+          <w:rFonts w:ascii="Helvetica" w:hAnsi="Helvetica"/>
+          <w:sz w:val="28"/>
+          <w:lang w:val="en-US"/>
+        </w:rPr>
+        <w:t xml:space="preserve"> </w:t>
+      </w:r>
+      <w:proofErr w:type="spellStart"/>
+      <w:r>
+        <w:rPr>
+          <w:rFonts w:ascii="Helvetica" w:hAnsi="Helvetica"/>
+          <w:sz w:val="28"/>
+          <w:lang w:val="en-US"/>
+        </w:rPr>
+        <w:t>Int</w:t>
+      </w:r>
+      <w:proofErr w:type="spellEnd"/>
+      <w:r>
+        <w:rPr>
+          <w:rFonts w:ascii="Helvetica" w:hAnsi="Helvetica"/>
+          <w:sz w:val="28"/>
+          <w:lang w:val="en-US"/>
+        </w:rPr>
+        <w:t xml:space="preserve"> PRIMARY KEY references </w:t>
+      </w:r>
+      <w:proofErr w:type="spellStart"/>
+      <w:r>
+        <w:rPr>
+          <w:rFonts w:ascii="Helvetica" w:hAnsi="Helvetica"/>
+          <w:sz w:val="28"/>
+          <w:lang w:val="en-US"/>
+        </w:rPr>
+        <w:t>Alimento</w:t>
+      </w:r>
+      <w:proofErr w:type="spellEnd"/>
+      <w:r>
+        <w:rPr>
+          <w:rFonts w:ascii="Helvetica" w:hAnsi="Helvetica"/>
+          <w:sz w:val="28"/>
+          <w:lang w:val="en-US"/>
+        </w:rPr>
+        <w:t>);</w:t>
+      </w:r>
+    </w:p>
+    <w:p>
+      <w:pPr>
+        <w:rPr>
+          <w:rFonts w:ascii="Helvetica" w:hAnsi="Helvetica"/>
+          <w:sz w:val="28"/>
+          <w:lang w:val="en-US"/>
+        </w:rPr>
+      </w:pPr>
+    </w:p>
+    <w:p>
+      <w:pPr>
+        <w:rPr>
+          <w:rFonts w:ascii="Helvetica" w:hAnsi="Helvetica"/>
+          <w:sz w:val="28"/>
+          <w:lang w:val="en-US"/>
+        </w:rPr>
+      </w:pPr>
+      <w:proofErr w:type="gramStart"/>
+      <w:r>
+        <w:rPr>
+          <w:rFonts w:ascii="Helvetica" w:hAnsi="Helvetica"/>
+          <w:b/>
+          <w:sz w:val="28"/>
+          <w:lang w:val="en-US"/>
+        </w:rPr>
+        <w:t>Performance</w:t>
+      </w:r>
+      <w:r>
+        <w:rPr>
+          <w:rFonts w:ascii="Helvetica" w:hAnsi="Helvetica"/>
+          <w:sz w:val="28"/>
+          <w:lang w:val="en-US"/>
+        </w:rPr>
+        <w:t>(</w:t>
+      </w:r>
+      <w:proofErr w:type="spellStart"/>
+      <w:proofErr w:type="gramEnd"/>
+      <w:r>
+        <w:rPr>
+          <w:rFonts w:ascii="Helvetica" w:hAnsi="Helvetica"/>
+          <w:sz w:val="28"/>
+          <w:lang w:val="en-US"/>
+        </w:rPr>
+        <w:t>Cliente</w:t>
+      </w:r>
+      <w:proofErr w:type="spellEnd"/>
+      <w:r>
+        <w:rPr>
+          <w:rFonts w:ascii="Helvetica" w:hAnsi="Helvetica"/>
+          <w:sz w:val="28"/>
+          <w:lang w:val="en-US"/>
+        </w:rPr>
+        <w:t xml:space="preserve"> String PRIMARY KEY references </w:t>
+      </w:r>
+      <w:proofErr w:type="spellStart"/>
+      <w:r>
+        <w:rPr>
+          <w:rFonts w:ascii="Helvetica" w:hAnsi="Helvetica"/>
+          <w:sz w:val="28"/>
+          <w:lang w:val="en-US"/>
+        </w:rPr>
+        <w:t>Cliente</w:t>
+      </w:r>
+      <w:proofErr w:type="spellEnd"/>
+      <w:r>
+        <w:rPr>
+          <w:rFonts w:ascii="Helvetica" w:hAnsi="Helvetica"/>
+          <w:sz w:val="28"/>
+          <w:lang w:val="en-US"/>
+        </w:rPr>
+        <w:t>,</w:t>
+      </w:r>
+    </w:p>
+    <w:p>
+      <w:pPr>
+        <w:rPr>
+          <w:rFonts w:ascii="Helvetica" w:hAnsi="Helvetica"/>
+          <w:sz w:val="28"/>
+          <w:lang w:val="en-US"/>
+        </w:rPr>
+      </w:pPr>
+      <w:r>
+        <w:rPr>
+          <w:rFonts w:ascii="Helvetica" w:hAnsi="Helvetica"/>
+          <w:sz w:val="28"/>
+          <w:lang w:val="en-US"/>
+        </w:rPr>
+        <w:tab/>
+      </w:r>
+      <w:r>
+        <w:rPr>
+          <w:rFonts w:ascii="Helvetica" w:hAnsi="Helvetica"/>
+          <w:sz w:val="28"/>
+          <w:lang w:val="en-US"/>
+        </w:rPr>
+        <w:tab/>
+      </w:r>
+      <w:proofErr w:type="spellStart"/>
+      <w:r>
+        <w:rPr>
+          <w:rFonts w:ascii="Helvetica" w:hAnsi="Helvetica"/>
+          <w:sz w:val="28"/>
+          <w:lang w:val="en-US"/>
+        </w:rPr>
+        <w:t>TipoPerformance</w:t>
+      </w:r>
+      <w:proofErr w:type="spellEnd"/>
+      <w:r>
+        <w:rPr>
+          <w:rFonts w:ascii="Helvetica" w:hAnsi="Helvetica"/>
+          <w:sz w:val="28"/>
+          <w:lang w:val="en-US"/>
+        </w:rPr>
+        <w:t xml:space="preserve"> String,</w:t>
+      </w:r>
+    </w:p>
+    <w:p>
+      <w:pPr>
+        <w:rPr>
+          <w:rFonts w:ascii="Helvetica" w:hAnsi="Helvetica"/>
+          <w:sz w:val="28"/>
+          <w:lang w:val="en-US"/>
+        </w:rPr>
+      </w:pPr>
+      <w:r>
+        <w:rPr>
+          <w:rFonts w:ascii="Helvetica" w:hAnsi="Helvetica"/>
+          <w:sz w:val="28"/>
+          <w:lang w:val="en-US"/>
+        </w:rPr>
+        <w:tab/>
+      </w:r>
+      <w:r>
+        <w:rPr>
+          <w:rFonts w:ascii="Helvetica" w:hAnsi="Helvetica"/>
+          <w:sz w:val="28"/>
+          <w:lang w:val="en-US"/>
+        </w:rPr>
+        <w:tab/>
+      </w:r>
+      <w:proofErr w:type="spellStart"/>
+      <w:r>
+        <w:rPr>
+          <w:rFonts w:ascii="Helvetica" w:hAnsi="Helvetica"/>
+          <w:sz w:val="28"/>
+          <w:lang w:val="en-US"/>
+        </w:rPr>
+        <w:t>NumeroPerformance</w:t>
+      </w:r>
+      <w:proofErr w:type="spellEnd"/>
+      <w:r>
+        <w:rPr>
+          <w:rFonts w:ascii="Helvetica" w:hAnsi="Helvetica"/>
+          <w:sz w:val="28"/>
+          <w:lang w:val="en-US"/>
+        </w:rPr>
+        <w:t xml:space="preserve"> </w:t>
+      </w:r>
+      <w:proofErr w:type="spellStart"/>
+      <w:r>
+        <w:rPr>
+          <w:rFonts w:ascii="Helvetica" w:hAnsi="Helvetica"/>
+          <w:sz w:val="28"/>
+          <w:lang w:val="en-US"/>
+        </w:rPr>
+        <w:t>Int</w:t>
+      </w:r>
+      <w:proofErr w:type="spellEnd"/>
+      <w:r>
+        <w:rPr>
+          <w:rFonts w:ascii="Helvetica" w:hAnsi="Helvetica"/>
+          <w:sz w:val="28"/>
+          <w:lang w:val="en-US"/>
+        </w:rPr>
+        <w:t>);</w:t>
+      </w:r>
+    </w:p>
+    <w:p>
+      <w:pPr>
+        <w:rPr>
+          <w:rFonts w:ascii="Helvetica" w:hAnsi="Helvetica"/>
+          <w:sz w:val="28"/>
+          <w:lang w:val="en-US"/>
+        </w:rPr>
+      </w:pPr>
+    </w:p>
+    <w:p>
+      <w:pPr>
+        <w:rPr>
+          <w:rFonts w:ascii="Helvetica" w:hAnsi="Helvetica"/>
+          <w:sz w:val="28"/>
+          <w:lang w:val="en-US"/>
+        </w:rPr>
+      </w:pPr>
+      <w:proofErr w:type="spellStart"/>
+      <w:proofErr w:type="gramStart"/>
+      <w:r>
+        <w:rPr>
+          <w:rFonts w:ascii="Helvetica" w:hAnsi="Helvetica"/>
+          <w:b/>
+          <w:sz w:val="28"/>
+          <w:lang w:val="en-US"/>
+        </w:rPr>
+        <w:t>ListaDellaSpesa</w:t>
+      </w:r>
+      <w:proofErr w:type="spellEnd"/>
+      <w:r>
+        <w:rPr>
+          <w:rFonts w:ascii="Helvetica" w:hAnsi="Helvetica"/>
+          <w:sz w:val="28"/>
+          <w:lang w:val="en-US"/>
+        </w:rPr>
+        <w:t>(</w:t>
+      </w:r>
+      <w:proofErr w:type="spellStart"/>
+      <w:proofErr w:type="gramEnd"/>
+      <w:r>
+        <w:rPr>
+          <w:rFonts w:ascii="Helvetica" w:hAnsi="Helvetica"/>
+          <w:sz w:val="28"/>
+          <w:lang w:val="en-US"/>
+        </w:rPr>
+        <w:t>Cliente</w:t>
+      </w:r>
+      <w:proofErr w:type="spellEnd"/>
+      <w:r>
+        <w:rPr>
+          <w:rFonts w:ascii="Helvetica" w:hAnsi="Helvetica"/>
+          <w:sz w:val="28"/>
+          <w:lang w:val="en-US"/>
+        </w:rPr>
+        <w:t xml:space="preserve"> String PRIMARY KEY references </w:t>
+      </w:r>
+      <w:proofErr w:type="spellStart"/>
+      <w:r>
+        <w:rPr>
+          <w:rFonts w:ascii="Helvetica" w:hAnsi="Helvetica"/>
+          <w:sz w:val="28"/>
+          <w:lang w:val="en-US"/>
+        </w:rPr>
+        <w:t>Client</w:t>
+      </w:r>
+      <w:r>
+        <w:rPr>
+          <w:rFonts w:ascii="Helvetica" w:hAnsi="Helvetica"/>
+          <w:sz w:val="28"/>
+          <w:lang w:val="en-US"/>
+        </w:rPr>
+        <w:t>e</w:t>
+      </w:r>
+      <w:proofErr w:type="spellEnd"/>
+      <w:r>
+        <w:rPr>
+          <w:rFonts w:ascii="Helvetica" w:hAnsi="Helvetica"/>
+          <w:sz w:val="28"/>
+          <w:lang w:val="en-US"/>
+        </w:rPr>
+        <w:t>,</w:t>
+      </w:r>
+    </w:p>
+    <w:p>
+      <w:pPr>
+        <w:rPr>
+          <w:rFonts w:ascii="Helvetica" w:hAnsi="Helvetica"/>
+          <w:sz w:val="28"/>
+        </w:rPr>
+      </w:pPr>
+      <w:r>
+        <w:rPr>
+          <w:rFonts w:ascii="Helvetica" w:hAnsi="Helvetica"/>
+          <w:sz w:val="28"/>
+          <w:lang w:val="en-US"/>
+        </w:rPr>
+        <w:tab/>
+      </w:r>
+      <w:r>
+        <w:rPr>
+          <w:rFonts w:ascii="Helvetica" w:hAnsi="Helvetica"/>
+          <w:sz w:val="28"/>
+          <w:lang w:val="en-US"/>
+        </w:rPr>
+        <w:tab/>
+      </w:r>
+      <w:r>
+        <w:rPr>
+          <w:rFonts w:ascii="Helvetica" w:hAnsi="Helvetica"/>
+          <w:sz w:val="28"/>
+          <w:lang w:val="en-US"/>
+        </w:rPr>
+        <w:tab/>
+      </w:r>
+      <w:proofErr w:type="spellStart"/>
+      <w:r>
+        <w:rPr>
+          <w:rFonts w:ascii="Helvetica" w:hAnsi="Helvetica"/>
+          <w:sz w:val="28"/>
+        </w:rPr>
+        <w:t>IDProdotto</w:t>
+      </w:r>
+      <w:proofErr w:type="spellEnd"/>
+      <w:r>
+        <w:rPr>
+          <w:rFonts w:ascii="Helvetica" w:hAnsi="Helvetica"/>
+          <w:sz w:val="28"/>
+        </w:rPr>
+        <w:t xml:space="preserve"> </w:t>
+      </w:r>
+      <w:proofErr w:type="spellStart"/>
+      <w:r>
+        <w:rPr>
+          <w:rFonts w:ascii="Helvetica" w:hAnsi="Helvetica"/>
+          <w:sz w:val="28"/>
+        </w:rPr>
+        <w:t>Int</w:t>
+      </w:r>
+      <w:proofErr w:type="spellEnd"/>
+      <w:r>
+        <w:rPr>
+          <w:rFonts w:ascii="Helvetica" w:hAnsi="Helvetica"/>
+          <w:sz w:val="28"/>
+        </w:rPr>
+        <w:t xml:space="preserve"> </w:t>
+      </w:r>
+      <w:proofErr w:type="spellStart"/>
+      <w:r>
+        <w:rPr>
+          <w:rFonts w:ascii="Helvetica" w:hAnsi="Helvetica"/>
+          <w:sz w:val="28"/>
+        </w:rPr>
+        <w:t>references</w:t>
+      </w:r>
+      <w:proofErr w:type="spellEnd"/>
+      <w:r>
+        <w:rPr>
+          <w:rFonts w:ascii="Helvetica" w:hAnsi="Helvetica"/>
+          <w:sz w:val="28"/>
+        </w:rPr>
+        <w:t xml:space="preserve"> Alimento,</w:t>
+      </w:r>
+    </w:p>
+    <w:p>
+      <w:pPr>
+        <w:rPr>
+          <w:rFonts w:ascii="Helvetica" w:hAnsi="Helvetica"/>
+          <w:sz w:val="28"/>
+        </w:rPr>
+      </w:pPr>
+      <w:r>
+        <w:rPr>
+          <w:rFonts w:ascii="Helvetica" w:hAnsi="Helvetica"/>
+          <w:sz w:val="28"/>
+        </w:rPr>
+        <w:tab/>
+      </w:r>
+      <w:r>
+        <w:rPr>
+          <w:rFonts w:ascii="Helvetica" w:hAnsi="Helvetica"/>
+          <w:sz w:val="28"/>
+        </w:rPr>
+        <w:tab/>
+      </w:r>
+      <w:r>
+        <w:rPr>
+          <w:rFonts w:ascii="Helvetica" w:hAnsi="Helvetica"/>
+          <w:sz w:val="28"/>
+        </w:rPr>
+        <w:tab/>
+        <w:t xml:space="preserve">Quantità </w:t>
+      </w:r>
+      <w:proofErr w:type="spellStart"/>
+      <w:r>
+        <w:rPr>
+          <w:rFonts w:ascii="Helvetica" w:hAnsi="Helvetica"/>
+          <w:sz w:val="28"/>
+        </w:rPr>
+        <w:t>Int</w:t>
+      </w:r>
+      <w:proofErr w:type="spellEnd"/>
+      <w:r>
+        <w:rPr>
+          <w:rFonts w:ascii="Helvetica" w:hAnsi="Helvetica"/>
+          <w:sz w:val="28"/>
+        </w:rPr>
+        <w:t>,</w:t>
+      </w:r>
+    </w:p>
+    <w:p>
+      <w:pPr>
+        <w:rPr>
+          <w:rFonts w:ascii="Helvetica" w:hAnsi="Helvetica"/>
+          <w:sz w:val="28"/>
+        </w:rPr>
+      </w:pPr>
+      <w:r>
+        <w:rPr>
+          <w:rFonts w:ascii="Helvetica" w:hAnsi="Helvetica"/>
+          <w:sz w:val="28"/>
+        </w:rPr>
+        <w:tab/>
+      </w:r>
+      <w:r>
+        <w:rPr>
+          <w:rFonts w:ascii="Helvetica" w:hAnsi="Helvetica"/>
+          <w:sz w:val="28"/>
+        </w:rPr>
+        <w:tab/>
+      </w:r>
+      <w:r>
+        <w:rPr>
+          <w:rFonts w:ascii="Helvetica" w:hAnsi="Helvetica"/>
+          <w:sz w:val="28"/>
+        </w:rPr>
+        <w:tab/>
+      </w:r>
+      <w:proofErr w:type="spellStart"/>
+      <w:r>
+        <w:rPr>
+          <w:rFonts w:ascii="Helvetica" w:hAnsi="Helvetica"/>
+          <w:sz w:val="28"/>
+        </w:rPr>
+        <w:t>isPosseduto</w:t>
+      </w:r>
+      <w:proofErr w:type="spellEnd"/>
+      <w:r>
+        <w:rPr>
+          <w:rFonts w:ascii="Helvetica" w:hAnsi="Helvetica"/>
+          <w:sz w:val="28"/>
+        </w:rPr>
+        <w:t xml:space="preserve"> </w:t>
+      </w:r>
+      <w:proofErr w:type="spellStart"/>
+      <w:r>
+        <w:rPr>
+          <w:rFonts w:ascii="Helvetica" w:hAnsi="Helvetica"/>
+          <w:sz w:val="28"/>
+        </w:rPr>
+        <w:t>bool</w:t>
+      </w:r>
+      <w:proofErr w:type="spellEnd"/>
+      <w:r>
+        <w:rPr>
+          <w:rFonts w:ascii="Helvetica" w:hAnsi="Helvetica"/>
+          <w:sz w:val="28"/>
+        </w:rPr>
+        <w:t>);</w:t>
+      </w:r>
+    </w:p>
+    <w:p>
+      <w:pPr>
+        <w:rPr>
+          <w:rFonts w:ascii="Helvetica" w:hAnsi="Helvetica"/>
+          <w:sz w:val="28"/>
+        </w:rPr>
+      </w:pPr>
+    </w:p>
+    <w:p>
+      <w:pPr>
+        <w:rPr>
+          <w:rFonts w:ascii="Helvetica" w:hAnsi="Helvetica"/>
+          <w:sz w:val="28"/>
+          <w:lang w:val="en-US"/>
+        </w:rPr>
+      </w:pPr>
+      <w:proofErr w:type="gramStart"/>
+      <w:r>
+        <w:rPr>
+          <w:rFonts w:ascii="Helvetica" w:hAnsi="Helvetica"/>
+          <w:b/>
+          <w:sz w:val="28"/>
+          <w:lang w:val="en-US"/>
+        </w:rPr>
+        <w:t>Achievement</w:t>
+      </w:r>
+      <w:r>
+        <w:rPr>
+          <w:rFonts w:ascii="Helvetica" w:hAnsi="Helvetica"/>
+          <w:sz w:val="28"/>
+          <w:lang w:val="en-US"/>
+        </w:rPr>
+        <w:t>(</w:t>
+      </w:r>
+      <w:proofErr w:type="spellStart"/>
+      <w:proofErr w:type="gramEnd"/>
+      <w:r>
+        <w:rPr>
+          <w:rFonts w:ascii="Helvetica" w:hAnsi="Helvetica"/>
+          <w:sz w:val="28"/>
+          <w:lang w:val="en-US"/>
+        </w:rPr>
+        <w:t>Cliente</w:t>
+      </w:r>
+      <w:proofErr w:type="spellEnd"/>
+      <w:r>
+        <w:rPr>
+          <w:rFonts w:ascii="Helvetica" w:hAnsi="Helvetica"/>
+          <w:sz w:val="28"/>
+          <w:lang w:val="en-US"/>
+        </w:rPr>
+        <w:t xml:space="preserve"> String PRIMARY </w:t>
+      </w:r>
+      <w:r>
+        <w:rPr>
+          <w:rFonts w:ascii="Helvetica" w:hAnsi="Helvetica"/>
+          <w:sz w:val="28"/>
+          <w:lang w:val="en-US"/>
+        </w:rPr>
+        <w:t xml:space="preserve">KEY references </w:t>
+      </w:r>
+      <w:proofErr w:type="spellStart"/>
+      <w:r>
+        <w:rPr>
+          <w:rFonts w:ascii="Helvetica" w:hAnsi="Helvetica"/>
+          <w:sz w:val="28"/>
+          <w:lang w:val="en-US"/>
+        </w:rPr>
+        <w:t>Cliente</w:t>
+      </w:r>
+      <w:proofErr w:type="spellEnd"/>
+      <w:r>
+        <w:rPr>
+          <w:rFonts w:ascii="Helvetica" w:hAnsi="Helvetica"/>
+          <w:sz w:val="28"/>
+          <w:lang w:val="en-US"/>
+        </w:rPr>
+        <w:t>,</w:t>
+      </w:r>
+    </w:p>
+    <w:p>
+      <w:pPr>
+        <w:rPr>
+          <w:rFonts w:ascii="Helvetica" w:hAnsi="Helvetica"/>
+          <w:sz w:val="28"/>
+          <w:lang w:val="en-US"/>
+        </w:rPr>
+      </w:pPr>
+      <w:r>
+        <w:rPr>
+          <w:rFonts w:ascii="Helvetica" w:hAnsi="Helvetica"/>
+          <w:sz w:val="28"/>
+          <w:lang w:val="en-US"/>
+        </w:rPr>
+        <w:tab/>
+      </w:r>
+      <w:r>
+        <w:rPr>
+          <w:rFonts w:ascii="Helvetica" w:hAnsi="Helvetica"/>
+          <w:sz w:val="28"/>
+          <w:lang w:val="en-US"/>
+        </w:rPr>
+        <w:tab/>
+      </w:r>
+      <w:r>
+        <w:rPr>
+          <w:rFonts w:ascii="Helvetica" w:hAnsi="Helvetica"/>
+          <w:sz w:val="28"/>
+          <w:lang w:val="en-US"/>
+        </w:rPr>
+        <w:tab/>
+      </w:r>
+      <w:proofErr w:type="spellStart"/>
+      <w:r>
+        <w:rPr>
+          <w:rFonts w:ascii="Helvetica" w:hAnsi="Helvetica"/>
+          <w:sz w:val="28"/>
+          <w:lang w:val="en-US"/>
+        </w:rPr>
+        <w:t>NomeAchievement</w:t>
+      </w:r>
+      <w:proofErr w:type="spellEnd"/>
+      <w:r>
+        <w:rPr>
+          <w:rFonts w:ascii="Helvetica" w:hAnsi="Helvetica"/>
+          <w:sz w:val="28"/>
+          <w:lang w:val="en-US"/>
+        </w:rPr>
+        <w:t xml:space="preserve"> String,</w:t>
+      </w:r>
+    </w:p>
+    <w:p>
+      <w:pPr>
+        <w:rPr>
+          <w:rFonts w:ascii="Helvetica" w:hAnsi="Helvetica"/>
+          <w:sz w:val="28"/>
+          <w:lang w:val="en-US"/>
+        </w:rPr>
+      </w:pPr>
+      <w:r>
+        <w:rPr>
+          <w:rFonts w:ascii="Helvetica" w:hAnsi="Helvetica"/>
+          <w:sz w:val="28"/>
+          <w:lang w:val="en-US"/>
+        </w:rPr>
+        <w:tab/>
+      </w:r>
+      <w:r>
+        <w:rPr>
+          <w:rFonts w:ascii="Helvetica" w:hAnsi="Helvetica"/>
+          <w:sz w:val="28"/>
+          <w:lang w:val="en-US"/>
+        </w:rPr>
+        <w:tab/>
+      </w:r>
+      <w:r>
+        <w:rPr>
+          <w:rFonts w:ascii="Helvetica" w:hAnsi="Helvetica"/>
+          <w:sz w:val="28"/>
+          <w:lang w:val="en-US"/>
+        </w:rPr>
+        <w:tab/>
+      </w:r>
+      <w:proofErr w:type="spellStart"/>
+      <w:r>
+        <w:rPr>
+          <w:rFonts w:ascii="Helvetica" w:hAnsi="Helvetica"/>
+          <w:sz w:val="28"/>
+          <w:lang w:val="en-US"/>
+        </w:rPr>
+        <w:t>NumeroObiettivo</w:t>
+      </w:r>
+      <w:proofErr w:type="spellEnd"/>
+      <w:r>
+        <w:rPr>
+          <w:rFonts w:ascii="Helvetica" w:hAnsi="Helvetica"/>
+          <w:sz w:val="28"/>
+          <w:lang w:val="en-US"/>
+        </w:rPr>
+        <w:t xml:space="preserve"> </w:t>
+      </w:r>
+      <w:proofErr w:type="spellStart"/>
+      <w:r>
+        <w:rPr>
+          <w:rFonts w:ascii="Helvetica" w:hAnsi="Helvetica"/>
+          <w:sz w:val="28"/>
+          <w:lang w:val="en-US"/>
+        </w:rPr>
+        <w:t>Int</w:t>
+      </w:r>
+      <w:proofErr w:type="spellEnd"/>
+      <w:r>
+        <w:rPr>
+          <w:rFonts w:ascii="Helvetica" w:hAnsi="Helvetica"/>
+          <w:sz w:val="28"/>
+          <w:lang w:val="en-US"/>
+        </w:rPr>
+        <w:t>,</w:t>
+      </w:r>
+    </w:p>
+    <w:p>
+      <w:pPr>
+        <w:rPr>
+          <w:rFonts w:ascii="Helvetica" w:hAnsi="Helvetica"/>
+          <w:sz w:val="28"/>
+          <w:lang w:val="en-US"/>
+        </w:rPr>
+      </w:pPr>
+      <w:r>
+        <w:rPr>
+          <w:rFonts w:ascii="Helvetica" w:hAnsi="Helvetica"/>
+          <w:sz w:val="28"/>
+          <w:lang w:val="en-US"/>
+        </w:rPr>
+        <w:tab/>
+      </w:r>
+      <w:r>
+        <w:rPr>
+          <w:rFonts w:ascii="Helvetica" w:hAnsi="Helvetica"/>
+          <w:sz w:val="28"/>
+          <w:lang w:val="en-US"/>
+        </w:rPr>
+        <w:tab/>
+      </w:r>
+      <w:r>
+        <w:rPr>
+          <w:rFonts w:ascii="Helvetica" w:hAnsi="Helvetica"/>
+          <w:sz w:val="28"/>
+          <w:lang w:val="en-US"/>
+        </w:rPr>
+        <w:tab/>
+      </w:r>
+      <w:proofErr w:type="spellStart"/>
+      <w:r>
+        <w:rPr>
+          <w:rFonts w:ascii="Helvetica" w:hAnsi="Helvetica"/>
+          <w:sz w:val="28"/>
+          <w:lang w:val="en-US"/>
+        </w:rPr>
+        <w:t>TipoObiettivo</w:t>
+      </w:r>
+      <w:proofErr w:type="spellEnd"/>
+      <w:r>
+        <w:rPr>
+          <w:rFonts w:ascii="Helvetica" w:hAnsi="Helvetica"/>
+          <w:sz w:val="28"/>
+          <w:lang w:val="en-US"/>
+        </w:rPr>
+        <w:t xml:space="preserve"> String,</w:t>
+      </w:r>
+    </w:p>
+    <w:p>
+      <w:pPr>
+        <w:rPr>
+          <w:rFonts w:ascii="Helvetica" w:hAnsi="Helvetica"/>
+          <w:sz w:val="28"/>
+          <w:lang w:val="en-US"/>
+        </w:rPr>
+      </w:pPr>
+      <w:r>
+        <w:rPr>
+          <w:rFonts w:ascii="Helvetica" w:hAnsi="Helvetica"/>
+          <w:sz w:val="28"/>
+          <w:lang w:val="en-US"/>
+        </w:rPr>
+        <w:tab/>
+      </w:r>
+      <w:r>
+        <w:rPr>
+          <w:rFonts w:ascii="Helvetica" w:hAnsi="Helvetica"/>
+          <w:sz w:val="28"/>
+          <w:lang w:val="en-US"/>
+        </w:rPr>
+        <w:tab/>
+      </w:r>
+      <w:r>
+        <w:rPr>
+          <w:rFonts w:ascii="Helvetica" w:hAnsi="Helvetica"/>
+          <w:sz w:val="28"/>
+          <w:lang w:val="en-US"/>
+        </w:rPr>
+        <w:tab/>
+      </w:r>
+      <w:proofErr w:type="spellStart"/>
+      <w:r>
+        <w:rPr>
+          <w:rFonts w:ascii="Helvetica" w:hAnsi="Helvetica"/>
+          <w:sz w:val="28"/>
+          <w:lang w:val="en-US"/>
+        </w:rPr>
+        <w:t>isRaggiunto</w:t>
+      </w:r>
+      <w:proofErr w:type="spellEnd"/>
+      <w:r>
+        <w:rPr>
+          <w:rFonts w:ascii="Helvetica" w:hAnsi="Helvetica"/>
+          <w:sz w:val="28"/>
+          <w:lang w:val="en-US"/>
+        </w:rPr>
+        <w:t xml:space="preserve"> bool);</w:t>
+      </w:r>
+    </w:p>
+    <w:p>
+      <w:pPr>
+        <w:rPr>
+          <w:rFonts w:ascii="Helvetica" w:hAnsi="Helvetica"/>
+          <w:sz w:val="28"/>
+          <w:lang w:val="en-US"/>
+        </w:rPr>
+      </w:pPr>
+    </w:p>
+    <w:p>
+      <w:pPr>
+        <w:rPr>
+          <w:rFonts w:ascii="Helvetica" w:hAnsi="Helvetica"/>
+          <w:sz w:val="28"/>
+        </w:rPr>
+      </w:pPr>
+      <w:proofErr w:type="spellStart"/>
+      <w:proofErr w:type="gramStart"/>
+      <w:r>
+        <w:rPr>
+          <w:rFonts w:ascii="Helvetica" w:hAnsi="Helvetica"/>
+          <w:b/>
+          <w:sz w:val="28"/>
+        </w:rPr>
+        <w:t>DiarioAlimentare</w:t>
+      </w:r>
+      <w:proofErr w:type="spellEnd"/>
+      <w:r>
+        <w:rPr>
+          <w:rFonts w:ascii="Helvetica" w:hAnsi="Helvetica"/>
+          <w:sz w:val="28"/>
+        </w:rPr>
+        <w:t>(</w:t>
+      </w:r>
+      <w:proofErr w:type="gramEnd"/>
+      <w:r>
+        <w:rPr>
+          <w:rFonts w:ascii="Helvetica" w:hAnsi="Helvetica"/>
+          <w:sz w:val="28"/>
+        </w:rPr>
+        <w:t xml:space="preserve">Cliente </w:t>
+      </w:r>
+      <w:proofErr w:type="spellStart"/>
+      <w:r>
+        <w:rPr>
+          <w:rFonts w:ascii="Helvetica" w:hAnsi="Helvetica"/>
+          <w:sz w:val="28"/>
+        </w:rPr>
+        <w:t>String</w:t>
+      </w:r>
+      <w:proofErr w:type="spellEnd"/>
+      <w:r>
+        <w:rPr>
+          <w:rFonts w:ascii="Helvetica" w:hAnsi="Helvetica"/>
+          <w:sz w:val="28"/>
+        </w:rPr>
+        <w:t xml:space="preserve"> PRIMARY KE</w:t>
+      </w:r>
+      <w:r>
+        <w:rPr>
+          <w:rFonts w:ascii="Helvetica" w:hAnsi="Helvetica"/>
+          <w:sz w:val="28"/>
+        </w:rPr>
+        <w:t xml:space="preserve">Y </w:t>
+      </w:r>
+      <w:proofErr w:type="spellStart"/>
+      <w:r>
+        <w:rPr>
+          <w:rFonts w:ascii="Helvetica" w:hAnsi="Helvetica"/>
+          <w:sz w:val="28"/>
+        </w:rPr>
+        <w:t>references</w:t>
+      </w:r>
+      <w:proofErr w:type="spellEnd"/>
+      <w:r>
+        <w:rPr>
+          <w:rFonts w:ascii="Helvetica" w:hAnsi="Helvetica"/>
+          <w:sz w:val="28"/>
+        </w:rPr>
+        <w:t xml:space="preserve"> Cliente,</w:t>
+      </w:r>
+    </w:p>
+    <w:p>
+      <w:pPr>
+        <w:rPr>
+          <w:rFonts w:ascii="Helvetica" w:hAnsi="Helvetica"/>
+          <w:sz w:val="28"/>
+        </w:rPr>
+      </w:pPr>
+      <w:r>
+        <w:rPr>
+          <w:rFonts w:ascii="Helvetica" w:hAnsi="Helvetica"/>
+          <w:sz w:val="28"/>
+        </w:rPr>
+        <w:tab/>
+      </w:r>
+      <w:r>
+        <w:rPr>
+          <w:rFonts w:ascii="Helvetica" w:hAnsi="Helvetica"/>
+          <w:sz w:val="28"/>
+        </w:rPr>
+        <w:tab/>
+      </w:r>
+      <w:r>
+        <w:rPr>
+          <w:rFonts w:ascii="Helvetica" w:hAnsi="Helvetica"/>
+          <w:sz w:val="28"/>
+        </w:rPr>
+        <w:tab/>
+        <w:t xml:space="preserve">Alimento </w:t>
+      </w:r>
+      <w:proofErr w:type="spellStart"/>
+      <w:r>
+        <w:rPr>
+          <w:rFonts w:ascii="Helvetica" w:hAnsi="Helvetica"/>
+          <w:sz w:val="28"/>
+        </w:rPr>
+        <w:t>Int</w:t>
+      </w:r>
+      <w:proofErr w:type="spellEnd"/>
+      <w:r>
+        <w:rPr>
+          <w:rFonts w:ascii="Helvetica" w:hAnsi="Helvetica"/>
+          <w:sz w:val="28"/>
+        </w:rPr>
+        <w:t xml:space="preserve"> </w:t>
+      </w:r>
+      <w:proofErr w:type="spellStart"/>
+      <w:r>
+        <w:rPr>
+          <w:rFonts w:ascii="Helvetica" w:hAnsi="Helvetica"/>
+          <w:sz w:val="28"/>
+        </w:rPr>
+        <w:t>references</w:t>
+      </w:r>
+      <w:proofErr w:type="spellEnd"/>
+      <w:r>
+        <w:rPr>
+          <w:rFonts w:ascii="Helvetica" w:hAnsi="Helvetica"/>
+          <w:sz w:val="28"/>
+        </w:rPr>
+        <w:t xml:space="preserve"> Alimento,</w:t>
+      </w:r>
+    </w:p>
+    <w:p>
+      <w:pPr>
+        <w:rPr>
+          <w:rFonts w:ascii="Helvetica" w:hAnsi="Helvetica"/>
+          <w:sz w:val="28"/>
+        </w:rPr>
+      </w:pPr>
+      <w:r>
+        <w:rPr>
+          <w:rFonts w:ascii="Helvetica" w:hAnsi="Helvetica"/>
+          <w:sz w:val="28"/>
+        </w:rPr>
+        <w:tab/>
+      </w:r>
+      <w:r>
+        <w:rPr>
+          <w:rFonts w:ascii="Helvetica" w:hAnsi="Helvetica"/>
+          <w:sz w:val="28"/>
+        </w:rPr>
+        <w:tab/>
+      </w:r>
+      <w:r>
+        <w:rPr>
+          <w:rFonts w:ascii="Helvetica" w:hAnsi="Helvetica"/>
+          <w:sz w:val="28"/>
+        </w:rPr>
+        <w:tab/>
+        <w:t xml:space="preserve">Giorno </w:t>
+      </w:r>
+      <w:proofErr w:type="spellStart"/>
+      <w:r>
+        <w:rPr>
+          <w:rFonts w:ascii="Helvetica" w:hAnsi="Helvetica"/>
+          <w:sz w:val="28"/>
+        </w:rPr>
+        <w:t>string</w:t>
+      </w:r>
+      <w:proofErr w:type="spellEnd"/>
+      <w:r>
+        <w:rPr>
+          <w:rFonts w:ascii="Helvetica" w:hAnsi="Helvetica"/>
+          <w:sz w:val="28"/>
+        </w:rPr>
+        <w:t>);</w:t>
+      </w:r>
+    </w:p>
+    <w:p>
+      <w:pPr>
+        <w:rPr>
+          <w:rFonts w:ascii="Helvetica" w:hAnsi="Helvetica"/>
+          <w:sz w:val="28"/>
+        </w:rPr>
+      </w:pPr>
+    </w:p>
+    <w:p>
+      <w:pPr>
+        <w:rPr>
+          <w:rFonts w:ascii="Helvetica" w:hAnsi="Helvetica"/>
+          <w:sz w:val="28"/>
+          <w:lang w:val="en-US"/>
+        </w:rPr>
+      </w:pPr>
+      <w:proofErr w:type="gramStart"/>
+      <w:r>
+        <w:rPr>
+          <w:rFonts w:ascii="Helvetica" w:hAnsi="Helvetica"/>
+          <w:b/>
+          <w:sz w:val="28"/>
+          <w:lang w:val="en-US"/>
+        </w:rPr>
+        <w:t>Coach</w:t>
+      </w:r>
+      <w:r>
+        <w:rPr>
+          <w:rFonts w:ascii="Helvetica" w:hAnsi="Helvetica"/>
+          <w:sz w:val="28"/>
+          <w:lang w:val="en-US"/>
+        </w:rPr>
+        <w:t>(</w:t>
+      </w:r>
+      <w:proofErr w:type="gramEnd"/>
+      <w:r>
+        <w:rPr>
+          <w:rFonts w:ascii="Helvetica" w:hAnsi="Helvetica"/>
+          <w:sz w:val="28"/>
+          <w:lang w:val="en-US"/>
+        </w:rPr>
+        <w:t>Username String PRIMARY KE</w:t>
+      </w:r>
+      <w:r>
+        <w:rPr>
+          <w:rFonts w:ascii="Helvetica" w:hAnsi="Helvetica"/>
+          <w:sz w:val="28"/>
+          <w:lang w:val="en-US"/>
+        </w:rPr>
+        <w:t>Y,</w:t>
+      </w:r>
+    </w:p>
+    <w:p>
+      <w:pPr>
+        <w:ind w:left="1416"/>
+        <w:rPr>
+          <w:rFonts w:ascii="Helvetica" w:hAnsi="Helvetica"/>
+          <w:sz w:val="28"/>
+          <w:lang w:val="en-US"/>
+        </w:rPr>
+      </w:pPr>
+      <w:r>
+        <w:rPr>
+          <w:rFonts w:ascii="Helvetica" w:hAnsi="Helvetica"/>
+          <w:sz w:val="28"/>
+          <w:lang w:val="en-US"/>
+        </w:rPr>
+        <w:t>Password String,</w:t>
+      </w:r>
+    </w:p>
+    <w:p>
+      <w:pPr>
+        <w:ind w:left="1416"/>
+        <w:rPr>
+          <w:rFonts w:ascii="Helvetica" w:hAnsi="Helvetica"/>
+          <w:sz w:val="28"/>
+          <w:lang w:val="en-US"/>
+        </w:rPr>
+      </w:pPr>
+      <w:r>
+        <w:rPr>
+          <w:rFonts w:ascii="Helvetica" w:hAnsi="Helvetica"/>
+          <w:sz w:val="28"/>
+          <w:lang w:val="en-US"/>
+        </w:rPr>
+        <w:t>Email String UNIQUE,</w:t>
+      </w:r>
+    </w:p>
+    <w:p>
+      <w:pPr>
+        <w:ind w:left="1416"/>
+        <w:rPr>
+          <w:rFonts w:ascii="Helvetica" w:hAnsi="Helvetica"/>
+          <w:sz w:val="28"/>
+        </w:rPr>
+      </w:pPr>
+      <w:r>
+        <w:rPr>
+          <w:rFonts w:ascii="Helvetica" w:hAnsi="Helvetica"/>
+          <w:sz w:val="28"/>
+        </w:rPr>
+        <w:t xml:space="preserve">Nome </w:t>
+      </w:r>
+      <w:proofErr w:type="spellStart"/>
+      <w:r>
+        <w:rPr>
+          <w:rFonts w:ascii="Helvetica" w:hAnsi="Helvetica"/>
+          <w:sz w:val="28"/>
+        </w:rPr>
+        <w:t>String</w:t>
+      </w:r>
+      <w:proofErr w:type="spellEnd"/>
+      <w:r>
+        <w:rPr>
+          <w:rFonts w:ascii="Helvetica" w:hAnsi="Helvetica"/>
+          <w:sz w:val="28"/>
+        </w:rPr>
+        <w:t>,</w:t>
+      </w:r>
+    </w:p>
+    <w:p>
+      <w:pPr>
+        <w:ind w:left="1416"/>
+        <w:rPr>
+          <w:rFonts w:ascii="Helvetica" w:hAnsi="Helvetica"/>
+          <w:sz w:val="28"/>
+        </w:rPr>
+      </w:pPr>
+      <w:r>
+        <w:rPr>
+          <w:rFonts w:ascii="Helvetica" w:hAnsi="Helvetica"/>
+          <w:sz w:val="28"/>
+        </w:rPr>
+        <w:t xml:space="preserve">Cognome </w:t>
+      </w:r>
+      <w:proofErr w:type="spellStart"/>
+      <w:r>
+        <w:rPr>
+          <w:rFonts w:ascii="Helvetica" w:hAnsi="Helvetica"/>
+          <w:sz w:val="28"/>
+        </w:rPr>
+        <w:t>String</w:t>
+      </w:r>
+      <w:proofErr w:type="spellEnd"/>
+      <w:r>
+        <w:rPr>
+          <w:rFonts w:ascii="Helvetica" w:hAnsi="Helvetica"/>
+          <w:sz w:val="28"/>
+        </w:rPr>
+        <w:t>,</w:t>
+      </w:r>
+    </w:p>
+    <w:p>
+      <w:pPr>
+        <w:ind w:left="1416"/>
+        <w:rPr>
+          <w:rFonts w:ascii="Helvetica" w:hAnsi="Helvetica"/>
+          <w:sz w:val="28"/>
+        </w:rPr>
+      </w:pPr>
+      <w:r>
+        <w:rPr>
+          <w:rFonts w:ascii="Helvetica" w:hAnsi="Helvetica"/>
+          <w:sz w:val="28"/>
+        </w:rPr>
+        <w:t xml:space="preserve">Età </w:t>
+      </w:r>
+      <w:proofErr w:type="spellStart"/>
+      <w:r>
+        <w:rPr>
+          <w:rFonts w:ascii="Helvetica" w:hAnsi="Helvetica"/>
+          <w:sz w:val="28"/>
+        </w:rPr>
+        <w:t>Int</w:t>
+      </w:r>
+      <w:proofErr w:type="spellEnd"/>
+      <w:r>
+        <w:rPr>
+          <w:rFonts w:ascii="Helvetica" w:hAnsi="Helvetica"/>
+          <w:sz w:val="28"/>
+        </w:rPr>
+        <w:t>,</w:t>
+      </w:r>
+    </w:p>
+    <w:p>
+      <w:pPr>
+        <w:ind w:left="1416"/>
+        <w:rPr>
+          <w:rFonts w:ascii="Helvetica" w:hAnsi="Helvetica"/>
+          <w:sz w:val="28"/>
+        </w:rPr>
+      </w:pPr>
+      <w:proofErr w:type="spellStart"/>
+      <w:r>
+        <w:rPr>
+          <w:rFonts w:ascii="Helvetica" w:hAnsi="Helvetica"/>
+          <w:sz w:val="28"/>
+        </w:rPr>
+        <w:t>FotoProfilo</w:t>
+      </w:r>
+      <w:proofErr w:type="spellEnd"/>
+      <w:r>
+        <w:rPr>
+          <w:rFonts w:ascii="Helvetica" w:hAnsi="Helvetica"/>
+          <w:sz w:val="28"/>
+        </w:rPr>
+        <w:t xml:space="preserve"> </w:t>
+      </w:r>
+      <w:proofErr w:type="spellStart"/>
+      <w:r>
+        <w:rPr>
+          <w:rFonts w:ascii="Helvetica" w:hAnsi="Helvetica"/>
+          <w:sz w:val="28"/>
+        </w:rPr>
+        <w:t>String</w:t>
+      </w:r>
+      <w:proofErr w:type="spellEnd"/>
+      <w:r>
+        <w:rPr>
+          <w:rFonts w:ascii="Helvetica" w:hAnsi="Helvetica"/>
+          <w:sz w:val="28"/>
+        </w:rPr>
+        <w:t>,</w:t>
+      </w:r>
+    </w:p>
+    <w:p>
+      <w:pPr>
+        <w:ind w:left="1416"/>
+        <w:rPr>
+          <w:rFonts w:ascii="Helvetica" w:hAnsi="Helvetica"/>
+          <w:sz w:val="28"/>
+        </w:rPr>
+      </w:pPr>
+      <w:r>
+        <w:rPr>
+          <w:rFonts w:ascii="Helvetica" w:hAnsi="Helvetica"/>
+          <w:sz w:val="28"/>
+        </w:rPr>
+        <w:t xml:space="preserve">Sesso </w:t>
+      </w:r>
+      <w:proofErr w:type="spellStart"/>
+      <w:r>
+        <w:rPr>
+          <w:rFonts w:ascii="Helvetica" w:hAnsi="Helvetica"/>
+          <w:sz w:val="28"/>
+        </w:rPr>
+        <w:t>String</w:t>
+      </w:r>
+      <w:proofErr w:type="spellEnd"/>
+      <w:r>
+        <w:rPr>
+          <w:rFonts w:ascii="Helvetica" w:hAnsi="Helvetica"/>
+          <w:sz w:val="28"/>
+        </w:rPr>
+        <w:t>,</w:t>
+      </w:r>
+    </w:p>
+    <w:p>
+      <w:pPr>
+        <w:ind w:left="1416"/>
+        <w:rPr>
+          <w:rFonts w:ascii="Helvetica" w:hAnsi="Helvetica"/>
+          <w:sz w:val="28"/>
+          <w:lang w:val="en-US"/>
+        </w:rPr>
+      </w:pPr>
+      <w:r>
+        <w:rPr>
+          <w:rFonts w:ascii="Helvetica" w:hAnsi="Helvetica"/>
+          <w:sz w:val="28"/>
+          <w:lang w:val="en-US"/>
+        </w:rPr>
+        <w:t xml:space="preserve">Palestra </w:t>
+      </w:r>
+      <w:r>
+        <w:rPr>
+          <w:rFonts w:ascii="Helvetica" w:hAnsi="Helvetica"/>
+          <w:sz w:val="28"/>
+          <w:lang w:val="en-US"/>
+        </w:rPr>
+        <w:t>String references</w:t>
+      </w:r>
+      <w:r>
+        <w:rPr>
+          <w:rFonts w:ascii="Helvetica" w:hAnsi="Helvetica"/>
+          <w:sz w:val="28"/>
+          <w:lang w:val="en-US"/>
+        </w:rPr>
+        <w:t xml:space="preserve"> Palestra</w:t>
+      </w:r>
+      <w:r>
+        <w:rPr>
+          <w:rFonts w:ascii="Helvetica" w:hAnsi="Helvetica"/>
+          <w:sz w:val="28"/>
+          <w:lang w:val="en-US"/>
+        </w:rPr>
+        <w:t>);</w:t>
+      </w:r>
+    </w:p>
+    <w:p>
+      <w:pPr>
+        <w:rPr>
+          <w:rFonts w:ascii="Helvetica" w:hAnsi="Helvetica"/>
+          <w:sz w:val="28"/>
+          <w:lang w:val="en-US"/>
+        </w:rPr>
+      </w:pPr>
+    </w:p>
+    <w:p>
+      <w:pPr>
+        <w:rPr>
+          <w:rFonts w:ascii="Helvetica" w:hAnsi="Helvetica"/>
+          <w:sz w:val="28"/>
+          <w:lang w:val="en-US"/>
+        </w:rPr>
+      </w:pPr>
+      <w:proofErr w:type="gramStart"/>
+      <w:r>
+        <w:rPr>
+          <w:rFonts w:ascii="Helvetica" w:hAnsi="Helvetica"/>
+          <w:b/>
+          <w:sz w:val="28"/>
+          <w:lang w:val="en-US"/>
+        </w:rPr>
+        <w:t>Palestra</w:t>
+      </w:r>
+      <w:r>
+        <w:rPr>
+          <w:rFonts w:ascii="Helvetica" w:hAnsi="Helvetica"/>
+          <w:sz w:val="28"/>
+          <w:lang w:val="en-US"/>
+        </w:rPr>
+        <w:t>(</w:t>
+      </w:r>
+      <w:proofErr w:type="spellStart"/>
+      <w:proofErr w:type="gramEnd"/>
+      <w:r>
+        <w:rPr>
+          <w:rFonts w:ascii="Helvetica" w:hAnsi="Helvetica"/>
+          <w:sz w:val="28"/>
+          <w:lang w:val="en-US"/>
+        </w:rPr>
+        <w:t>NTel</w:t>
+      </w:r>
+      <w:proofErr w:type="spellEnd"/>
+      <w:r>
+        <w:rPr>
+          <w:rFonts w:ascii="Helvetica" w:hAnsi="Helvetica"/>
+          <w:sz w:val="28"/>
+          <w:lang w:val="en-US"/>
+        </w:rPr>
+        <w:t xml:space="preserve"> PRIMARY KEY,</w:t>
+      </w:r>
+    </w:p>
+    <w:p>
+      <w:pPr>
+        <w:rPr>
+          <w:rFonts w:ascii="Helvetica" w:hAnsi="Helvetica"/>
+          <w:sz w:val="28"/>
+        </w:rPr>
+      </w:pPr>
+      <w:r>
+        <w:rPr>
+          <w:rFonts w:ascii="Helvetica" w:hAnsi="Helvetica"/>
+          <w:sz w:val="28"/>
+          <w:lang w:val="en-US"/>
+        </w:rPr>
+        <w:tab/>
+      </w:r>
+      <w:r>
+        <w:rPr>
+          <w:rFonts w:ascii="Helvetica" w:hAnsi="Helvetica"/>
+          <w:sz w:val="28"/>
+        </w:rPr>
+        <w:t xml:space="preserve">Indirizzo </w:t>
+      </w:r>
+      <w:proofErr w:type="spellStart"/>
+      <w:r>
+        <w:rPr>
+          <w:rFonts w:ascii="Helvetica" w:hAnsi="Helvetica"/>
+          <w:sz w:val="28"/>
+        </w:rPr>
+        <w:t>String</w:t>
+      </w:r>
+      <w:proofErr w:type="spellEnd"/>
+    </w:p>
+    <w:p>
+      <w:pPr>
+        <w:ind w:firstLine="708"/>
+        <w:rPr>
+          <w:rFonts w:ascii="Helvetica" w:hAnsi="Helvetica"/>
+          <w:sz w:val="28"/>
+          <w:lang w:val="en-US"/>
+        </w:rPr>
+      </w:pPr>
+      <w:proofErr w:type="spellStart"/>
+      <w:r>
+        <w:rPr>
+          <w:rFonts w:ascii="Helvetica" w:hAnsi="Helvetica"/>
+          <w:sz w:val="28"/>
+          <w:lang w:val="en-US"/>
+        </w:rPr>
+        <w:t>IndirizzoIP</w:t>
+      </w:r>
+      <w:proofErr w:type="spellEnd"/>
+      <w:r>
+        <w:rPr>
+          <w:rFonts w:ascii="Helvetica" w:hAnsi="Helvetica"/>
+          <w:sz w:val="28"/>
+          <w:lang w:val="en-US"/>
+        </w:rPr>
+        <w:t xml:space="preserve"> String</w:t>
+      </w:r>
+      <w:r>
+        <w:rPr>
+          <w:rFonts w:ascii="Helvetica" w:hAnsi="Helvetica"/>
+          <w:sz w:val="28"/>
+          <w:lang w:val="en-US"/>
+        </w:rPr>
+        <w:t>);</w:t>
+      </w:r>
+    </w:p>
+    <w:p>
+      <w:pPr>
+        <w:rPr>
+          <w:rFonts w:ascii="Helvetica" w:hAnsi="Helvetica"/>
+          <w:sz w:val="28"/>
+          <w:lang w:val="en-US"/>
+        </w:rPr>
+      </w:pPr>
+    </w:p>
+    <w:p>
+      <w:pPr>
+        <w:rPr>
+          <w:rFonts w:ascii="Helvetica" w:hAnsi="Helvetica"/>
+          <w:sz w:val="28"/>
+          <w:lang w:val="en-US"/>
+        </w:rPr>
+      </w:pPr>
+      <w:proofErr w:type="spellStart"/>
+      <w:proofErr w:type="gramStart"/>
+      <w:r>
+        <w:rPr>
+          <w:rFonts w:ascii="Helvetica" w:hAnsi="Helvetica"/>
+          <w:b/>
+          <w:sz w:val="28"/>
+          <w:lang w:val="en-US"/>
+        </w:rPr>
+        <w:t>ClienteCoach</w:t>
+      </w:r>
+      <w:proofErr w:type="spellEnd"/>
+      <w:r>
+        <w:rPr>
+          <w:rFonts w:ascii="Helvetica" w:hAnsi="Helvetica"/>
+          <w:sz w:val="28"/>
+          <w:lang w:val="en-US"/>
+        </w:rPr>
+        <w:t>(</w:t>
+      </w:r>
+      <w:proofErr w:type="spellStart"/>
+      <w:proofErr w:type="gramEnd"/>
+      <w:r>
+        <w:rPr>
+          <w:rFonts w:ascii="Helvetica" w:hAnsi="Helvetica"/>
+          <w:sz w:val="28"/>
+          <w:lang w:val="en-US"/>
+        </w:rPr>
+        <w:t>Cliente</w:t>
+      </w:r>
+      <w:proofErr w:type="spellEnd"/>
+      <w:r>
+        <w:rPr>
+          <w:rFonts w:ascii="Helvetica" w:hAnsi="Helvetica"/>
+          <w:sz w:val="28"/>
+          <w:lang w:val="en-US"/>
+        </w:rPr>
+        <w:t xml:space="preserve"> String PRIMARY KEY references </w:t>
+      </w:r>
+      <w:proofErr w:type="spellStart"/>
+      <w:r>
+        <w:rPr>
+          <w:rFonts w:ascii="Helvetica" w:hAnsi="Helvetica"/>
+          <w:sz w:val="28"/>
+          <w:lang w:val="en-US"/>
+        </w:rPr>
+        <w:t>Cliente</w:t>
+      </w:r>
+      <w:proofErr w:type="spellEnd"/>
+      <w:r>
+        <w:rPr>
+          <w:rFonts w:ascii="Helvetica" w:hAnsi="Helvetica"/>
+          <w:sz w:val="28"/>
+          <w:lang w:val="en-US"/>
+        </w:rPr>
+        <w:t>,</w:t>
+      </w:r>
+    </w:p>
+    <w:p>
+      <w:pPr>
+        <w:rPr>
+          <w:rFonts w:ascii="Helvetica" w:hAnsi="Helvetica"/>
+          <w:sz w:val="28"/>
+        </w:rPr>
+      </w:pPr>
+      <w:r>
+        <w:rPr>
+          <w:rFonts w:ascii="Helvetica" w:hAnsi="Helvetica"/>
+          <w:sz w:val="28"/>
+          <w:lang w:val="en-US"/>
+        </w:rPr>
+        <w:tab/>
+      </w:r>
+      <w:r>
+        <w:rPr>
+          <w:rFonts w:ascii="Helvetica" w:hAnsi="Helvetica"/>
+          <w:sz w:val="28"/>
+          <w:lang w:val="en-US"/>
+        </w:rPr>
+        <w:tab/>
+      </w:r>
+      <w:r>
+        <w:rPr>
+          <w:rFonts w:ascii="Helvetica" w:hAnsi="Helvetica"/>
+          <w:sz w:val="28"/>
+          <w:lang w:val="en-US"/>
+        </w:rPr>
+        <w:tab/>
+      </w:r>
+      <w:r>
+        <w:rPr>
+          <w:rFonts w:ascii="Helvetica" w:hAnsi="Helvetica"/>
+          <w:sz w:val="28"/>
+        </w:rPr>
+        <w:t xml:space="preserve">Dietologo </w:t>
+      </w:r>
+      <w:proofErr w:type="spellStart"/>
+      <w:r>
+        <w:rPr>
+          <w:rFonts w:ascii="Helvetica" w:hAnsi="Helvetica"/>
+          <w:sz w:val="28"/>
+        </w:rPr>
+        <w:t>String</w:t>
+      </w:r>
+      <w:proofErr w:type="spellEnd"/>
+      <w:r>
+        <w:rPr>
+          <w:rFonts w:ascii="Helvetica" w:hAnsi="Helvetica"/>
+          <w:sz w:val="28"/>
+        </w:rPr>
+        <w:t xml:space="preserve"> </w:t>
+      </w:r>
+      <w:proofErr w:type="spellStart"/>
+      <w:r>
+        <w:rPr>
+          <w:rFonts w:ascii="Helvetica" w:hAnsi="Helvetica"/>
+          <w:sz w:val="28"/>
+        </w:rPr>
+        <w:t>references</w:t>
+      </w:r>
+      <w:proofErr w:type="spellEnd"/>
+      <w:r>
+        <w:rPr>
+          <w:rFonts w:ascii="Helvetica" w:hAnsi="Helvetica"/>
+          <w:sz w:val="28"/>
+        </w:rPr>
+        <w:t xml:space="preserve"> Dietologo);</w:t>
+      </w:r>
+    </w:p>
+    <w:p>
+      <w:pPr>
+        <w:rPr>
+          <w:rFonts w:ascii="Helvetica" w:hAnsi="Helvetica"/>
+          <w:sz w:val="28"/>
+        </w:rPr>
+      </w:pPr>
+    </w:p>
+    <w:p>
+      <w:pPr>
+        <w:rPr>
+          <w:rFonts w:ascii="Helvetica" w:hAnsi="Helvetica"/>
+          <w:sz w:val="28"/>
+          <w:lang w:val="en-US"/>
+        </w:rPr>
+      </w:pPr>
+      <w:proofErr w:type="spellStart"/>
+      <w:proofErr w:type="gramStart"/>
+      <w:r>
+        <w:rPr>
+          <w:rFonts w:ascii="Helvetica" w:hAnsi="Helvetica"/>
+          <w:b/>
+          <w:sz w:val="28"/>
+        </w:rPr>
+        <w:t>PropostaEsercizio</w:t>
+      </w:r>
+      <w:proofErr w:type="spellEnd"/>
+      <w:r>
+        <w:rPr>
+          <w:rFonts w:ascii="Helvetica" w:hAnsi="Helvetica"/>
+          <w:sz w:val="28"/>
+          <w:lang w:val="en-US"/>
+        </w:rPr>
+        <w:t>(</w:t>
+      </w:r>
+      <w:proofErr w:type="gramEnd"/>
+      <w:r>
+        <w:rPr>
+          <w:rFonts w:ascii="Helvetica" w:hAnsi="Helvetica"/>
+          <w:sz w:val="28"/>
+          <w:lang w:val="en-US"/>
+        </w:rPr>
+        <w:t xml:space="preserve">ID </w:t>
+      </w:r>
+      <w:proofErr w:type="spellStart"/>
+      <w:r>
+        <w:rPr>
+          <w:rFonts w:ascii="Helvetica" w:hAnsi="Helvetica"/>
+          <w:sz w:val="28"/>
+          <w:lang w:val="en-US"/>
+        </w:rPr>
+        <w:t>Int</w:t>
+      </w:r>
+      <w:proofErr w:type="spellEnd"/>
+      <w:r>
+        <w:rPr>
+          <w:rFonts w:ascii="Helvetica" w:hAnsi="Helvetica"/>
+          <w:sz w:val="28"/>
+          <w:lang w:val="en-US"/>
+        </w:rPr>
+        <w:t xml:space="preserve"> PRIMARY KEY AUTO INCREMENT,</w:t>
+      </w:r>
+    </w:p>
+    <w:p>
+      <w:pPr>
+        <w:rPr>
+          <w:rFonts w:ascii="Helvetica" w:hAnsi="Helvetica"/>
+          <w:sz w:val="28"/>
+        </w:rPr>
+      </w:pPr>
+      <w:r>
+        <w:rPr>
+          <w:rFonts w:ascii="Helvetica" w:hAnsi="Helvetica"/>
+          <w:sz w:val="28"/>
+          <w:lang w:val="en-US"/>
+        </w:rPr>
+        <w:tab/>
+      </w:r>
+      <w:r>
+        <w:rPr>
+          <w:rFonts w:ascii="Helvetica" w:hAnsi="Helvetica"/>
+          <w:sz w:val="28"/>
+          <w:lang w:val="en-US"/>
+        </w:rPr>
+        <w:tab/>
+      </w:r>
+      <w:r>
+        <w:rPr>
+          <w:rFonts w:ascii="Helvetica" w:hAnsi="Helvetica"/>
+          <w:sz w:val="28"/>
+          <w:lang w:val="en-US"/>
+        </w:rPr>
+        <w:tab/>
+      </w:r>
+      <w:r>
+        <w:rPr>
+          <w:rFonts w:ascii="Helvetica" w:hAnsi="Helvetica"/>
+          <w:sz w:val="28"/>
+        </w:rPr>
+        <w:t xml:space="preserve">Cliente </w:t>
+      </w:r>
+      <w:proofErr w:type="spellStart"/>
+      <w:r>
+        <w:rPr>
+          <w:rFonts w:ascii="Helvetica" w:hAnsi="Helvetica"/>
+          <w:sz w:val="28"/>
+        </w:rPr>
+        <w:t>String</w:t>
+      </w:r>
+      <w:proofErr w:type="spellEnd"/>
+      <w:r>
+        <w:rPr>
+          <w:rFonts w:ascii="Helvetica" w:hAnsi="Helvetica"/>
+          <w:sz w:val="28"/>
+        </w:rPr>
+        <w:t xml:space="preserve"> </w:t>
+      </w:r>
+      <w:proofErr w:type="spellStart"/>
+      <w:r>
+        <w:rPr>
+          <w:rFonts w:ascii="Helvetica" w:hAnsi="Helvetica"/>
+          <w:sz w:val="28"/>
+        </w:rPr>
+        <w:t>references</w:t>
+      </w:r>
+      <w:proofErr w:type="spellEnd"/>
+      <w:r>
+        <w:rPr>
+          <w:rFonts w:ascii="Helvetica" w:hAnsi="Helvetica"/>
+          <w:sz w:val="28"/>
+        </w:rPr>
+        <w:t xml:space="preserve"> Cliente,</w:t>
+      </w:r>
+    </w:p>
+    <w:p>
+      <w:pPr>
+        <w:rPr>
+          <w:rFonts w:ascii="Helvetica" w:hAnsi="Helvetica"/>
+          <w:sz w:val="28"/>
+          <w:lang w:val="en-US"/>
+        </w:rPr>
+      </w:pPr>
+      <w:r>
+        <w:rPr>
+          <w:rFonts w:ascii="Helvetica" w:hAnsi="Helvetica"/>
+          <w:sz w:val="28"/>
+        </w:rPr>
+        <w:tab/>
+      </w:r>
+      <w:r>
+        <w:rPr>
+          <w:rFonts w:ascii="Helvetica" w:hAnsi="Helvetica"/>
+          <w:sz w:val="28"/>
+        </w:rPr>
+        <w:tab/>
+      </w:r>
+      <w:r>
+        <w:rPr>
+          <w:rFonts w:ascii="Helvetica" w:hAnsi="Helvetica"/>
+          <w:sz w:val="28"/>
+        </w:rPr>
+        <w:tab/>
+      </w:r>
+      <w:r>
+        <w:rPr>
+          <w:rFonts w:ascii="Helvetica" w:hAnsi="Helvetica"/>
+          <w:sz w:val="28"/>
+          <w:lang w:val="en-US"/>
+        </w:rPr>
+        <w:t xml:space="preserve">Coach </w:t>
+      </w:r>
+      <w:r>
+        <w:rPr>
+          <w:rFonts w:ascii="Helvetica" w:hAnsi="Helvetica"/>
+          <w:sz w:val="28"/>
+          <w:lang w:val="en-US"/>
+        </w:rPr>
+        <w:t>String references</w:t>
+      </w:r>
+      <w:r>
+        <w:rPr>
+          <w:rFonts w:ascii="Helvetica" w:hAnsi="Helvetica"/>
+          <w:sz w:val="28"/>
+          <w:lang w:val="en-US"/>
+        </w:rPr>
+        <w:t xml:space="preserve"> Coach</w:t>
+      </w:r>
+      <w:r>
+        <w:rPr>
+          <w:rFonts w:ascii="Helvetica" w:hAnsi="Helvetica"/>
+          <w:sz w:val="28"/>
+          <w:lang w:val="en-US"/>
+        </w:rPr>
+        <w:t>,</w:t>
+      </w:r>
+    </w:p>
+    <w:p>
+      <w:pPr>
+        <w:rPr>
+          <w:rFonts w:ascii="Helvetica" w:hAnsi="Helvetica"/>
+          <w:sz w:val="28"/>
+          <w:lang w:val="en-US"/>
+        </w:rPr>
+      </w:pPr>
+      <w:r>
+        <w:rPr>
+          <w:rFonts w:ascii="Helvetica" w:hAnsi="Helvetica"/>
+          <w:sz w:val="28"/>
+          <w:lang w:val="en-US"/>
+        </w:rPr>
+        <w:lastRenderedPageBreak/>
+        <w:tab/>
+      </w:r>
+      <w:r>
+        <w:rPr>
+          <w:rFonts w:ascii="Helvetica" w:hAnsi="Helvetica"/>
+          <w:sz w:val="28"/>
+          <w:lang w:val="en-US"/>
+        </w:rPr>
+        <w:tab/>
+      </w:r>
+      <w:r>
+        <w:rPr>
+          <w:rFonts w:ascii="Helvetica" w:hAnsi="Helvetica"/>
+          <w:sz w:val="28"/>
+          <w:lang w:val="en-US"/>
+        </w:rPr>
+        <w:tab/>
+      </w:r>
+      <w:proofErr w:type="spellStart"/>
+      <w:r>
+        <w:rPr>
+          <w:rFonts w:ascii="Helvetica" w:hAnsi="Helvetica"/>
+          <w:sz w:val="28"/>
+          <w:lang w:val="en-US"/>
+        </w:rPr>
+        <w:t>EsercizioDaModificare</w:t>
+      </w:r>
+      <w:proofErr w:type="spellEnd"/>
+      <w:r>
+        <w:rPr>
+          <w:rFonts w:ascii="Helvetica" w:hAnsi="Helvetica"/>
+          <w:sz w:val="28"/>
+          <w:lang w:val="en-US"/>
+        </w:rPr>
+        <w:t xml:space="preserve"> </w:t>
+      </w:r>
+      <w:r>
+        <w:rPr>
+          <w:rFonts w:ascii="Helvetica" w:hAnsi="Helvetica"/>
+          <w:sz w:val="28"/>
+          <w:lang w:val="en-US"/>
+        </w:rPr>
+        <w:t>String,</w:t>
+      </w:r>
+    </w:p>
+    <w:p>
+      <w:pPr>
+        <w:rPr>
+          <w:rFonts w:ascii="Helvetica" w:hAnsi="Helvetica"/>
+          <w:sz w:val="28"/>
+        </w:rPr>
+      </w:pPr>
+      <w:r>
+        <w:rPr>
+          <w:rFonts w:ascii="Helvetica" w:hAnsi="Helvetica"/>
+          <w:sz w:val="28"/>
+          <w:lang w:val="en-US"/>
+        </w:rPr>
+        <w:tab/>
+      </w:r>
+      <w:r>
+        <w:rPr>
+          <w:rFonts w:ascii="Helvetica" w:hAnsi="Helvetica"/>
+          <w:sz w:val="28"/>
+          <w:lang w:val="en-US"/>
+        </w:rPr>
+        <w:tab/>
+      </w:r>
+      <w:r>
+        <w:rPr>
+          <w:rFonts w:ascii="Helvetica" w:hAnsi="Helvetica"/>
+          <w:sz w:val="28"/>
+          <w:lang w:val="en-US"/>
+        </w:rPr>
+        <w:tab/>
+      </w:r>
+      <w:proofErr w:type="spellStart"/>
+      <w:r>
+        <w:rPr>
+          <w:rFonts w:ascii="Helvetica" w:hAnsi="Helvetica"/>
+          <w:sz w:val="28"/>
+        </w:rPr>
+        <w:t>EsercizioRichisto</w:t>
+      </w:r>
+      <w:proofErr w:type="spellEnd"/>
+      <w:r>
+        <w:rPr>
+          <w:rFonts w:ascii="Helvetica" w:hAnsi="Helvetica"/>
+          <w:sz w:val="28"/>
+        </w:rPr>
+        <w:t xml:space="preserve"> </w:t>
+      </w:r>
+      <w:proofErr w:type="spellStart"/>
+      <w:r>
+        <w:rPr>
+          <w:rFonts w:ascii="Helvetica" w:hAnsi="Helvetica"/>
+          <w:sz w:val="28"/>
+        </w:rPr>
+        <w:t>String</w:t>
+      </w:r>
+      <w:proofErr w:type="spellEnd"/>
+      <w:r>
+        <w:rPr>
+          <w:rFonts w:ascii="Helvetica" w:hAnsi="Helvetica"/>
+          <w:sz w:val="28"/>
+        </w:rPr>
+        <w:t>,</w:t>
+      </w:r>
+    </w:p>
+    <w:p>
+      <w:pPr>
+        <w:rPr>
+          <w:rFonts w:ascii="Helvetica" w:hAnsi="Helvetica"/>
+          <w:sz w:val="28"/>
+        </w:rPr>
+      </w:pPr>
+      <w:r>
+        <w:rPr>
+          <w:rFonts w:ascii="Helvetica" w:hAnsi="Helvetica"/>
+          <w:sz w:val="28"/>
+        </w:rPr>
+        <w:tab/>
+      </w:r>
+      <w:r>
+        <w:rPr>
+          <w:rFonts w:ascii="Helvetica" w:hAnsi="Helvetica"/>
+          <w:sz w:val="28"/>
+        </w:rPr>
+        <w:tab/>
+      </w:r>
+      <w:r>
+        <w:rPr>
+          <w:rFonts w:ascii="Helvetica" w:hAnsi="Helvetica"/>
+          <w:sz w:val="28"/>
+        </w:rPr>
+        <w:tab/>
+      </w:r>
+      <w:proofErr w:type="spellStart"/>
+      <w:r>
+        <w:rPr>
+          <w:rFonts w:ascii="Helvetica" w:hAnsi="Helvetica"/>
+          <w:sz w:val="28"/>
+        </w:rPr>
+        <w:t>isApprovata</w:t>
+      </w:r>
+      <w:proofErr w:type="spellEnd"/>
+      <w:r>
+        <w:rPr>
+          <w:rFonts w:ascii="Helvetica" w:hAnsi="Helvetica"/>
+          <w:sz w:val="28"/>
+        </w:rPr>
+        <w:t xml:space="preserve"> </w:t>
+      </w:r>
+      <w:proofErr w:type="spellStart"/>
+      <w:r>
+        <w:rPr>
+          <w:rFonts w:ascii="Helvetica" w:hAnsi="Helvetica"/>
+          <w:sz w:val="28"/>
+        </w:rPr>
+        <w:t>bool</w:t>
+      </w:r>
+      <w:proofErr w:type="spellEnd"/>
+      <w:r>
+        <w:rPr>
+          <w:rFonts w:ascii="Helvetica" w:hAnsi="Helvetica"/>
+          <w:sz w:val="28"/>
+        </w:rPr>
+        <w:t>);</w:t>
+      </w:r>
+    </w:p>
+    <w:p>
+      <w:pPr>
+        <w:rPr>
+          <w:rFonts w:ascii="Helvetica" w:hAnsi="Helvetica"/>
+          <w:sz w:val="28"/>
+        </w:rPr>
+      </w:pPr>
+    </w:p>
+    <w:p>
+      <w:pPr>
+        <w:rPr>
+          <w:rFonts w:ascii="Helvetica" w:hAnsi="Helvetica"/>
+          <w:sz w:val="28"/>
+          <w:lang w:val="en-US"/>
+        </w:rPr>
+      </w:pPr>
+      <w:proofErr w:type="spellStart"/>
+      <w:proofErr w:type="gramStart"/>
+      <w:r>
+        <w:rPr>
+          <w:rFonts w:ascii="Helvetica" w:hAnsi="Helvetica"/>
+          <w:b/>
+          <w:sz w:val="28"/>
+          <w:lang w:val="en-US"/>
+        </w:rPr>
+        <w:t>Esercizio</w:t>
+      </w:r>
+      <w:proofErr w:type="spellEnd"/>
+      <w:r>
+        <w:rPr>
+          <w:rFonts w:ascii="Helvetica" w:hAnsi="Helvetica"/>
+          <w:sz w:val="28"/>
+          <w:lang w:val="en-US"/>
+        </w:rPr>
+        <w:t>(</w:t>
+      </w:r>
+      <w:proofErr w:type="gramEnd"/>
+      <w:r>
+        <w:rPr>
+          <w:rFonts w:ascii="Helvetica" w:hAnsi="Helvetica"/>
+          <w:sz w:val="28"/>
+          <w:lang w:val="en-US"/>
+        </w:rPr>
+        <w:t xml:space="preserve">ID </w:t>
+      </w:r>
+      <w:proofErr w:type="spellStart"/>
+      <w:r>
+        <w:rPr>
+          <w:rFonts w:ascii="Helvetica" w:hAnsi="Helvetica"/>
+          <w:sz w:val="28"/>
+          <w:lang w:val="en-US"/>
+        </w:rPr>
+        <w:t>Int</w:t>
+      </w:r>
+      <w:proofErr w:type="spellEnd"/>
+      <w:r>
+        <w:rPr>
+          <w:rFonts w:ascii="Helvetica" w:hAnsi="Helvetica"/>
+          <w:sz w:val="28"/>
+          <w:lang w:val="en-US"/>
+        </w:rPr>
+        <w:t xml:space="preserve"> PRIMARY KEY AUTO INCREMENT,</w:t>
+      </w:r>
+    </w:p>
+    <w:p>
+      <w:pPr>
+        <w:rPr>
+          <w:rFonts w:ascii="Helvetica" w:hAnsi="Helvetica"/>
+          <w:sz w:val="28"/>
+        </w:rPr>
+      </w:pPr>
+      <w:r>
+        <w:rPr>
+          <w:rFonts w:ascii="Helvetica" w:hAnsi="Helvetica"/>
+          <w:sz w:val="28"/>
+          <w:lang w:val="en-US"/>
+        </w:rPr>
+        <w:tab/>
+      </w:r>
+      <w:r>
+        <w:rPr>
+          <w:rFonts w:ascii="Helvetica" w:hAnsi="Helvetica"/>
+          <w:sz w:val="28"/>
+        </w:rPr>
+        <w:t xml:space="preserve">Nome </w:t>
+      </w:r>
+      <w:proofErr w:type="spellStart"/>
+      <w:r>
+        <w:rPr>
+          <w:rFonts w:ascii="Helvetica" w:hAnsi="Helvetica"/>
+          <w:sz w:val="28"/>
+        </w:rPr>
+        <w:t>String</w:t>
+      </w:r>
+      <w:proofErr w:type="spellEnd"/>
+      <w:r>
+        <w:rPr>
+          <w:rFonts w:ascii="Helvetica" w:hAnsi="Helvetica"/>
+          <w:sz w:val="28"/>
+        </w:rPr>
+        <w:t>,</w:t>
+      </w:r>
+    </w:p>
+    <w:p>
+      <w:pPr>
+        <w:rPr>
+          <w:rFonts w:ascii="Helvetica" w:hAnsi="Helvetica"/>
+          <w:sz w:val="28"/>
+        </w:rPr>
+      </w:pPr>
+      <w:r>
+        <w:rPr>
+          <w:rFonts w:ascii="Helvetica" w:hAnsi="Helvetica"/>
+          <w:sz w:val="28"/>
+        </w:rPr>
+        <w:tab/>
+      </w:r>
+      <w:r>
+        <w:rPr>
+          <w:rFonts w:ascii="Helvetica" w:hAnsi="Helvetica"/>
+          <w:sz w:val="28"/>
+        </w:rPr>
+        <w:t xml:space="preserve">Ripetizioni </w:t>
+      </w:r>
+      <w:proofErr w:type="spellStart"/>
+      <w:r>
+        <w:rPr>
+          <w:rFonts w:ascii="Helvetica" w:hAnsi="Helvetica"/>
+          <w:sz w:val="28"/>
+        </w:rPr>
+        <w:t>Int</w:t>
+      </w:r>
+      <w:proofErr w:type="spellEnd"/>
+      <w:r>
+        <w:rPr>
+          <w:rFonts w:ascii="Helvetica" w:hAnsi="Helvetica"/>
+          <w:sz w:val="28"/>
+        </w:rPr>
+        <w:t>,</w:t>
+      </w:r>
+    </w:p>
+    <w:p>
+      <w:pPr>
+        <w:rPr>
+          <w:rFonts w:ascii="Helvetica" w:hAnsi="Helvetica"/>
+          <w:sz w:val="28"/>
+        </w:rPr>
+      </w:pPr>
+      <w:r>
+        <w:rPr>
+          <w:rFonts w:ascii="Helvetica" w:hAnsi="Helvetica"/>
+          <w:sz w:val="28"/>
+        </w:rPr>
+        <w:tab/>
+        <w:t>Giorno ENUM (</w:t>
+      </w:r>
+      <w:proofErr w:type="spellStart"/>
+      <w:r>
+        <w:rPr>
+          <w:rFonts w:ascii="Helvetica" w:hAnsi="Helvetica"/>
+          <w:sz w:val="28"/>
+        </w:rPr>
+        <w:t>lun</w:t>
+      </w:r>
+      <w:proofErr w:type="spellEnd"/>
+      <w:r>
+        <w:rPr>
+          <w:rFonts w:ascii="Helvetica" w:hAnsi="Helvetica"/>
+          <w:sz w:val="28"/>
+        </w:rPr>
+        <w:t xml:space="preserve">, mar, </w:t>
+      </w:r>
+      <w:proofErr w:type="spellStart"/>
+      <w:r>
+        <w:rPr>
+          <w:rFonts w:ascii="Helvetica" w:hAnsi="Helvetica"/>
+          <w:sz w:val="28"/>
+        </w:rPr>
+        <w:t>mer</w:t>
+      </w:r>
+      <w:proofErr w:type="spellEnd"/>
+      <w:r>
+        <w:rPr>
+          <w:rFonts w:ascii="Helvetica" w:hAnsi="Helvetica"/>
+          <w:sz w:val="28"/>
+        </w:rPr>
+        <w:t xml:space="preserve">, </w:t>
+      </w:r>
+      <w:proofErr w:type="spellStart"/>
+      <w:r>
+        <w:rPr>
+          <w:rFonts w:ascii="Helvetica" w:hAnsi="Helvetica"/>
+          <w:sz w:val="28"/>
+        </w:rPr>
+        <w:t>gio</w:t>
+      </w:r>
+      <w:proofErr w:type="spellEnd"/>
+      <w:r>
+        <w:rPr>
+          <w:rFonts w:ascii="Helvetica" w:hAnsi="Helvetica"/>
+          <w:sz w:val="28"/>
+        </w:rPr>
+        <w:t xml:space="preserve">, </w:t>
+      </w:r>
+      <w:proofErr w:type="spellStart"/>
+      <w:r>
+        <w:rPr>
+          <w:rFonts w:ascii="Helvetica" w:hAnsi="Helvetica"/>
+          <w:sz w:val="28"/>
+        </w:rPr>
+        <w:t>ven</w:t>
+      </w:r>
+      <w:proofErr w:type="spellEnd"/>
+      <w:r>
+        <w:rPr>
+          <w:rFonts w:ascii="Helvetica" w:hAnsi="Helvetica"/>
+          <w:sz w:val="28"/>
+        </w:rPr>
+        <w:t xml:space="preserve">, </w:t>
+      </w:r>
+      <w:proofErr w:type="spellStart"/>
+      <w:r>
+        <w:rPr>
+          <w:rFonts w:ascii="Helvetica" w:hAnsi="Helvetica"/>
+          <w:sz w:val="28"/>
+        </w:rPr>
+        <w:t>sab</w:t>
+      </w:r>
+      <w:proofErr w:type="spellEnd"/>
+      <w:r>
+        <w:rPr>
+          <w:rFonts w:ascii="Helvetica" w:hAnsi="Helvetica"/>
+          <w:sz w:val="28"/>
+        </w:rPr>
+        <w:t xml:space="preserve">, </w:t>
+      </w:r>
+      <w:proofErr w:type="spellStart"/>
+      <w:r>
+        <w:rPr>
+          <w:rFonts w:ascii="Helvetica" w:hAnsi="Helvetica"/>
+          <w:sz w:val="28"/>
+        </w:rPr>
+        <w:t>dom</w:t>
+      </w:r>
+      <w:proofErr w:type="spellEnd"/>
+      <w:r>
+        <w:rPr>
+          <w:rFonts w:ascii="Helvetica" w:hAnsi="Helvetica"/>
+          <w:sz w:val="28"/>
+        </w:rPr>
+        <w:t>)</w:t>
+      </w:r>
+      <w:r>
+        <w:rPr>
+          <w:rFonts w:ascii="Helvetica" w:hAnsi="Helvetica"/>
+          <w:sz w:val="28"/>
+        </w:rPr>
+        <w:t>,</w:t>
+      </w:r>
+    </w:p>
+    <w:p>
+      <w:pPr>
+        <w:rPr>
+          <w:rFonts w:ascii="Helvetica" w:hAnsi="Helvetica"/>
+          <w:sz w:val="28"/>
+        </w:rPr>
+      </w:pPr>
+      <w:r>
+        <w:rPr>
+          <w:rFonts w:ascii="Helvetica" w:hAnsi="Helvetica"/>
+          <w:sz w:val="28"/>
+        </w:rPr>
+        <w:tab/>
+        <w:t xml:space="preserve">Spiegazione </w:t>
+      </w:r>
+      <w:proofErr w:type="spellStart"/>
+      <w:r>
+        <w:rPr>
+          <w:rFonts w:ascii="Helvetica" w:hAnsi="Helvetica"/>
+          <w:sz w:val="28"/>
+        </w:rPr>
+        <w:t>String</w:t>
+      </w:r>
+      <w:proofErr w:type="spellEnd"/>
+      <w:r>
+        <w:rPr>
+          <w:rFonts w:ascii="Helvetica" w:hAnsi="Helvetica"/>
+          <w:sz w:val="28"/>
+        </w:rPr>
+        <w:t>);</w:t>
+      </w:r>
+    </w:p>
+    <w:p>
+      <w:pPr>
+        <w:rPr>
+          <w:rFonts w:ascii="Helvetica" w:hAnsi="Helvetica"/>
+          <w:sz w:val="28"/>
+        </w:rPr>
+      </w:pPr>
+    </w:p>
+    <w:p>
+      <w:pPr>
+        <w:rPr>
+          <w:rFonts w:ascii="Helvetica" w:hAnsi="Helvetica"/>
+          <w:sz w:val="28"/>
+          <w:lang w:val="en-US"/>
+        </w:rPr>
+      </w:pPr>
+      <w:proofErr w:type="spellStart"/>
+      <w:proofErr w:type="gramStart"/>
+      <w:r>
+        <w:rPr>
+          <w:rFonts w:ascii="Helvetica" w:hAnsi="Helvetica"/>
+          <w:b/>
+          <w:sz w:val="28"/>
+          <w:lang w:val="en-US"/>
+        </w:rPr>
+        <w:t>SchedaAllenamento</w:t>
+      </w:r>
+      <w:proofErr w:type="spellEnd"/>
+      <w:r>
+        <w:rPr>
+          <w:rFonts w:ascii="Helvetica" w:hAnsi="Helvetica"/>
+          <w:sz w:val="28"/>
+          <w:lang w:val="en-US"/>
+        </w:rPr>
+        <w:t>(</w:t>
+      </w:r>
+      <w:proofErr w:type="spellStart"/>
+      <w:proofErr w:type="gramEnd"/>
+      <w:r>
+        <w:rPr>
+          <w:rFonts w:ascii="Helvetica" w:hAnsi="Helvetica"/>
+          <w:sz w:val="28"/>
+          <w:lang w:val="en-US"/>
+        </w:rPr>
+        <w:t>Cliente</w:t>
+      </w:r>
+      <w:proofErr w:type="spellEnd"/>
+      <w:r>
+        <w:rPr>
+          <w:rFonts w:ascii="Helvetica" w:hAnsi="Helvetica"/>
+          <w:sz w:val="28"/>
+          <w:lang w:val="en-US"/>
+        </w:rPr>
+        <w:t xml:space="preserve"> String PRIMARY KEY ref</w:t>
+      </w:r>
+      <w:r>
+        <w:rPr>
+          <w:rFonts w:ascii="Helvetica" w:hAnsi="Helvetica"/>
+          <w:sz w:val="28"/>
+          <w:lang w:val="en-US"/>
+        </w:rPr>
+        <w:t xml:space="preserve">erences </w:t>
+      </w:r>
+      <w:proofErr w:type="spellStart"/>
+      <w:r>
+        <w:rPr>
+          <w:rFonts w:ascii="Helvetica" w:hAnsi="Helvetica"/>
+          <w:sz w:val="28"/>
+          <w:lang w:val="en-US"/>
+        </w:rPr>
+        <w:t>Cliente</w:t>
+      </w:r>
+      <w:proofErr w:type="spellEnd"/>
+      <w:r>
+        <w:rPr>
+          <w:rFonts w:ascii="Helvetica" w:hAnsi="Helvetica"/>
+          <w:sz w:val="28"/>
+          <w:lang w:val="en-US"/>
+        </w:rPr>
+        <w:t>,</w:t>
+      </w:r>
+    </w:p>
+    <w:p>
+      <w:pPr>
+        <w:rPr>
+          <w:rFonts w:ascii="Helvetica" w:hAnsi="Helvetica"/>
+          <w:sz w:val="28"/>
+          <w:lang w:val="en-US"/>
+        </w:rPr>
+      </w:pPr>
+      <w:r>
+        <w:rPr>
+          <w:rFonts w:ascii="Helvetica" w:hAnsi="Helvetica"/>
+          <w:sz w:val="28"/>
+          <w:lang w:val="en-US"/>
+        </w:rPr>
+        <w:tab/>
+      </w:r>
+      <w:proofErr w:type="spellStart"/>
+      <w:r>
+        <w:rPr>
+          <w:rFonts w:ascii="Helvetica" w:hAnsi="Helvetica"/>
+          <w:sz w:val="28"/>
+          <w:lang w:val="en-US"/>
+        </w:rPr>
+        <w:t>Esercizio</w:t>
+      </w:r>
+      <w:proofErr w:type="spellEnd"/>
+      <w:r>
+        <w:rPr>
+          <w:rFonts w:ascii="Helvetica" w:hAnsi="Helvetica"/>
+          <w:sz w:val="28"/>
+          <w:lang w:val="en-US"/>
+        </w:rPr>
+        <w:t xml:space="preserve"> </w:t>
+      </w:r>
+      <w:proofErr w:type="spellStart"/>
+      <w:r>
+        <w:rPr>
+          <w:rFonts w:ascii="Helvetica" w:hAnsi="Helvetica"/>
+          <w:sz w:val="28"/>
+          <w:lang w:val="en-US"/>
+        </w:rPr>
+        <w:t>Int</w:t>
+      </w:r>
+      <w:proofErr w:type="spellEnd"/>
+      <w:r>
+        <w:rPr>
+          <w:rFonts w:ascii="Helvetica" w:hAnsi="Helvetica"/>
+          <w:sz w:val="28"/>
+          <w:lang w:val="en-US"/>
+        </w:rPr>
+        <w:t xml:space="preserve"> PRIMARY KEY references</w:t>
+      </w:r>
+      <w:r>
+        <w:rPr>
+          <w:rFonts w:ascii="Helvetica" w:hAnsi="Helvetica"/>
+          <w:sz w:val="28"/>
+          <w:lang w:val="en-US"/>
+        </w:rPr>
+        <w:t xml:space="preserve"> Esercizio</w:t>
+      </w:r>
+      <w:bookmarkStart w:id="0" w:name="_GoBack"/>
+      <w:bookmarkEnd w:id="0"/>
+      <w:r>
+        <w:rPr>
+          <w:rFonts w:ascii="Helvetica" w:hAnsi="Helvetica"/>
+          <w:sz w:val="28"/>
+          <w:lang w:val="en-US"/>
+        </w:rPr>
+        <w:t>);</w:t>
+      </w:r>
+    </w:p>
+    <w:p>
+      <w:pPr>
+        <w:rPr>
+          <w:rFonts w:ascii="Helvetica" w:hAnsi="Helvetica"/>
+          <w:sz w:val="28"/>
+          <w:lang w:val="en-US"/>
+        </w:rPr>
+      </w:pPr>
+    </w:p>
+    <w:p>
+      <w:pPr>
+        <w:rPr>
+          <w:rFonts w:ascii="Helvetica" w:hAnsi="Helvetica"/>
+          <w:sz w:val="28"/>
+          <w:lang w:val="en-US"/>
+        </w:rPr>
+      </w:pPr>
+    </w:p>
+    <w:p>
+      <w:pPr>
+        <w:rPr>
+          <w:rFonts w:ascii="Helvetica" w:hAnsi="Helvetica"/>
+          <w:sz w:val="28"/>
+          <w:lang w:val="en-US"/>
+        </w:rPr>
+      </w:pPr>
+    </w:p>
+    <w:p>
+      <w:pPr>
+        <w:rPr>
+          <w:rFonts w:ascii="Helvetica" w:hAnsi="Helvetica"/>
+          <w:sz w:val="28"/>
+          <w:lang w:val="en-US"/>
+        </w:rPr>
+      </w:pPr>
+    </w:p>
+    <w:p>
+      <w:pPr>
+        <w:rPr>
+          <w:rFonts w:ascii="Helvetica" w:hAnsi="Helvetica"/>
+          <w:sz w:val="28"/>
+          <w:lang w:val="en-US"/>
+        </w:rPr>
+      </w:pPr>
+    </w:p>
+    <w:p>
+      <w:pPr>
+        <w:rPr>
+          <w:rFonts w:ascii="Helvetica" w:hAnsi="Helvetica"/>
+          <w:sz w:val="28"/>
+          <w:lang w:val="en-US"/>
+        </w:rPr>
+      </w:pPr>
+    </w:p>
+    <w:p>
+      <w:pPr>
+        <w:rPr>
+          <w:rFonts w:ascii="Helvetica" w:hAnsi="Helvetica"/>
+          <w:sz w:val="28"/>
+          <w:lang w:val="en-US"/>
+        </w:rPr>
+      </w:pPr>
+    </w:p>
+    <w:p>
+      <w:pPr>
+        <w:rPr>
+          <w:rFonts w:ascii="Helvetica" w:hAnsi="Helvetica"/>
+          <w:sz w:val="28"/>
+          <w:lang w:val="en-US"/>
+        </w:rPr>
+      </w:pPr>
+    </w:p>
+    <w:p>
+      <w:pPr>
+        <w:rPr>
+          <w:rFonts w:ascii="Helvetica" w:hAnsi="Helvetica"/>
+          <w:sz w:val="28"/>
+          <w:lang w:val="en-US"/>
+        </w:rPr>
+      </w:pPr>
+    </w:p>
+    <w:p>
+      <w:pPr>
+        <w:rPr>
+          <w:rFonts w:ascii="Helvetica" w:hAnsi="Helvetica"/>
+          <w:sz w:val="28"/>
+          <w:lang w:val="en-US"/>
+        </w:rPr>
+      </w:pPr>
+    </w:p>
+    <w:p>
+      <w:pPr>
+        <w:rPr>
+          <w:rFonts w:ascii="Helvetica" w:hAnsi="Helvetica"/>
+          <w:sz w:val="28"/>
+          <w:lang w:val="en-US"/>
+        </w:rPr>
+      </w:pPr>
+    </w:p>
+    <w:p>
+      <w:pPr>
         <w:pStyle w:val="Paragrafoelenco"/>
         <w:rPr>
           <w:rFonts w:ascii="Helvetica" w:hAnsi="Helvetica"/>
           <w:sz w:val="28"/>
+          <w:lang w:val="en-US"/>
         </w:rPr>
       </w:pPr>
     </w:p>
@@ -2407,6 +6536,7 @@
         <w:rPr>
           <w:rFonts w:ascii="Helvetica" w:hAnsi="Helvetica"/>
           <w:sz w:val="28"/>
+          <w:lang w:val="en-US"/>
         </w:rPr>
       </w:pPr>
     </w:p>

</xml_diff>

<commit_message>
Aggiunti dei dialog per eliminare un cliente
</commit_message>
<xml_diff>
--- a/Documentazione/Struttura del Database.docx
+++ b/Documentazione/Struttura del Database.docx
@@ -358,13 +358,48 @@
         </w:rPr>
         <w:t>CLIENTE (</w:t>
       </w:r>
+      <w:r>
+        <w:rPr>
+          <w:rFonts w:ascii="Helvetica" w:hAnsi="Helvetica"/>
+          <w:sz w:val="28"/>
+        </w:rPr>
+        <w:t>1</w:t>
+      </w:r>
+      <w:r>
+        <w:rPr>
+          <w:rFonts w:ascii="Helvetica" w:hAnsi="Helvetica"/>
+          <w:sz w:val="28"/>
+        </w:rPr>
+        <w:t>,</w:t>
+      </w:r>
+      <w:r>
+        <w:rPr>
+          <w:rFonts w:ascii="Helvetica" w:hAnsi="Helvetica"/>
+          <w:sz w:val="28"/>
+        </w:rPr>
+        <w:t>1</w:t>
+      </w:r>
+      <w:r>
+        <w:rPr>
+          <w:rFonts w:ascii="Helvetica" w:hAnsi="Helvetica"/>
+          <w:sz w:val="28"/>
+        </w:rPr>
+        <w:t>) – DIETA – (</w:t>
+      </w:r>
       <w:proofErr w:type="gramStart"/>
       <w:r>
         <w:rPr>
           <w:rFonts w:ascii="Helvetica" w:hAnsi="Helvetica"/>
           <w:sz w:val="28"/>
         </w:rPr>
-        <w:t>0,N</w:t>
+        <w:t>1</w:t>
+      </w:r>
+      <w:r>
+        <w:rPr>
+          <w:rFonts w:ascii="Helvetica" w:hAnsi="Helvetica"/>
+          <w:sz w:val="28"/>
+        </w:rPr>
+        <w:t>,N</w:t>
       </w:r>
       <w:proofErr w:type="gramEnd"/>
       <w:r>
@@ -372,7 +407,7 @@
           <w:rFonts w:ascii="Helvetica" w:hAnsi="Helvetica"/>
           <w:sz w:val="28"/>
         </w:rPr>
-        <w:t>) – DIETA – (0,N) ALIMENTI</w:t>
+        <w:t>) ALIMENTI</w:t>
       </w:r>
     </w:p>
     <w:p>
@@ -3790,6 +3825,12 @@
           <w:sz w:val="28"/>
         </w:rPr>
         <w:tab/>
+      </w:r>
+      <w:r>
+        <w:rPr>
+          <w:rFonts w:ascii="Helvetica" w:hAnsi="Helvetica"/>
+          <w:sz w:val="28"/>
+        </w:rPr>
         <w:t xml:space="preserve">Nome </w:t>
       </w:r>
       <w:proofErr w:type="spellStart"/>
@@ -4004,6 +4045,362 @@
         </w:rPr>
         <w:t>);</w:t>
       </w:r>
+    </w:p>
+    <w:p>
+      <w:pPr>
+        <w:rPr>
+          <w:rFonts w:ascii="Helvetica" w:hAnsi="Helvetica"/>
+          <w:sz w:val="28"/>
+        </w:rPr>
+      </w:pPr>
+      <w:proofErr w:type="gramStart"/>
+      <w:r>
+        <w:rPr>
+          <w:rFonts w:ascii="Helvetica" w:hAnsi="Helvetica"/>
+          <w:b/>
+          <w:sz w:val="28"/>
+        </w:rPr>
+        <w:lastRenderedPageBreak/>
+        <w:t>Dieta</w:t>
+      </w:r>
+      <w:r>
+        <w:rPr>
+          <w:rFonts w:ascii="Helvetica" w:hAnsi="Helvetica"/>
+          <w:sz w:val="28"/>
+        </w:rPr>
+        <w:t>(</w:t>
+      </w:r>
+      <w:proofErr w:type="gramEnd"/>
+      <w:r>
+        <w:rPr>
+          <w:rFonts w:ascii="Helvetica" w:hAnsi="Helvetica"/>
+          <w:sz w:val="28"/>
+        </w:rPr>
+        <w:t xml:space="preserve">Alimento </w:t>
+      </w:r>
+      <w:proofErr w:type="spellStart"/>
+      <w:r>
+        <w:rPr>
+          <w:rFonts w:ascii="Helvetica" w:hAnsi="Helvetica"/>
+          <w:sz w:val="28"/>
+        </w:rPr>
+        <w:t>Int</w:t>
+      </w:r>
+      <w:proofErr w:type="spellEnd"/>
+      <w:r>
+        <w:rPr>
+          <w:rFonts w:ascii="Helvetica" w:hAnsi="Helvetica"/>
+          <w:sz w:val="28"/>
+        </w:rPr>
+        <w:t xml:space="preserve"> </w:t>
+      </w:r>
+      <w:r>
+        <w:rPr>
+          <w:rFonts w:ascii="Helvetica" w:hAnsi="Helvetica"/>
+          <w:sz w:val="28"/>
+        </w:rPr>
+        <w:t xml:space="preserve">PRIMARY KEY </w:t>
+      </w:r>
+      <w:proofErr w:type="spellStart"/>
+      <w:r>
+        <w:rPr>
+          <w:rFonts w:ascii="Helvetica" w:hAnsi="Helvetica"/>
+          <w:sz w:val="28"/>
+        </w:rPr>
+        <w:t>autoIncrement</w:t>
+      </w:r>
+      <w:proofErr w:type="spellEnd"/>
+      <w:r>
+        <w:rPr>
+          <w:rFonts w:ascii="Helvetica" w:hAnsi="Helvetica"/>
+          <w:sz w:val="28"/>
+        </w:rPr>
+        <w:t>,</w:t>
+      </w:r>
+    </w:p>
+    <w:p>
+      <w:pPr>
+        <w:rPr>
+          <w:rFonts w:ascii="Helvetica" w:hAnsi="Helvetica"/>
+          <w:sz w:val="28"/>
+        </w:rPr>
+      </w:pPr>
+      <w:r>
+        <w:rPr>
+          <w:rFonts w:ascii="Helvetica" w:hAnsi="Helvetica"/>
+          <w:sz w:val="28"/>
+        </w:rPr>
+        <w:tab/>
+      </w:r>
+      <w:r>
+        <w:rPr>
+          <w:rFonts w:ascii="Helvetica" w:hAnsi="Helvetica"/>
+          <w:sz w:val="28"/>
+        </w:rPr>
+        <w:t xml:space="preserve">Utente </w:t>
+      </w:r>
+      <w:proofErr w:type="spellStart"/>
+      <w:r>
+        <w:rPr>
+          <w:rFonts w:ascii="Helvetica" w:hAnsi="Helvetica"/>
+          <w:sz w:val="28"/>
+        </w:rPr>
+        <w:t>String</w:t>
+      </w:r>
+      <w:proofErr w:type="spellEnd"/>
+      <w:r>
+        <w:rPr>
+          <w:rFonts w:ascii="Helvetica" w:hAnsi="Helvetica"/>
+          <w:sz w:val="28"/>
+        </w:rPr>
+        <w:t xml:space="preserve"> </w:t>
+      </w:r>
+      <w:proofErr w:type="spellStart"/>
+      <w:r>
+        <w:rPr>
+          <w:rFonts w:ascii="Helvetica" w:hAnsi="Helvetica"/>
+          <w:sz w:val="28"/>
+        </w:rPr>
+        <w:t>references</w:t>
+      </w:r>
+      <w:proofErr w:type="spellEnd"/>
+      <w:r>
+        <w:rPr>
+          <w:rFonts w:ascii="Helvetica" w:hAnsi="Helvetica"/>
+          <w:sz w:val="28"/>
+        </w:rPr>
+        <w:t xml:space="preserve"> Utente</w:t>
+      </w:r>
+    </w:p>
+    <w:p>
+      <w:pPr>
+        <w:ind w:firstLine="708"/>
+        <w:rPr>
+          <w:rFonts w:ascii="Helvetica" w:hAnsi="Helvetica"/>
+          <w:sz w:val="28"/>
+        </w:rPr>
+      </w:pPr>
+      <w:r>
+        <w:rPr>
+          <w:rFonts w:ascii="Helvetica" w:hAnsi="Helvetica"/>
+          <w:sz w:val="28"/>
+        </w:rPr>
+        <w:t xml:space="preserve">Nome </w:t>
+      </w:r>
+      <w:proofErr w:type="spellStart"/>
+      <w:r>
+        <w:rPr>
+          <w:rFonts w:ascii="Helvetica" w:hAnsi="Helvetica"/>
+          <w:sz w:val="28"/>
+        </w:rPr>
+        <w:t>String</w:t>
+      </w:r>
+      <w:proofErr w:type="spellEnd"/>
+      <w:r>
+        <w:rPr>
+          <w:rFonts w:ascii="Helvetica" w:hAnsi="Helvetica"/>
+          <w:sz w:val="28"/>
+        </w:rPr>
+        <w:t>,</w:t>
+      </w:r>
+    </w:p>
+    <w:p>
+      <w:pPr>
+        <w:rPr>
+          <w:rFonts w:ascii="Helvetica" w:hAnsi="Helvetica"/>
+          <w:sz w:val="28"/>
+        </w:rPr>
+      </w:pPr>
+      <w:r>
+        <w:rPr>
+          <w:rFonts w:ascii="Helvetica" w:hAnsi="Helvetica"/>
+          <w:sz w:val="28"/>
+        </w:rPr>
+        <w:tab/>
+        <w:t xml:space="preserve">Quantità </w:t>
+      </w:r>
+      <w:proofErr w:type="spellStart"/>
+      <w:r>
+        <w:rPr>
+          <w:rFonts w:ascii="Helvetica" w:hAnsi="Helvetica"/>
+          <w:sz w:val="28"/>
+        </w:rPr>
+        <w:t>String</w:t>
+      </w:r>
+      <w:proofErr w:type="spellEnd"/>
+      <w:r>
+        <w:rPr>
+          <w:rFonts w:ascii="Helvetica" w:hAnsi="Helvetica"/>
+          <w:sz w:val="28"/>
+        </w:rPr>
+        <w:t>,</w:t>
+      </w:r>
+    </w:p>
+    <w:p>
+      <w:pPr>
+        <w:rPr>
+          <w:rFonts w:ascii="Helvetica" w:hAnsi="Helvetica"/>
+          <w:sz w:val="28"/>
+        </w:rPr>
+      </w:pPr>
+      <w:r>
+        <w:rPr>
+          <w:rFonts w:ascii="Helvetica" w:hAnsi="Helvetica"/>
+          <w:sz w:val="28"/>
+        </w:rPr>
+        <w:tab/>
+      </w:r>
+      <w:proofErr w:type="spellStart"/>
+      <w:r>
+        <w:rPr>
+          <w:rFonts w:ascii="Helvetica" w:hAnsi="Helvetica"/>
+          <w:sz w:val="28"/>
+        </w:rPr>
+        <w:t>TipoPasto</w:t>
+      </w:r>
+      <w:proofErr w:type="spellEnd"/>
+      <w:r>
+        <w:rPr>
+          <w:rFonts w:ascii="Helvetica" w:hAnsi="Helvetica"/>
+          <w:sz w:val="28"/>
+        </w:rPr>
+        <w:t xml:space="preserve"> ENUM (colazione, pranzo, cena, s</w:t>
+      </w:r>
+      <w:r>
+        <w:rPr>
+          <w:rFonts w:ascii="Helvetica" w:hAnsi="Helvetica"/>
+          <w:sz w:val="28"/>
+        </w:rPr>
+        <w:t>nack),</w:t>
+      </w:r>
+    </w:p>
+    <w:p>
+      <w:pPr>
+        <w:ind w:firstLine="708"/>
+        <w:rPr>
+          <w:rFonts w:ascii="Helvetica" w:hAnsi="Helvetica"/>
+          <w:sz w:val="28"/>
+        </w:rPr>
+      </w:pPr>
+      <w:r>
+        <w:rPr>
+          <w:rFonts w:ascii="Helvetica" w:hAnsi="Helvetica"/>
+          <w:sz w:val="28"/>
+        </w:rPr>
+        <w:t>Giorno ENUM (</w:t>
+      </w:r>
+      <w:proofErr w:type="spellStart"/>
+      <w:r>
+        <w:rPr>
+          <w:rFonts w:ascii="Helvetica" w:hAnsi="Helvetica"/>
+          <w:sz w:val="28"/>
+        </w:rPr>
+        <w:t>lun</w:t>
+      </w:r>
+      <w:proofErr w:type="spellEnd"/>
+      <w:r>
+        <w:rPr>
+          <w:rFonts w:ascii="Helvetica" w:hAnsi="Helvetica"/>
+          <w:sz w:val="28"/>
+        </w:rPr>
+        <w:t xml:space="preserve">, mar, </w:t>
+      </w:r>
+      <w:proofErr w:type="spellStart"/>
+      <w:r>
+        <w:rPr>
+          <w:rFonts w:ascii="Helvetica" w:hAnsi="Helvetica"/>
+          <w:sz w:val="28"/>
+        </w:rPr>
+        <w:t>mer</w:t>
+      </w:r>
+      <w:proofErr w:type="spellEnd"/>
+      <w:r>
+        <w:rPr>
+          <w:rFonts w:ascii="Helvetica" w:hAnsi="Helvetica"/>
+          <w:sz w:val="28"/>
+        </w:rPr>
+        <w:t xml:space="preserve">, </w:t>
+      </w:r>
+      <w:proofErr w:type="spellStart"/>
+      <w:r>
+        <w:rPr>
+          <w:rFonts w:ascii="Helvetica" w:hAnsi="Helvetica"/>
+          <w:sz w:val="28"/>
+        </w:rPr>
+        <w:t>gio</w:t>
+      </w:r>
+      <w:proofErr w:type="spellEnd"/>
+      <w:r>
+        <w:rPr>
+          <w:rFonts w:ascii="Helvetica" w:hAnsi="Helvetica"/>
+          <w:sz w:val="28"/>
+        </w:rPr>
+        <w:t xml:space="preserve">, </w:t>
+      </w:r>
+      <w:proofErr w:type="spellStart"/>
+      <w:r>
+        <w:rPr>
+          <w:rFonts w:ascii="Helvetica" w:hAnsi="Helvetica"/>
+          <w:sz w:val="28"/>
+        </w:rPr>
+        <w:t>ven</w:t>
+      </w:r>
+      <w:proofErr w:type="spellEnd"/>
+      <w:r>
+        <w:rPr>
+          <w:rFonts w:ascii="Helvetica" w:hAnsi="Helvetica"/>
+          <w:sz w:val="28"/>
+        </w:rPr>
+        <w:t xml:space="preserve">, </w:t>
+      </w:r>
+      <w:proofErr w:type="spellStart"/>
+      <w:r>
+        <w:rPr>
+          <w:rFonts w:ascii="Helvetica" w:hAnsi="Helvetica"/>
+          <w:sz w:val="28"/>
+        </w:rPr>
+        <w:t>sab</w:t>
+      </w:r>
+      <w:proofErr w:type="spellEnd"/>
+      <w:r>
+        <w:rPr>
+          <w:rFonts w:ascii="Helvetica" w:hAnsi="Helvetica"/>
+          <w:sz w:val="28"/>
+        </w:rPr>
+        <w:t xml:space="preserve">, </w:t>
+      </w:r>
+      <w:proofErr w:type="spellStart"/>
+      <w:r>
+        <w:rPr>
+          <w:rFonts w:ascii="Helvetica" w:hAnsi="Helvetica"/>
+          <w:sz w:val="28"/>
+        </w:rPr>
+        <w:t>dom</w:t>
+      </w:r>
+      <w:proofErr w:type="spellEnd"/>
+      <w:r>
+        <w:rPr>
+          <w:rFonts w:ascii="Helvetica" w:hAnsi="Helvetica"/>
+          <w:sz w:val="28"/>
+        </w:rPr>
+        <w:t>)</w:t>
+      </w:r>
+      <w:r>
+        <w:rPr>
+          <w:rFonts w:ascii="Helvetica" w:hAnsi="Helvetica"/>
+          <w:sz w:val="28"/>
+        </w:rPr>
+        <w:t>);</w:t>
+      </w:r>
+    </w:p>
+    <w:p>
+      <w:pPr>
+        <w:rPr>
+          <w:rFonts w:ascii="Helvetica" w:hAnsi="Helvetica"/>
+          <w:sz w:val="28"/>
+          <w:lang w:val="en-US"/>
+        </w:rPr>
+      </w:pPr>
       <w:bookmarkStart w:id="0" w:name="_GoBack"/>
       <w:bookmarkEnd w:id="0"/>
     </w:p>
@@ -4015,161 +4412,6 @@
           <w:lang w:val="en-US"/>
         </w:rPr>
       </w:pPr>
-      <w:proofErr w:type="spellStart"/>
-      <w:proofErr w:type="gramStart"/>
-      <w:r>
-        <w:rPr>
-          <w:rFonts w:ascii="Helvetica" w:hAnsi="Helvetica"/>
-          <w:b/>
-          <w:sz w:val="28"/>
-          <w:lang w:val="en-US"/>
-        </w:rPr>
-        <w:lastRenderedPageBreak/>
-        <w:t>Dieta</w:t>
-      </w:r>
-      <w:proofErr w:type="spellEnd"/>
-      <w:r>
-        <w:rPr>
-          <w:rFonts w:ascii="Helvetica" w:hAnsi="Helvetica"/>
-          <w:sz w:val="28"/>
-          <w:lang w:val="en-US"/>
-        </w:rPr>
-        <w:t>(</w:t>
-      </w:r>
-      <w:proofErr w:type="spellStart"/>
-      <w:proofErr w:type="gramEnd"/>
-      <w:r>
-        <w:rPr>
-          <w:rFonts w:ascii="Helvetica" w:hAnsi="Helvetica"/>
-          <w:sz w:val="28"/>
-          <w:lang w:val="en-US"/>
-        </w:rPr>
-        <w:t>Cliente</w:t>
-      </w:r>
-      <w:proofErr w:type="spellEnd"/>
-      <w:r>
-        <w:rPr>
-          <w:rFonts w:ascii="Helvetica" w:hAnsi="Helvetica"/>
-          <w:sz w:val="28"/>
-          <w:lang w:val="en-US"/>
-        </w:rPr>
-        <w:t xml:space="preserve"> String PRIMARY KEY ref</w:t>
-      </w:r>
-      <w:r>
-        <w:rPr>
-          <w:rFonts w:ascii="Helvetica" w:hAnsi="Helvetica"/>
-          <w:sz w:val="28"/>
-          <w:lang w:val="en-US"/>
-        </w:rPr>
-        <w:t xml:space="preserve">erences </w:t>
-      </w:r>
-      <w:proofErr w:type="spellStart"/>
-      <w:r>
-        <w:rPr>
-          <w:rFonts w:ascii="Helvetica" w:hAnsi="Helvetica"/>
-          <w:sz w:val="28"/>
-          <w:lang w:val="en-US"/>
-        </w:rPr>
-        <w:t>Cliente</w:t>
-      </w:r>
-      <w:proofErr w:type="spellEnd"/>
-      <w:r>
-        <w:rPr>
-          <w:rFonts w:ascii="Helvetica" w:hAnsi="Helvetica"/>
-          <w:sz w:val="28"/>
-          <w:lang w:val="en-US"/>
-        </w:rPr>
-        <w:t>,</w:t>
-      </w:r>
-    </w:p>
-    <w:p>
-      <w:pPr>
-        <w:rPr>
-          <w:rFonts w:ascii="Helvetica" w:hAnsi="Helvetica"/>
-          <w:sz w:val="28"/>
-          <w:lang w:val="en-US"/>
-        </w:rPr>
-      </w:pPr>
-      <w:r>
-        <w:rPr>
-          <w:rFonts w:ascii="Helvetica" w:hAnsi="Helvetica"/>
-          <w:sz w:val="28"/>
-          <w:lang w:val="en-US"/>
-        </w:rPr>
-        <w:tab/>
-      </w:r>
-      <w:proofErr w:type="spellStart"/>
-      <w:r>
-        <w:rPr>
-          <w:rFonts w:ascii="Helvetica" w:hAnsi="Helvetica"/>
-          <w:sz w:val="28"/>
-          <w:lang w:val="en-US"/>
-        </w:rPr>
-        <w:t>Alimento</w:t>
-      </w:r>
-      <w:proofErr w:type="spellEnd"/>
-      <w:r>
-        <w:rPr>
-          <w:rFonts w:ascii="Helvetica" w:hAnsi="Helvetica"/>
-          <w:sz w:val="28"/>
-          <w:lang w:val="en-US"/>
-        </w:rPr>
-        <w:t xml:space="preserve"> </w:t>
-      </w:r>
-      <w:proofErr w:type="spellStart"/>
-      <w:r>
-        <w:rPr>
-          <w:rFonts w:ascii="Helvetica" w:hAnsi="Helvetica"/>
-          <w:sz w:val="28"/>
-          <w:lang w:val="en-US"/>
-        </w:rPr>
-        <w:t>Int</w:t>
-      </w:r>
-      <w:proofErr w:type="spellEnd"/>
-      <w:r>
-        <w:rPr>
-          <w:rFonts w:ascii="Helvetica" w:hAnsi="Helvetica"/>
-          <w:sz w:val="28"/>
-          <w:lang w:val="en-US"/>
-        </w:rPr>
-        <w:t xml:space="preserve"> PRIMARY KEY references </w:t>
-      </w:r>
-      <w:proofErr w:type="spellStart"/>
-      <w:r>
-        <w:rPr>
-          <w:rFonts w:ascii="Helvetica" w:hAnsi="Helvetica"/>
-          <w:sz w:val="28"/>
-          <w:lang w:val="en-US"/>
-        </w:rPr>
-        <w:t>Alimento</w:t>
-      </w:r>
-      <w:proofErr w:type="spellEnd"/>
-      <w:r>
-        <w:rPr>
-          <w:rFonts w:ascii="Helvetica" w:hAnsi="Helvetica"/>
-          <w:sz w:val="28"/>
-          <w:lang w:val="en-US"/>
-        </w:rPr>
-        <w:t>);</w:t>
-      </w:r>
-    </w:p>
-    <w:p>
-      <w:pPr>
-        <w:rPr>
-          <w:rFonts w:ascii="Helvetica" w:hAnsi="Helvetica"/>
-          <w:sz w:val="28"/>
-          <w:lang w:val="en-US"/>
-        </w:rPr>
-      </w:pPr>
-    </w:p>
-    <w:p>
-      <w:pPr>
-        <w:rPr>
-          <w:rFonts w:ascii="Helvetica" w:hAnsi="Helvetica"/>
-          <w:sz w:val="28"/>
-          <w:lang w:val="en-US"/>
-        </w:rPr>
-      </w:pPr>
       <w:proofErr w:type="gramStart"/>
       <w:r>
         <w:rPr>
@@ -5630,6 +5872,7 @@
         <w:rPr>
           <w:rFonts w:ascii="Helvetica" w:hAnsi="Helvetica"/>
           <w:sz w:val="28"/>
+          <w:lang w:val="en-US"/>
         </w:rPr>
       </w:pPr>
       <w:proofErr w:type="spellStart"/>
@@ -5639,6 +5882,7 @@
           <w:rFonts w:ascii="Helvetica" w:hAnsi="Helvetica"/>
           <w:b/>
           <w:sz w:val="28"/>
+          <w:lang w:val="en-US"/>
         </w:rPr>
         <w:t>ClienteCoach</w:t>
       </w:r>
@@ -5647,69 +5891,70 @@
         <w:rPr>
           <w:rFonts w:ascii="Helvetica" w:hAnsi="Helvetica"/>
           <w:sz w:val="28"/>
+          <w:lang w:val="en-US"/>
         </w:rPr>
         <w:t>(</w:t>
       </w:r>
+      <w:proofErr w:type="spellStart"/>
       <w:proofErr w:type="gramEnd"/>
       <w:r>
         <w:rPr>
           <w:rFonts w:ascii="Helvetica" w:hAnsi="Helvetica"/>
           <w:sz w:val="28"/>
-        </w:rPr>
-        <w:t xml:space="preserve">Cliente </w:t>
-      </w:r>
-      <w:proofErr w:type="spellStart"/>
-      <w:r>
-        <w:rPr>
-          <w:rFonts w:ascii="Helvetica" w:hAnsi="Helvetica"/>
-          <w:sz w:val="28"/>
-        </w:rPr>
-        <w:t>String</w:t>
-      </w:r>
-      <w:proofErr w:type="spellEnd"/>
-      <w:r>
-        <w:rPr>
-          <w:rFonts w:ascii="Helvetica" w:hAnsi="Helvetica"/>
-          <w:sz w:val="28"/>
-        </w:rPr>
-        <w:t xml:space="preserve"> PRIMARY KEY </w:t>
-      </w:r>
-      <w:proofErr w:type="spellStart"/>
-      <w:r>
-        <w:rPr>
-          <w:rFonts w:ascii="Helvetica" w:hAnsi="Helvetica"/>
-          <w:sz w:val="28"/>
-        </w:rPr>
-        <w:t>references</w:t>
-      </w:r>
-      <w:proofErr w:type="spellEnd"/>
-      <w:r>
-        <w:rPr>
-          <w:rFonts w:ascii="Helvetica" w:hAnsi="Helvetica"/>
-          <w:sz w:val="28"/>
-        </w:rPr>
-        <w:t xml:space="preserve"> Cliente,</w:t>
-      </w:r>
-    </w:p>
-    <w:p>
-      <w:pPr>
-        <w:rPr>
-          <w:rFonts w:ascii="Helvetica" w:hAnsi="Helvetica"/>
-          <w:sz w:val="28"/>
-          <w:lang w:val="en-US"/>
-        </w:rPr>
-      </w:pPr>
-      <w:r>
-        <w:rPr>
-          <w:rFonts w:ascii="Helvetica" w:hAnsi="Helvetica"/>
-          <w:sz w:val="28"/>
-        </w:rPr>
+          <w:lang w:val="en-US"/>
+        </w:rPr>
+        <w:t>Cliente</w:t>
+      </w:r>
+      <w:proofErr w:type="spellEnd"/>
+      <w:r>
+        <w:rPr>
+          <w:rFonts w:ascii="Helvetica" w:hAnsi="Helvetica"/>
+          <w:sz w:val="28"/>
+          <w:lang w:val="en-US"/>
+        </w:rPr>
+        <w:t xml:space="preserve"> String PRIMARY KEY references </w:t>
+      </w:r>
+      <w:proofErr w:type="spellStart"/>
+      <w:r>
+        <w:rPr>
+          <w:rFonts w:ascii="Helvetica" w:hAnsi="Helvetica"/>
+          <w:sz w:val="28"/>
+          <w:lang w:val="en-US"/>
+        </w:rPr>
+        <w:t>Cliente</w:t>
+      </w:r>
+      <w:proofErr w:type="spellEnd"/>
+      <w:r>
+        <w:rPr>
+          <w:rFonts w:ascii="Helvetica" w:hAnsi="Helvetica"/>
+          <w:sz w:val="28"/>
+          <w:lang w:val="en-US"/>
+        </w:rPr>
+        <w:t>,</w:t>
+      </w:r>
+    </w:p>
+    <w:p>
+      <w:pPr>
+        <w:rPr>
+          <w:rFonts w:ascii="Helvetica" w:hAnsi="Helvetica"/>
+          <w:sz w:val="28"/>
+          <w:lang w:val="en-US"/>
+        </w:rPr>
+      </w:pPr>
+      <w:r>
+        <w:rPr>
+          <w:rFonts w:ascii="Helvetica" w:hAnsi="Helvetica"/>
+          <w:sz w:val="28"/>
+          <w:lang w:val="en-US"/>
+        </w:rPr>
+        <w:lastRenderedPageBreak/>
         <w:tab/>
       </w:r>
       <w:r>
         <w:rPr>
           <w:rFonts w:ascii="Helvetica" w:hAnsi="Helvetica"/>
           <w:sz w:val="28"/>
+          <w:lang w:val="en-US"/>
         </w:rPr>
         <w:tab/>
       </w:r>
@@ -5717,6 +5962,7 @@
         <w:rPr>
           <w:rFonts w:ascii="Helvetica" w:hAnsi="Helvetica"/>
           <w:sz w:val="28"/>
+          <w:lang w:val="en-US"/>
         </w:rPr>
         <w:tab/>
       </w:r>
@@ -5905,7 +6151,6 @@
           <w:sz w:val="28"/>
           <w:lang w:val="en-US"/>
         </w:rPr>
-        <w:lastRenderedPageBreak/>
         <w:tab/>
       </w:r>
       <w:r>

</xml_diff>